<commit_message>
Lab 8 - Reviewed and updated
</commit_message>
<xml_diff>
--- a/lab 8/Lab_8_notes.docx
+++ b/lab 8/Lab_8_notes.docx
@@ -1,6 +1,6 @@
 
 <file path=word/document.xml><?xml version="1.0" encoding="utf-8"?>
-<w:document xmlns:wpc="http://schemas.microsoft.com/office/word/2010/wordprocessingCanvas" xmlns:cx="http://schemas.microsoft.com/office/drawing/2014/chartex" xmlns:cx1="http://schemas.microsoft.com/office/drawing/2015/9/8/chartex" xmlns:mc="http://schemas.openxmlformats.org/markup-compatibility/2006" xmlns:o="urn:schemas-microsoft-com:office:office" xmlns:r="http://schemas.openxmlformats.org/officeDocument/2006/relationships" xmlns:m="http://schemas.openxmlformats.org/officeDocument/2006/math" xmlns:v="urn:schemas-microsoft-com:vml" xmlns:wp14="http://schemas.microsoft.com/office/word/2010/wordprocessingDrawing" xmlns:wp="http://schemas.openxmlformats.org/drawingml/2006/wordprocessingDrawing" xmlns:w10="urn:schemas-microsoft-com:office:word" xmlns:w="http://schemas.openxmlformats.org/wordprocessingml/2006/main" xmlns:w14="http://schemas.microsoft.com/office/word/2010/wordml" xmlns:w15="http://schemas.microsoft.com/office/word/2012/wordml" xmlns:w16se="http://schemas.microsoft.com/office/word/2015/wordml/symex" xmlns:wpg="http://schemas.microsoft.com/office/word/2010/wordprocessingGroup" xmlns:wpi="http://schemas.microsoft.com/office/word/2010/wordprocessingInk" xmlns:wne="http://schemas.microsoft.com/office/word/2006/wordml" xmlns:wps="http://schemas.microsoft.com/office/word/2010/wordprocessingShape" mc:Ignorable="w14 w15 w16se wp14">
+<w:document xmlns:wpc="http://schemas.microsoft.com/office/word/2010/wordprocessingCanvas" xmlns:mc="http://schemas.openxmlformats.org/markup-compatibility/2006" xmlns:o="urn:schemas-microsoft-com:office:office" xmlns:r="http://schemas.openxmlformats.org/officeDocument/2006/relationships" xmlns:m="http://schemas.openxmlformats.org/officeDocument/2006/math" xmlns:v="urn:schemas-microsoft-com:vml" xmlns:wp14="http://schemas.microsoft.com/office/word/2010/wordprocessingDrawing" xmlns:wp="http://schemas.openxmlformats.org/drawingml/2006/wordprocessingDrawing" xmlns:w10="urn:schemas-microsoft-com:office:word" xmlns:w="http://schemas.openxmlformats.org/wordprocessingml/2006/main" xmlns:w14="http://schemas.microsoft.com/office/word/2010/wordml" xmlns:wpg="http://schemas.microsoft.com/office/word/2010/wordprocessingGroup" xmlns:wpi="http://schemas.microsoft.com/office/word/2010/wordprocessingInk" xmlns:wne="http://schemas.microsoft.com/office/word/2006/wordml" xmlns:wps="http://schemas.microsoft.com/office/word/2010/wordprocessingShape" mc:Ignorable="w14 wp14">
   <w:body>
     <w:p/>
     <w:p>
@@ -46,25 +46,23 @@
           <w:b/>
           <w:sz w:val="48"/>
         </w:rPr>
-        <w:t xml:space="preserve">Deploying to and Running </w:t>
-      </w:r>
-      <w:proofErr w:type="spellStart"/>
+        <w:t>Deploying to and Running Spring</w:t>
+      </w:r>
       <w:r>
         <w:rPr>
           <w:rFonts w:asciiTheme="minorHAnsi" w:hAnsiTheme="minorHAnsi"/>
           <w:b/>
           <w:sz w:val="48"/>
         </w:rPr>
-        <w:t>SpringBoot</w:t>
-      </w:r>
-      <w:proofErr w:type="spellEnd"/>
+        <w:t xml:space="preserve"> </w:t>
+      </w:r>
       <w:r>
         <w:rPr>
           <w:rFonts w:asciiTheme="minorHAnsi" w:hAnsiTheme="minorHAnsi"/>
           <w:b/>
           <w:sz w:val="48"/>
         </w:rPr>
-        <w:t xml:space="preserve"> Applications on Oracle Cloud</w:t>
+        <w:t>Boot Applications on Oracle Cloud</w:t>
       </w:r>
     </w:p>
     <w:p>
@@ -72,26 +70,22 @@
         <w:t xml:space="preserve">This lab will show you how you can </w:t>
       </w:r>
       <w:r>
-        <w:t xml:space="preserve">deploy your </w:t>
-      </w:r>
-      <w:proofErr w:type="spellStart"/>
-      <w:r>
-        <w:t>SpringBoot</w:t>
-      </w:r>
-      <w:proofErr w:type="spellEnd"/>
-      <w:r>
-        <w:t xml:space="preserve"> application to and run it on the Oracle Cloud. </w:t>
-      </w:r>
-      <w:r>
-        <w:t xml:space="preserve">There are several cloud services that we can leverage for running a </w:t>
-      </w:r>
-      <w:proofErr w:type="spellStart"/>
-      <w:r>
-        <w:t>SpringBoot</w:t>
-      </w:r>
-      <w:proofErr w:type="spellEnd"/>
-      <w:r>
-        <w:t xml:space="preserve"> application:</w:t>
+        <w:t>deploy your Spring</w:t>
+      </w:r>
+      <w:r>
+        <w:t xml:space="preserve"> </w:t>
+      </w:r>
+      <w:r>
+        <w:t xml:space="preserve">Boot application to and run it on the Oracle Cloud. </w:t>
+      </w:r>
+      <w:r>
+        <w:t>There are several cloud services that we can leverage for running a Spring</w:t>
+      </w:r>
+      <w:r>
+        <w:t xml:space="preserve"> </w:t>
+      </w:r>
+      <w:r>
+        <w:t>Boot application:</w:t>
       </w:r>
     </w:p>
     <w:p>
@@ -103,15 +97,13 @@
         </w:numPr>
       </w:pPr>
       <w:r>
-        <w:t xml:space="preserve">Container Cloud Service – for running anything in a Docker Container, including a </w:t>
-      </w:r>
-      <w:proofErr w:type="spellStart"/>
-      <w:r>
-        <w:t>SpringBoot</w:t>
-      </w:r>
-      <w:proofErr w:type="spellEnd"/>
-      <w:r>
-        <w:t xml:space="preserve"> application (as discussed in lab 4)</w:t>
+        <w:t>Container Cloud Service – for running anything in a Docker Container, including a Spring</w:t>
+      </w:r>
+      <w:r>
+        <w:t xml:space="preserve"> </w:t>
+      </w:r>
+      <w:r>
+        <w:t>Boot application (as discussed in lab 4)</w:t>
       </w:r>
     </w:p>
     <w:p>
@@ -156,14 +148,26 @@
     </w:p>
     <w:p>
       <w:r>
-        <w:t>In this lab we will focus on Application Container Cloud.</w:t>
-      </w:r>
-    </w:p>
-    <w:p>
-      <w:r>
-        <w:t xml:space="preserve">Note: you can either make use of your own cloud environment – for example acquired through the $300 trial program at </w:t>
-      </w:r>
-      <w:hyperlink r:id="rId7" w:history="1">
+        <w:t xml:space="preserve">In this lab we will </w:t>
+      </w:r>
+      <w:r>
+        <w:t>cover the</w:t>
+      </w:r>
+      <w:r>
+        <w:t xml:space="preserve"> Application Container Cloud</w:t>
+      </w:r>
+      <w:r>
+        <w:t xml:space="preserve"> option</w:t>
+      </w:r>
+      <w:r>
+        <w:t>.</w:t>
+      </w:r>
+    </w:p>
+    <w:p>
+      <w:r>
+        <w:t xml:space="preserve">Note: you can either use your own cloud environment – for example acquired through the $300 trial program at </w:t>
+      </w:r>
+      <w:hyperlink r:id="rId8" w:history="1">
         <w:r>
           <w:rPr>
             <w:rStyle w:val="Hyperlink"/>
@@ -327,6 +331,28 @@
       </w:r>
     </w:p>
     <w:p>
+      <w:r>
+        <w:t xml:space="preserve">Remember to run the </w:t>
+      </w:r>
+      <w:proofErr w:type="spellStart"/>
+      <w:r>
+        <w:rPr>
+          <w:i/>
+        </w:rPr>
+        <w:t>git</w:t>
+      </w:r>
+      <w:proofErr w:type="spellEnd"/>
+      <w:r>
+        <w:rPr>
+          <w:i/>
+        </w:rPr>
+        <w:t xml:space="preserve"> pull</w:t>
+      </w:r>
+      <w:r>
+        <w:t xml:space="preserve"> command so you have the latest version of the labs.</w:t>
+      </w:r>
+    </w:p>
+    <w:p>
       <w:pPr>
         <w:pStyle w:val="Heading1"/>
         <w:numPr>
@@ -350,6 +376,31 @@
       </w:r>
     </w:p>
     <w:p>
+      <w:pPr>
+        <w:keepNext/>
+        <w:rPr>
+          <w:b/>
+        </w:rPr>
+      </w:pPr>
+      <w:proofErr w:type="spellStart"/>
+      <w:r>
+        <w:rPr>
+          <w:b/>
+        </w:rPr>
+        <w:t>m</w:t>
+      </w:r>
+      <w:r>
+        <w:rPr>
+          <w:b/>
+        </w:rPr>
+        <w:t>anifest.json</w:t>
+      </w:r>
+      <w:proofErr w:type="spellEnd"/>
+    </w:p>
+    <w:p>
+      <w:pPr>
+        <w:keepNext/>
+      </w:pPr>
       <w:r>
         <w:t xml:space="preserve">The file </w:t>
       </w:r>
@@ -388,35 +439,33 @@
       </w:r>
       <w:proofErr w:type="spellEnd"/>
       <w:r>
-        <w:t>=9000) to a </w:t>
+        <w:t>=9000) to a property</w:t>
+      </w:r>
+      <w:r>
+        <w:t xml:space="preserve"> </w:t>
+      </w:r>
+      <w:r>
+        <w:t>and adds them to the Spring Environment. As mentioned previously, command line properties always take precedence over other property sources.</w:t>
+      </w:r>
+    </w:p>
+    <w:p>
+      <w:r>
+        <w:t>In order to have Spring listen at the port that is available (for example through the Application Container Cloud runtime environment) we have to make sure we define that port at the command line through the argument –</w:t>
       </w:r>
       <w:proofErr w:type="spellStart"/>
       <w:r>
-        <w:t>propertyand</w:t>
+        <w:t>server.port</w:t>
       </w:r>
       <w:proofErr w:type="spellEnd"/>
       <w:r>
-        <w:t xml:space="preserve"> adds them to the Spring Environment. As mentioned previously, command line properties always take precedence over other property sources.</w:t>
-      </w:r>
-    </w:p>
-    <w:p>
-      <w:r>
-        <w:t>In order to have Spring listen at the port that is available (for example through the Application Container Cloud runtime environment) we have to make sure we define that port at the command line through the argument –</w:t>
+        <w:t xml:space="preserve">. This corresponds with the content of the command entry in the </w:t>
       </w:r>
       <w:proofErr w:type="spellStart"/>
       <w:r>
-        <w:t>server.port</w:t>
+        <w:t>manifest.json</w:t>
       </w:r>
       <w:proofErr w:type="spellEnd"/>
       <w:r>
-        <w:t xml:space="preserve">. This corresponds with the content of the command entry in the </w:t>
-      </w:r>
-      <w:proofErr w:type="spellStart"/>
-      <w:r>
-        <w:t>manifest.json</w:t>
-      </w:r>
-      <w:proofErr w:type="spellEnd"/>
-      <w:r>
         <w:t xml:space="preserve"> file:</w:t>
       </w:r>
       <w:r>
@@ -425,7 +474,6 @@
       <w:r>
         <w:rPr>
           <w:noProof/>
-          <w:lang w:val="nl-NL" w:eastAsia="nl-NL"/>
         </w:rPr>
         <w:drawing>
           <wp:inline distT="0" distB="0" distL="0" distR="0" wp14:anchorId="30C72697" wp14:editId="5364293B">
@@ -443,7 +491,7 @@
                     <pic:cNvPicPr/>
                   </pic:nvPicPr>
                   <pic:blipFill>
-                    <a:blip r:embed="rId8"/>
+                    <a:blip r:embed="rId9"/>
                     <a:stretch>
                       <a:fillRect/>
                     </a:stretch>
@@ -479,12 +527,91 @@
       </w:r>
       <w:proofErr w:type="spellEnd"/>
       <w:r>
-        <w:t xml:space="preserve"> command line parameter that takes its value from another runtime environment variable $HOSTNAME is passed to Spring as well at startup time. </w:t>
+        <w:t xml:space="preserve"> command line parameter that takes its value from another runtime environment variable $HOSTNAME is passed to </w:t>
+      </w:r>
+      <w:r>
+        <w:t>Spring as well at startup time.</w:t>
+      </w:r>
+    </w:p>
+    <w:p>
+      <w:r>
+        <w:lastRenderedPageBreak/>
+        <w:t xml:space="preserve">Copy the </w:t>
+      </w:r>
+      <w:proofErr w:type="spellStart"/>
+      <w:r>
+        <w:t>manifest.json</w:t>
+      </w:r>
+      <w:proofErr w:type="spellEnd"/>
+      <w:r>
+        <w:t xml:space="preserve"> from directory lab 8/input to lab 8/</w:t>
+      </w:r>
+      <w:proofErr w:type="spellStart"/>
+      <w:r>
+        <w:t>dronebuzzers</w:t>
+      </w:r>
+      <w:proofErr w:type="spellEnd"/>
+      <w:r>
+        <w:t>/</w:t>
+      </w:r>
+      <w:proofErr w:type="spellStart"/>
+      <w:r>
+        <w:t>src</w:t>
+      </w:r>
+      <w:proofErr w:type="spellEnd"/>
+      <w:r>
+        <w:t xml:space="preserve">/main/resources – the directory that also contains the </w:t>
+      </w:r>
+      <w:proofErr w:type="spellStart"/>
+      <w:r>
+        <w:t>application.properties</w:t>
+      </w:r>
+      <w:proofErr w:type="spellEnd"/>
+      <w:r>
+        <w:t xml:space="preserve"> file.</w:t>
       </w:r>
     </w:p>
     <w:p>
       <w:pPr>
         <w:pStyle w:val="NormalWeb"/>
+        <w:keepNext/>
+        <w:shd w:val="clear" w:color="auto" w:fill="FFFFFF"/>
+        <w:spacing w:before="210" w:beforeAutospacing="0" w:after="210" w:afterAutospacing="0"/>
+        <w:rPr>
+          <w:rFonts w:asciiTheme="minorHAnsi" w:eastAsiaTheme="minorHAnsi" w:hAnsiTheme="minorHAnsi" w:cstheme="minorBidi"/>
+          <w:b/>
+          <w:sz w:val="22"/>
+          <w:szCs w:val="22"/>
+          <w:lang w:val="en-US" w:eastAsia="en-US"/>
+        </w:rPr>
+      </w:pPr>
+      <w:proofErr w:type="spellStart"/>
+      <w:r>
+        <w:rPr>
+          <w:rFonts w:asciiTheme="minorHAnsi" w:eastAsiaTheme="minorHAnsi" w:hAnsiTheme="minorHAnsi" w:cstheme="minorBidi"/>
+          <w:b/>
+          <w:sz w:val="22"/>
+          <w:szCs w:val="22"/>
+          <w:lang w:val="en-US" w:eastAsia="en-US"/>
+        </w:rPr>
+        <w:t>d</w:t>
+      </w:r>
+      <w:r>
+        <w:rPr>
+          <w:rFonts w:asciiTheme="minorHAnsi" w:eastAsiaTheme="minorHAnsi" w:hAnsiTheme="minorHAnsi" w:cstheme="minorBidi"/>
+          <w:b/>
+          <w:sz w:val="22"/>
+          <w:szCs w:val="22"/>
+          <w:lang w:val="en-US" w:eastAsia="en-US"/>
+        </w:rPr>
+        <w:t>eployment.json</w:t>
+      </w:r>
+      <w:proofErr w:type="spellEnd"/>
+    </w:p>
+    <w:p>
+      <w:pPr>
+        <w:pStyle w:val="NormalWeb"/>
+        <w:keepNext/>
         <w:shd w:val="clear" w:color="auto" w:fill="FFFFFF"/>
         <w:spacing w:before="210" w:beforeAutospacing="0" w:after="210" w:afterAutospacing="0"/>
         <w:rPr>
@@ -577,63 +704,7 @@
           <w:szCs w:val="22"/>
           <w:lang w:val="en-US" w:eastAsia="en-US"/>
         </w:rPr>
-        <w:t xml:space="preserve"> file specifies how much memory to allocate to the application, how many application instances to create initially, additional environment variables, and service bindings to other </w:t>
-      </w:r>
-      <w:r>
-        <w:rPr>
-          <w:rFonts w:asciiTheme="minorHAnsi" w:eastAsiaTheme="minorHAnsi" w:hAnsiTheme="minorHAnsi" w:cstheme="minorBidi"/>
-          <w:sz w:val="22"/>
-          <w:szCs w:val="22"/>
-          <w:lang w:val="en-US" w:eastAsia="en-US"/>
-        </w:rPr>
-        <w:lastRenderedPageBreak/>
-        <w:t>Oracle Cloud services. You can specify these same options from the user interface, or you can upload this file using the REST API. If no values are specified or the file is omitted, memory and instance defaults are used.</w:t>
-      </w:r>
-    </w:p>
-    <w:p>
-      <w:pPr>
-        <w:rPr>
-          <w:rFonts w:ascii="Courier New" w:hAnsi="Courier New" w:cs="Courier New"/>
-          <w:sz w:val="18"/>
-        </w:rPr>
-      </w:pPr>
-      <w:r>
-        <w:t xml:space="preserve">Copy the </w:t>
-      </w:r>
-      <w:proofErr w:type="spellStart"/>
-      <w:r>
-        <w:t>manifest.json</w:t>
-      </w:r>
-      <w:proofErr w:type="spellEnd"/>
-      <w:r>
-        <w:t xml:space="preserve"> from directory lab 8/input to lab 8/</w:t>
-      </w:r>
-      <w:proofErr w:type="spellStart"/>
-      <w:r>
-        <w:t>dronebuzzers</w:t>
-      </w:r>
-      <w:proofErr w:type="spellEnd"/>
-      <w:r>
-        <w:t>/</w:t>
-      </w:r>
-      <w:proofErr w:type="spellStart"/>
-      <w:r>
-        <w:t>src</w:t>
-      </w:r>
-      <w:proofErr w:type="spellEnd"/>
-      <w:r>
-        <w:t xml:space="preserve">/main/resources – the directory that also contains the </w:t>
-      </w:r>
-      <w:proofErr w:type="spellStart"/>
-      <w:r>
-        <w:t>application.properties</w:t>
-      </w:r>
-      <w:proofErr w:type="spellEnd"/>
-      <w:r>
-        <w:t xml:space="preserve"> file</w:t>
-      </w:r>
-      <w:r>
-        <w:t>.</w:t>
+        <w:t> file specifies how much memory to allocate to the application, how many application instances to create initially, additional environment variables, and service bindings to other Oracle Cloud services. You can specify these same options from the user interface, or you can upload this file using the REST API. If no values are specified or the file is omitted, memory and instance defaults are used.</w:t>
       </w:r>
     </w:p>
     <w:p>
@@ -778,7 +849,6 @@
       <w:r>
         <w:rPr>
           <w:noProof/>
-          <w:lang w:val="nl-NL" w:eastAsia="nl-NL"/>
         </w:rPr>
         <w:drawing>
           <wp:inline distT="0" distB="0" distL="0" distR="0">
@@ -798,7 +868,7 @@
                     </pic:cNvPicPr>
                   </pic:nvPicPr>
                   <pic:blipFill>
-                    <a:blip r:embed="rId9">
+                    <a:blip r:embed="rId10">
                       <a:extLst>
                         <a:ext uri="{28A0092B-C50C-407E-A947-70E740481C1C}">
                           <a14:useLocalDpi xmlns:a14="http://schemas.microsoft.com/office/drawing/2010/main" val="0"/>
@@ -835,7 +905,13 @@
         <w:t xml:space="preserve">This will run for a little while before completing with the BUILD SUCCESS message. </w:t>
       </w:r>
       <w:r>
-        <w:t xml:space="preserve">A few lines earlier, Maven will have reported the creation of a jar file. This files I located in directory </w:t>
+        <w:t>A few lines earlier, Maven will have reported the creation of a jar file. This file</w:t>
+      </w:r>
+      <w:r>
+        <w:t xml:space="preserve"> i</w:t>
+      </w:r>
+      <w:r>
+        <w:t xml:space="preserve">s located in directory </w:t>
       </w:r>
       <w:r>
         <w:t>lab 8/</w:t>
@@ -869,7 +945,28 @@
           <w:b/>
           <w:i/>
         </w:rPr>
-        <w:t>this file does not contain all dependencies</w:t>
+        <w:t xml:space="preserve">this file does not contain </w:t>
+      </w:r>
+      <w:r>
+        <w:rPr>
+          <w:b/>
+          <w:i/>
+        </w:rPr>
+        <w:t>the</w:t>
+      </w:r>
+      <w:r>
+        <w:rPr>
+          <w:b/>
+          <w:i/>
+        </w:rPr>
+        <w:t xml:space="preserve"> dependencies</w:t>
+      </w:r>
+      <w:r>
+        <w:rPr>
+          <w:b/>
+          <w:i/>
+        </w:rPr>
+        <w:t xml:space="preserve"> that are required for ACCS</w:t>
       </w:r>
       <w:r>
         <w:t xml:space="preserve">. </w:t>
@@ -877,36 +974,40 @@
     </w:p>
     <w:p>
       <w:r>
-        <w:t>So instead, w</w:t>
-      </w:r>
-      <w:r>
-        <w:t xml:space="preserve">e will make use of a special Maven plugin to create the fully independent </w:t>
+        <w:t>So, w</w:t>
+      </w:r>
+      <w:r>
+        <w:t xml:space="preserve">e will </w:t>
+      </w:r>
+      <w:r>
+        <w:t xml:space="preserve">add </w:t>
+      </w:r>
+      <w:r>
+        <w:t xml:space="preserve">a special Maven plugin to create the JAR that </w:t>
+      </w:r>
+      <w:r>
+        <w:t>can be deployed to ACCS</w:t>
+      </w:r>
+      <w:r>
+        <w:t>.</w:t>
+      </w:r>
+    </w:p>
+    <w:p>
+      <w:r>
+        <w:lastRenderedPageBreak/>
+        <w:t>Add the contents of the file lab 8/input/add-to-pom.xml to the plugins sections of the pom.xml file in lab 8/</w:t>
       </w:r>
       <w:proofErr w:type="spellStart"/>
       <w:r>
-        <w:t>self contained</w:t>
+        <w:t>dronebuzzers</w:t>
       </w:r>
       <w:proofErr w:type="spellEnd"/>
       <w:r>
-        <w:t xml:space="preserve"> JAR that we are looking for.</w:t>
-      </w:r>
-    </w:p>
-    <w:p>
-      <w:r>
-        <w:t>Add the contents of the file lab 8/input/add-to-pom.xml to the plugins sections of the pom.xml file in lab 8/</w:t>
-      </w:r>
-      <w:proofErr w:type="spellStart"/>
-      <w:r>
-        <w:t>dronebuzzers</w:t>
-      </w:r>
-      <w:proofErr w:type="spellEnd"/>
-      <w:r>
         <w:t>.</w:t>
       </w:r>
     </w:p>
     <w:p>
       <w:r>
-        <w:lastRenderedPageBreak/>
         <w:t xml:space="preserve">Look at the plugin you have added: it refers to a file called deploy.xml. This file in turn determines what kind of end result Maven should bake. In this case, we want a final zip-file that contains the </w:t>
       </w:r>
       <w:proofErr w:type="spellStart"/>
@@ -944,7 +1045,6 @@
       <w:r>
         <w:rPr>
           <w:noProof/>
-          <w:lang w:val="nl-NL" w:eastAsia="nl-NL"/>
         </w:rPr>
         <w:drawing>
           <wp:inline distT="0" distB="0" distL="0" distR="0" wp14:anchorId="5F580C76" wp14:editId="07C94950">
@@ -962,7 +1062,7 @@
                     <pic:cNvPicPr/>
                   </pic:nvPicPr>
                   <pic:blipFill>
-                    <a:blip r:embed="rId10"/>
+                    <a:blip r:embed="rId11"/>
                     <a:stretch>
                       <a:fillRect/>
                     </a:stretch>
@@ -985,7 +1085,13 @@
     </w:p>
     <w:p>
       <w:r>
-        <w:t xml:space="preserve">Deploy.xml instructs the Maven Assembly plugin to produce two files </w:t>
+        <w:t>Deploy.xml instructs the Maven Assembly plugin to</w:t>
+      </w:r>
+      <w:r>
+        <w:t xml:space="preserve"> </w:t>
+      </w:r>
+      <w:r>
+        <w:t xml:space="preserve">produce two files </w:t>
       </w:r>
       <w:r>
         <w:t>in the target directory (lab 8/</w:t>
@@ -996,13 +1102,7 @@
       </w:r>
       <w:proofErr w:type="spellEnd"/>
       <w:r>
-        <w:t xml:space="preserve">/target </w:t>
-      </w:r>
-      <w:r>
-        <w:t xml:space="preserve">-  </w:t>
-      </w:r>
-      <w:r>
-        <w:t>a tar.gz</w:t>
+        <w:t>/target): a tar.gz</w:t>
       </w:r>
       <w:r>
         <w:t xml:space="preserve"> and a zip file </w:t>
@@ -1020,57 +1120,88 @@
         <w:t>dronebuzzersAPI.tar.gz</w:t>
       </w:r>
       <w:r>
-        <w:t xml:space="preserve">) </w:t>
-      </w:r>
-      <w:r>
-        <w:t>– that both contain the self-contained jar-file (</w:t>
+        <w:t>)</w:t>
+      </w:r>
+      <w:r>
+        <w:t>. Both files contain:</w:t>
+      </w:r>
+    </w:p>
+    <w:p>
+      <w:pPr>
+        <w:pStyle w:val="ListParagraph"/>
+        <w:numPr>
+          <w:ilvl w:val="0"/>
+          <w:numId w:val="24"/>
+        </w:numPr>
+      </w:pPr>
+      <w:r>
+        <w:t>the self-contained jar-file (</w:t>
+      </w:r>
+      <w:r>
+        <w:t>dronebuzzers-rest-service-1.0.0.jar</w:t>
+      </w:r>
+      <w:r>
+        <w:t xml:space="preserve"> renamed to </w:t>
       </w:r>
       <w:r>
         <w:t>app</w:t>
       </w:r>
       <w:r>
-        <w:t xml:space="preserve">.jar) and the </w:t>
-      </w:r>
+        <w:t>.jar)</w:t>
+      </w:r>
+    </w:p>
+    <w:p>
+      <w:pPr>
+        <w:pStyle w:val="ListParagraph"/>
+        <w:numPr>
+          <w:ilvl w:val="0"/>
+          <w:numId w:val="24"/>
+        </w:numPr>
+      </w:pPr>
       <w:proofErr w:type="spellStart"/>
       <w:r>
         <w:t>manifest.json</w:t>
       </w:r>
       <w:proofErr w:type="spellEnd"/>
+    </w:p>
+    <w:p>
+      <w:pPr>
+        <w:pStyle w:val="ListParagraph"/>
+        <w:numPr>
+          <w:ilvl w:val="0"/>
+          <w:numId w:val="24"/>
+        </w:numPr>
+      </w:pPr>
+      <w:proofErr w:type="spellStart"/>
+      <w:r>
+        <w:t>application.properties</w:t>
+      </w:r>
+      <w:proofErr w:type="spellEnd"/>
       <w:r>
         <w:t xml:space="preserve"> </w:t>
       </w:r>
       <w:r>
-        <w:t xml:space="preserve">and </w:t>
-      </w:r>
+        <w:t>file.</w:t>
+      </w:r>
+    </w:p>
+    <w:p>
+      <w:r>
+        <w:t xml:space="preserve">After making these changes, run again </w:t>
+      </w:r>
+    </w:p>
+    <w:p>
       <w:proofErr w:type="spellStart"/>
       <w:r>
-        <w:t>application.properties</w:t>
+        <w:t>mvn</w:t>
       </w:r>
       <w:proofErr w:type="spellEnd"/>
       <w:r>
-        <w:t xml:space="preserve"> </w:t>
-      </w:r>
-      <w:r>
-        <w:t>file.</w:t>
-      </w:r>
-    </w:p>
-    <w:p>
-      <w:r>
-        <w:t xml:space="preserve">After making these changes, run again </w:t>
-      </w:r>
-    </w:p>
-    <w:p>
-      <w:proofErr w:type="spellStart"/>
-      <w:r>
-        <w:t>mvn</w:t>
-      </w:r>
-      <w:proofErr w:type="spellEnd"/>
-      <w:r>
         <w:t xml:space="preserve"> package</w:t>
       </w:r>
     </w:p>
     <w:p>
       <w:r>
+        <w:lastRenderedPageBreak/>
         <w:t>It will now run a for a little bit longer and create the two distribution packages in zip and tar.gz format:</w:t>
       </w:r>
     </w:p>
@@ -1078,9 +1209,7 @@
       <w:r>
         <w:rPr>
           <w:noProof/>
-          <w:lang w:val="nl-NL" w:eastAsia="nl-NL"/>
-        </w:rPr>
-        <w:lastRenderedPageBreak/>
+        </w:rPr>
         <w:drawing>
           <wp:inline distT="0" distB="0" distL="0" distR="0">
             <wp:extent cx="5972810" cy="2418414"/>
@@ -1099,7 +1228,7 @@
                     </pic:cNvPicPr>
                   </pic:nvPicPr>
                   <pic:blipFill>
-                    <a:blip r:embed="rId11">
+                    <a:blip r:embed="rId12">
                       <a:extLst>
                         <a:ext uri="{28A0092B-C50C-407E-A947-70E740481C1C}">
                           <a14:useLocalDpi xmlns:a14="http://schemas.microsoft.com/office/drawing/2010/main" val="0"/>
@@ -1133,7 +1262,19 @@
     </w:p>
     <w:p>
       <w:r>
-        <w:t>Note: these distribution packages are substantially bigger than the earlier outcome of the Maven build.</w:t>
+        <w:t xml:space="preserve">Note: these </w:t>
+      </w:r>
+      <w:r>
+        <w:t xml:space="preserve">2 </w:t>
+      </w:r>
+      <w:r>
+        <w:t xml:space="preserve">distribution packages </w:t>
+      </w:r>
+      <w:r>
+        <w:t>can both be used with ACCS</w:t>
+      </w:r>
+      <w:r>
+        <w:t>.</w:t>
       </w:r>
     </w:p>
     <w:p>
@@ -1171,19 +1312,37 @@
         <w:t xml:space="preserve">The </w:t>
       </w:r>
       <w:r>
-        <w:t>application can be deployed to ACC through the PSM command line tool or through the browser based console. You would use PSM in any automated scenario. For now we will just use the user interface to upload and deploy the application to its runtime container on ACCS.</w:t>
+        <w:t>application can be deployed to ACC</w:t>
+      </w:r>
+      <w:r>
+        <w:t>S</w:t>
+      </w:r>
+      <w:r>
+        <w:t xml:space="preserve"> through the PSM command line tool or through the browser based console. You would use PSM in any automated scenario. For now we will just use the user interface to upload and deploy the application to its runtime container on ACCS.</w:t>
       </w:r>
     </w:p>
     <w:p>
       <w:r>
         <w:t>Login to the Oracle Cloud environment and open the Service Console for Application Container Cloud (</w:t>
       </w:r>
-      <w:hyperlink r:id="rId12" w:history="1">
+      <w:hyperlink r:id="rId13" w:history="1">
         <w:r>
           <w:rPr>
             <w:rStyle w:val="Hyperlink"/>
           </w:rPr>
-          <w:t>https://apaas.us.oraclecloud.com/apaas/faces/aPaaSRunner.jspx</w:t>
+          <w:t>https://apaas.us.o</w:t>
+        </w:r>
+        <w:r>
+          <w:rPr>
+            <w:rStyle w:val="Hyperlink"/>
+          </w:rPr>
+          <w:t>r</w:t>
+        </w:r>
+        <w:r>
+          <w:rPr>
+            <w:rStyle w:val="Hyperlink"/>
+          </w:rPr>
+          <w:t>aclecloud.com/apaas/faces/aPaaSRunner.jspx</w:t>
         </w:r>
       </w:hyperlink>
       <w:r>
@@ -1199,7 +1358,6 @@
       <w:r>
         <w:rPr>
           <w:noProof/>
-          <w:lang w:val="nl-NL" w:eastAsia="nl-NL"/>
         </w:rPr>
         <w:lastRenderedPageBreak/>
         <w:drawing>
@@ -1207,64 +1365,6 @@
             <wp:extent cx="5972810" cy="3420110"/>
             <wp:effectExtent l="0" t="0" r="8890" b="8890"/>
             <wp:docPr id="10" name="Picture 10"/>
-            <wp:cNvGraphicFramePr>
-              <a:graphicFrameLocks xmlns:a="http://schemas.openxmlformats.org/drawingml/2006/main" noChangeAspect="1"/>
-            </wp:cNvGraphicFramePr>
-            <a:graphic xmlns:a="http://schemas.openxmlformats.org/drawingml/2006/main">
-              <a:graphicData uri="http://schemas.openxmlformats.org/drawingml/2006/picture">
-                <pic:pic xmlns:pic="http://schemas.openxmlformats.org/drawingml/2006/picture">
-                  <pic:nvPicPr>
-                    <pic:cNvPr id="1" name=""/>
-                    <pic:cNvPicPr/>
-                  </pic:nvPicPr>
-                  <pic:blipFill>
-                    <a:blip r:embed="rId13"/>
-                    <a:stretch>
-                      <a:fillRect/>
-                    </a:stretch>
-                  </pic:blipFill>
-                  <pic:spPr>
-                    <a:xfrm>
-                      <a:off x="0" y="0"/>
-                      <a:ext cx="5972810" cy="3420110"/>
-                    </a:xfrm>
-                    <a:prstGeom prst="rect">
-                      <a:avLst/>
-                    </a:prstGeom>
-                  </pic:spPr>
-                </pic:pic>
-              </a:graphicData>
-            </a:graphic>
-          </wp:inline>
-        </w:drawing>
-      </w:r>
-    </w:p>
-    <w:p/>
-    <w:p>
-      <w:r>
-        <w:t xml:space="preserve">A popup window is presented. Here you need to specify the name of the application and upload the zip (or tar) file that contains the application (and the </w:t>
-      </w:r>
-      <w:proofErr w:type="spellStart"/>
-      <w:r>
-        <w:t>manifest.json</w:t>
-      </w:r>
-      <w:proofErr w:type="spellEnd"/>
-      <w:r>
-        <w:t xml:space="preserve"> file). You can change the settings for number of instances and the allocated memory. Let’s start small.</w:t>
-      </w:r>
-    </w:p>
-    <w:p>
-      <w:r>
-        <w:rPr>
-          <w:noProof/>
-          <w:lang w:val="nl-NL" w:eastAsia="nl-NL"/>
-        </w:rPr>
-        <w:lastRenderedPageBreak/>
-        <w:drawing>
-          <wp:inline distT="0" distB="0" distL="0" distR="0" wp14:anchorId="07A7105A" wp14:editId="26B03272">
-            <wp:extent cx="5288738" cy="4602879"/>
-            <wp:effectExtent l="0" t="0" r="7620" b="7620"/>
-            <wp:docPr id="11" name="Picture 11"/>
             <wp:cNvGraphicFramePr>
               <a:graphicFrameLocks xmlns:a="http://schemas.openxmlformats.org/drawingml/2006/main" noChangeAspect="1"/>
             </wp:cNvGraphicFramePr>
@@ -1284,7 +1384,7 @@
                   <pic:spPr>
                     <a:xfrm>
                       <a:off x="0" y="0"/>
-                      <a:ext cx="5288738" cy="4602879"/>
+                      <a:ext cx="5972810" cy="3420110"/>
                     </a:xfrm>
                     <a:prstGeom prst="rect">
                       <a:avLst/>
@@ -1297,28 +1397,31 @@
         </w:drawing>
       </w:r>
     </w:p>
-    <w:p>
-      <w:r>
-        <w:t>Click on Create to start the deployment process.</w:t>
-      </w:r>
-    </w:p>
-    <w:p>
-      <w:r>
-        <w:t>Let’s wait a little until the uploaded archive is processed and validated:</w:t>
+    <w:p/>
+    <w:p>
+      <w:r>
+        <w:t xml:space="preserve">A popup window is presented. Here you need to specify the name of the application and upload the zip (or tar) file that contains the application (and the </w:t>
+      </w:r>
+      <w:proofErr w:type="spellStart"/>
+      <w:r>
+        <w:t>manifest.json</w:t>
+      </w:r>
+      <w:proofErr w:type="spellEnd"/>
+      <w:r>
+        <w:t xml:space="preserve"> file). You can change the settings for number of instances and the allocated memory. Let’s start small.</w:t>
       </w:r>
     </w:p>
     <w:p>
       <w:r>
         <w:rPr>
           <w:noProof/>
-          <w:lang w:val="nl-NL" w:eastAsia="nl-NL"/>
         </w:rPr>
         <w:lastRenderedPageBreak/>
         <w:drawing>
-          <wp:inline distT="0" distB="0" distL="0" distR="0" wp14:anchorId="35EB31AB" wp14:editId="4DB68F70">
-            <wp:extent cx="5121084" cy="4419983"/>
-            <wp:effectExtent l="0" t="0" r="3810" b="0"/>
-            <wp:docPr id="12" name="Picture 12"/>
+          <wp:inline distT="0" distB="0" distL="0" distR="0" wp14:anchorId="07A7105A" wp14:editId="26B03272">
+            <wp:extent cx="5288738" cy="4602879"/>
+            <wp:effectExtent l="0" t="0" r="7620" b="7620"/>
+            <wp:docPr id="11" name="Picture 11"/>
             <wp:cNvGraphicFramePr>
               <a:graphicFrameLocks xmlns:a="http://schemas.openxmlformats.org/drawingml/2006/main" noChangeAspect="1"/>
             </wp:cNvGraphicFramePr>
@@ -1338,7 +1441,7 @@
                   <pic:spPr>
                     <a:xfrm>
                       <a:off x="0" y="0"/>
-                      <a:ext cx="5121084" cy="4419983"/>
+                      <a:ext cx="5288738" cy="4602879"/>
                     </a:xfrm>
                     <a:prstGeom prst="rect">
                       <a:avLst/>
@@ -1353,20 +1456,25 @@
     </w:p>
     <w:p>
       <w:r>
-        <w:t>And wait a little longer for the actual deployment:</w:t>
+        <w:t>Click on Create to start the deployment process.</w:t>
+      </w:r>
+    </w:p>
+    <w:p>
+      <w:r>
+        <w:t>Let’s wait a little until the uploaded archive is processed and validated:</w:t>
       </w:r>
     </w:p>
     <w:p>
       <w:r>
         <w:rPr>
           <w:noProof/>
-          <w:lang w:val="nl-NL" w:eastAsia="nl-NL"/>
-        </w:rPr>
+        </w:rPr>
+        <w:lastRenderedPageBreak/>
         <w:drawing>
-          <wp:inline distT="0" distB="0" distL="0" distR="0" wp14:anchorId="307CC03C" wp14:editId="06901A80">
-            <wp:extent cx="5044877" cy="1882303"/>
-            <wp:effectExtent l="0" t="0" r="3810" b="3810"/>
-            <wp:docPr id="13" name="Picture 13"/>
+          <wp:inline distT="0" distB="0" distL="0" distR="0" wp14:anchorId="35EB31AB" wp14:editId="4DB68F70">
+            <wp:extent cx="5121084" cy="4419983"/>
+            <wp:effectExtent l="0" t="0" r="3810" b="0"/>
+            <wp:docPr id="12" name="Picture 12"/>
             <wp:cNvGraphicFramePr>
               <a:graphicFrameLocks xmlns:a="http://schemas.openxmlformats.org/drawingml/2006/main" noChangeAspect="1"/>
             </wp:cNvGraphicFramePr>
@@ -1386,7 +1494,7 @@
                   <pic:spPr>
                     <a:xfrm>
                       <a:off x="0" y="0"/>
-                      <a:ext cx="5044877" cy="1882303"/>
+                      <a:ext cx="5121084" cy="4419983"/>
                     </a:xfrm>
                     <a:prstGeom prst="rect">
                       <a:avLst/>
@@ -1401,21 +1509,19 @@
     </w:p>
     <w:p>
       <w:r>
-        <w:t>After a little while, the application creation request is being processed for real:</w:t>
+        <w:t>And wait a little longer for the actual deployment:</w:t>
       </w:r>
     </w:p>
     <w:p>
       <w:r>
         <w:rPr>
           <w:noProof/>
-          <w:lang w:val="nl-NL" w:eastAsia="nl-NL"/>
-        </w:rPr>
-        <w:lastRenderedPageBreak/>
+        </w:rPr>
         <w:drawing>
-          <wp:inline distT="0" distB="0" distL="0" distR="0" wp14:anchorId="38E794D0" wp14:editId="4EF4DDB0">
-            <wp:extent cx="5972810" cy="2388235"/>
-            <wp:effectExtent l="0" t="0" r="8890" b="0"/>
-            <wp:docPr id="14" name="Picture 14"/>
+          <wp:inline distT="0" distB="0" distL="0" distR="0" wp14:anchorId="307CC03C" wp14:editId="06901A80">
+            <wp:extent cx="5044877" cy="1882303"/>
+            <wp:effectExtent l="0" t="0" r="3810" b="3810"/>
+            <wp:docPr id="13" name="Picture 13"/>
             <wp:cNvGraphicFramePr>
               <a:graphicFrameLocks xmlns:a="http://schemas.openxmlformats.org/drawingml/2006/main" noChangeAspect="1"/>
             </wp:cNvGraphicFramePr>
@@ -1435,7 +1541,7 @@
                   <pic:spPr>
                     <a:xfrm>
                       <a:off x="0" y="0"/>
-                      <a:ext cx="5972810" cy="2388235"/>
+                      <a:ext cx="5044877" cy="1882303"/>
                     </a:xfrm>
                     <a:prstGeom prst="rect">
                       <a:avLst/>
@@ -1450,25 +1556,20 @@
     </w:p>
     <w:p>
       <w:r>
-        <w:t>After 1-3 minutes, the application will be up and running. Unless it is not, and we have to inspect log files to find out what failed and why.</w:t>
-      </w:r>
-    </w:p>
-    <w:p>
-      <w:r>
-        <w:t xml:space="preserve">When the application container is fully prepared, the public URL is provided: </w:t>
+        <w:t>After a little while, the application creation request is being processed for real:</w:t>
       </w:r>
     </w:p>
     <w:p>
       <w:r>
         <w:rPr>
           <w:noProof/>
-          <w:lang w:val="nl-NL" w:eastAsia="nl-NL"/>
-        </w:rPr>
+        </w:rPr>
+        <w:lastRenderedPageBreak/>
         <w:drawing>
-          <wp:inline distT="0" distB="0" distL="0" distR="0" wp14:anchorId="78402EEC" wp14:editId="3D0DD036">
-            <wp:extent cx="5972810" cy="2444115"/>
+          <wp:inline distT="0" distB="0" distL="0" distR="0" wp14:anchorId="38E794D0" wp14:editId="4EF4DDB0">
+            <wp:extent cx="5972810" cy="2388235"/>
             <wp:effectExtent l="0" t="0" r="8890" b="0"/>
-            <wp:docPr id="17" name="Picture 17"/>
+            <wp:docPr id="14" name="Picture 14"/>
             <wp:cNvGraphicFramePr>
               <a:graphicFrameLocks xmlns:a="http://schemas.openxmlformats.org/drawingml/2006/main" noChangeAspect="1"/>
             </wp:cNvGraphicFramePr>
@@ -1488,7 +1589,7 @@
                   <pic:spPr>
                     <a:xfrm>
                       <a:off x="0" y="0"/>
-                      <a:ext cx="5972810" cy="2444115"/>
+                      <a:ext cx="5972810" cy="2388235"/>
                     </a:xfrm>
                     <a:prstGeom prst="rect">
                       <a:avLst/>
@@ -1503,22 +1604,24 @@
     </w:p>
     <w:p>
       <w:r>
-        <w:t>After creation is complete, you can check details of the application by clicking on the name. You will information such as this:</w:t>
-      </w:r>
-    </w:p>
-    <w:p>
-      <w:bookmarkStart w:id="0" w:name="_GoBack"/>
+        <w:t>After 1-3 minutes, the application will be up and running. Unless it is not, and we have to inspect log files to find out what failed and why.</w:t>
+      </w:r>
+    </w:p>
+    <w:p>
+      <w:r>
+        <w:t xml:space="preserve">When the application container is fully prepared, the public URL is provided: </w:t>
+      </w:r>
+    </w:p>
+    <w:p>
       <w:r>
         <w:rPr>
           <w:noProof/>
-          <w:lang w:val="nl-NL" w:eastAsia="nl-NL"/>
-        </w:rPr>
-        <w:lastRenderedPageBreak/>
+        </w:rPr>
         <w:drawing>
-          <wp:inline distT="0" distB="0" distL="0" distR="0" wp14:anchorId="759089DB" wp14:editId="53CA777C">
-            <wp:extent cx="5437910" cy="3376291"/>
-            <wp:effectExtent l="0" t="0" r="0" b="0"/>
-            <wp:docPr id="2" name="Picture 2"/>
+          <wp:inline distT="0" distB="0" distL="0" distR="0" wp14:anchorId="78402EEC" wp14:editId="3D0DD036">
+            <wp:extent cx="5972810" cy="2444115"/>
+            <wp:effectExtent l="0" t="0" r="8890" b="0"/>
+            <wp:docPr id="17" name="Picture 17"/>
             <wp:cNvGraphicFramePr>
               <a:graphicFrameLocks xmlns:a="http://schemas.openxmlformats.org/drawingml/2006/main" noChangeAspect="1"/>
             </wp:cNvGraphicFramePr>
@@ -1538,7 +1641,7 @@
                   <pic:spPr>
                     <a:xfrm>
                       <a:off x="0" y="0"/>
-                      <a:ext cx="5444653" cy="3380478"/>
+                      <a:ext cx="5972810" cy="2444115"/>
                     </a:xfrm>
                     <a:prstGeom prst="rect">
                       <a:avLst/>
@@ -1550,69 +1653,23 @@
           </wp:inline>
         </w:drawing>
       </w:r>
-      <w:bookmarkEnd w:id="0"/>
-    </w:p>
-    <w:p>
-      <w:pPr>
-        <w:pStyle w:val="Heading1"/>
-        <w:numPr>
-          <w:ilvl w:val="0"/>
-          <w:numId w:val="22"/>
-        </w:numPr>
-        <w:rPr>
-          <w:rFonts w:asciiTheme="minorHAnsi" w:hAnsiTheme="minorHAnsi"/>
-        </w:rPr>
-      </w:pPr>
-      <w:r>
-        <w:rPr>
-          <w:rFonts w:asciiTheme="minorHAnsi" w:hAnsiTheme="minorHAnsi"/>
-        </w:rPr>
-        <w:t xml:space="preserve">Testing the </w:t>
-      </w:r>
-      <w:proofErr w:type="spellStart"/>
-      <w:r>
-        <w:rPr>
-          <w:rFonts w:asciiTheme="minorHAnsi" w:hAnsiTheme="minorHAnsi"/>
-        </w:rPr>
-        <w:t>DroneBuzzersAPI</w:t>
-      </w:r>
-      <w:proofErr w:type="spellEnd"/>
-      <w:r>
-        <w:rPr>
-          <w:rFonts w:asciiTheme="minorHAnsi" w:hAnsiTheme="minorHAnsi"/>
-        </w:rPr>
-        <w:t xml:space="preserve"> on the Cloud</w:t>
-      </w:r>
-    </w:p>
-    <w:p>
-      <w:r>
-        <w:t xml:space="preserve">Now we can try to access the </w:t>
-      </w:r>
-      <w:proofErr w:type="spellStart"/>
-      <w:r>
-        <w:t>DroneBuzzersAPI</w:t>
-      </w:r>
-      <w:proofErr w:type="spellEnd"/>
-      <w:r>
-        <w:t xml:space="preserve"> as it is running on the Public Cloud.</w:t>
-      </w:r>
-    </w:p>
-    <w:p>
-      <w:r>
-        <w:t>If you just click on the URL – or copy and paste it into your browser – you will get a response like this:</w:t>
+    </w:p>
+    <w:p>
+      <w:r>
+        <w:t>After creation is complete, you can check details of the application by clicking on the name. You will information such as this:</w:t>
       </w:r>
     </w:p>
     <w:p>
       <w:r>
         <w:rPr>
           <w:noProof/>
-          <w:lang w:val="nl-NL" w:eastAsia="nl-NL"/>
-        </w:rPr>
+        </w:rPr>
+        <w:lastRenderedPageBreak/>
         <w:drawing>
-          <wp:inline distT="0" distB="0" distL="0" distR="0" wp14:anchorId="667B5777" wp14:editId="062ED87C">
-            <wp:extent cx="3588328" cy="1551150"/>
+          <wp:inline distT="0" distB="0" distL="0" distR="0" wp14:anchorId="759089DB" wp14:editId="53CA777C">
+            <wp:extent cx="5437910" cy="3376291"/>
             <wp:effectExtent l="0" t="0" r="0" b="0"/>
-            <wp:docPr id="21" name="Picture 21"/>
+            <wp:docPr id="2" name="Picture 2"/>
             <wp:cNvGraphicFramePr>
               <a:graphicFrameLocks xmlns:a="http://schemas.openxmlformats.org/drawingml/2006/main" noChangeAspect="1"/>
             </wp:cNvGraphicFramePr>
@@ -1632,7 +1689,7 @@
                   <pic:spPr>
                     <a:xfrm>
                       <a:off x="0" y="0"/>
-                      <a:ext cx="3609428" cy="1560271"/>
+                      <a:ext cx="5444653" cy="3380478"/>
                     </a:xfrm>
                     <a:prstGeom prst="rect">
                       <a:avLst/>
@@ -1646,35 +1703,65 @@
       </w:r>
     </w:p>
     <w:p>
-      <w:r>
-        <w:t xml:space="preserve">However, just by adding </w:t>
-      </w:r>
-      <w:r>
-        <w:t>/</w:t>
+      <w:pPr>
+        <w:pStyle w:val="Heading1"/>
+        <w:numPr>
+          <w:ilvl w:val="0"/>
+          <w:numId w:val="22"/>
+        </w:numPr>
+        <w:rPr>
+          <w:rFonts w:asciiTheme="minorHAnsi" w:hAnsiTheme="minorHAnsi"/>
+        </w:rPr>
+      </w:pPr>
+      <w:r>
+        <w:rPr>
+          <w:rFonts w:asciiTheme="minorHAnsi" w:hAnsiTheme="minorHAnsi"/>
+        </w:rPr>
+        <w:t xml:space="preserve">Testing the </w:t>
       </w:r>
       <w:proofErr w:type="spellStart"/>
       <w:r>
-        <w:t>dronebuzzers</w:t>
+        <w:rPr>
+          <w:rFonts w:asciiTheme="minorHAnsi" w:hAnsiTheme="minorHAnsi"/>
+        </w:rPr>
+        <w:t>DroneBuzzersAPI</w:t>
       </w:r>
       <w:proofErr w:type="spellEnd"/>
       <w:r>
-        <w:t>/part</w:t>
-      </w:r>
-      <w:r>
-        <w:t xml:space="preserve"> to the URL, you will get a list of all parts:</w:t>
+        <w:rPr>
+          <w:rFonts w:asciiTheme="minorHAnsi" w:hAnsiTheme="minorHAnsi"/>
+        </w:rPr>
+        <w:t xml:space="preserve"> on the Cloud</w:t>
+      </w:r>
+    </w:p>
+    <w:p>
+      <w:r>
+        <w:t xml:space="preserve">Now we can try to access the </w:t>
+      </w:r>
+      <w:proofErr w:type="spellStart"/>
+      <w:r>
+        <w:t>DroneBuzzersAPI</w:t>
+      </w:r>
+      <w:proofErr w:type="spellEnd"/>
+      <w:r>
+        <w:t xml:space="preserve"> as it is running on the Public Cloud.</w:t>
+      </w:r>
+    </w:p>
+    <w:p>
+      <w:r>
+        <w:t>If you just click on the URL – or copy and paste it into your browser – you will get a response like this:</w:t>
       </w:r>
     </w:p>
     <w:p>
       <w:r>
         <w:rPr>
           <w:noProof/>
-          <w:lang w:val="nl-NL" w:eastAsia="nl-NL"/>
         </w:rPr>
         <w:drawing>
-          <wp:inline distT="0" distB="0" distL="0" distR="0" wp14:anchorId="4FE751A4" wp14:editId="2815BDA1">
-            <wp:extent cx="5972810" cy="1082675"/>
-            <wp:effectExtent l="0" t="0" r="8890" b="3175"/>
-            <wp:docPr id="22" name="Picture 22"/>
+          <wp:inline distT="0" distB="0" distL="0" distR="0" wp14:anchorId="667B5777" wp14:editId="062ED87C">
+            <wp:extent cx="3588328" cy="1551150"/>
+            <wp:effectExtent l="0" t="0" r="0" b="0"/>
+            <wp:docPr id="21" name="Picture 21"/>
             <wp:cNvGraphicFramePr>
               <a:graphicFrameLocks xmlns:a="http://schemas.openxmlformats.org/drawingml/2006/main" noChangeAspect="1"/>
             </wp:cNvGraphicFramePr>
@@ -1694,7 +1781,7 @@
                   <pic:spPr>
                     <a:xfrm>
                       <a:off x="0" y="0"/>
-                      <a:ext cx="5972810" cy="1082675"/>
+                      <a:ext cx="3609428" cy="1560271"/>
                     </a:xfrm>
                     <a:prstGeom prst="rect">
                       <a:avLst/>
@@ -1709,45 +1796,33 @@
     </w:p>
     <w:p>
       <w:r>
-        <w:lastRenderedPageBreak/>
-        <w:t xml:space="preserve">Now would be a good time to return to the Postman collection we have used for testing the </w:t>
+        <w:t xml:space="preserve">However, just by adding </w:t>
+      </w:r>
+      <w:r>
+        <w:t>/</w:t>
       </w:r>
       <w:proofErr w:type="spellStart"/>
       <w:r>
-        <w:t>DroneBuzzers</w:t>
+        <w:t>dronebuzzers</w:t>
       </w:r>
       <w:proofErr w:type="spellEnd"/>
       <w:r>
-        <w:t xml:space="preserve"> API in lab 1. Change the endpoint of the API to the URL defined in the Oracle Container Cloud service, and you should be able to run through all requests.</w:t>
-      </w:r>
-    </w:p>
-    <w:p>
-      <w:r>
-        <w:t>Open Postman and import the file SigSpringBoot101 - lab 8</w:t>
-      </w:r>
-      <w:r>
-        <w:t>.postman_collection.json</w:t>
-      </w:r>
-      <w:r>
-        <w:t xml:space="preserve"> from directory lab 8/postman.</w:t>
-      </w:r>
-    </w:p>
-    <w:p>
-      <w:r>
-        <w:t>You will see five requests – that you cannot actually execute, because they all depend on an environment variable called DRONEBUZZER_API_ENDPOINT.</w:t>
+        <w:t>/part</w:t>
+      </w:r>
+      <w:r>
+        <w:t xml:space="preserve"> to the URL, you will get a list of all parts:</w:t>
       </w:r>
     </w:p>
     <w:p>
       <w:r>
         <w:rPr>
           <w:noProof/>
-          <w:lang w:val="nl-NL" w:eastAsia="nl-NL"/>
         </w:rPr>
         <w:drawing>
-          <wp:inline distT="0" distB="0" distL="0" distR="0" wp14:anchorId="5A1DF54B" wp14:editId="341BED93">
-            <wp:extent cx="2865368" cy="2141406"/>
-            <wp:effectExtent l="0" t="0" r="0" b="0"/>
-            <wp:docPr id="23" name="Picture 23"/>
+          <wp:inline distT="0" distB="0" distL="0" distR="0" wp14:anchorId="4FE751A4" wp14:editId="2815BDA1">
+            <wp:extent cx="5972810" cy="1082675"/>
+            <wp:effectExtent l="0" t="0" r="8890" b="3175"/>
+            <wp:docPr id="22" name="Picture 22"/>
             <wp:cNvGraphicFramePr>
               <a:graphicFrameLocks xmlns:a="http://schemas.openxmlformats.org/drawingml/2006/main" noChangeAspect="1"/>
             </wp:cNvGraphicFramePr>
@@ -1767,7 +1842,7 @@
                   <pic:spPr>
                     <a:xfrm>
                       <a:off x="0" y="0"/>
-                      <a:ext cx="2865368" cy="2141406"/>
+                      <a:ext cx="5972810" cy="1082675"/>
                     </a:xfrm>
                     <a:prstGeom prst="rect">
                       <a:avLst/>
@@ -1782,21 +1857,44 @@
     </w:p>
     <w:p>
       <w:r>
-        <w:t>Create a new environment in Postman and define a key DRONEBUZZER_API_ENDPOINT that should be set to the value of your Application’s URL on Application Container Cloud:</w:t>
+        <w:lastRenderedPageBreak/>
+        <w:t xml:space="preserve">Now would be a good time to return to the Postman collection we have used for testing the </w:t>
+      </w:r>
+      <w:proofErr w:type="spellStart"/>
+      <w:r>
+        <w:t>DroneBuzzers</w:t>
+      </w:r>
+      <w:proofErr w:type="spellEnd"/>
+      <w:r>
+        <w:t xml:space="preserve"> API in lab 1. Change the endpoint of the API to the URL defined in the Oracle Container Cloud service, and you should be able to run through all requests.</w:t>
+      </w:r>
+    </w:p>
+    <w:p>
+      <w:r>
+        <w:t>Open Postman and import the file SigSpringBoot101 - lab 8</w:t>
+      </w:r>
+      <w:r>
+        <w:t>.postman_collection.json</w:t>
+      </w:r>
+      <w:r>
+        <w:t xml:space="preserve"> from directory lab 8/postman.</w:t>
+      </w:r>
+    </w:p>
+    <w:p>
+      <w:r>
+        <w:t>You will see five requests – that you cannot actually execute, because they all depend on an environment variable called DRONEBUZZER_API_ENDPOINT.</w:t>
       </w:r>
     </w:p>
     <w:p>
       <w:r>
         <w:rPr>
           <w:noProof/>
-          <w:lang w:val="nl-NL" w:eastAsia="nl-NL"/>
-        </w:rPr>
-        <w:lastRenderedPageBreak/>
+        </w:rPr>
         <w:drawing>
-          <wp:inline distT="0" distB="0" distL="0" distR="0" wp14:anchorId="06DAC144" wp14:editId="392D490A">
-            <wp:extent cx="5972810" cy="4069080"/>
-            <wp:effectExtent l="0" t="0" r="8890" b="7620"/>
-            <wp:docPr id="24" name="Picture 24"/>
+          <wp:inline distT="0" distB="0" distL="0" distR="0" wp14:anchorId="5A1DF54B" wp14:editId="341BED93">
+            <wp:extent cx="2865368" cy="2141406"/>
+            <wp:effectExtent l="0" t="0" r="0" b="0"/>
+            <wp:docPr id="23" name="Picture 23"/>
             <wp:cNvGraphicFramePr>
               <a:graphicFrameLocks xmlns:a="http://schemas.openxmlformats.org/drawingml/2006/main" noChangeAspect="1"/>
             </wp:cNvGraphicFramePr>
@@ -1816,7 +1914,7 @@
                   <pic:spPr>
                     <a:xfrm>
                       <a:off x="0" y="0"/>
-                      <a:ext cx="5972810" cy="4069080"/>
+                      <a:ext cx="2865368" cy="2141406"/>
                     </a:xfrm>
                     <a:prstGeom prst="rect">
                       <a:avLst/>
@@ -1831,6 +1929,216 @@
     </w:p>
     <w:p>
       <w:r>
+        <w:t>Create a new environment in Postman and define a key DRONEBUZZER_API_ENDPOINT that should be set to the value of your Application’s URL</w:t>
+      </w:r>
+      <w:r>
+        <w:t xml:space="preserve"> on Application Container Cloud.</w:t>
+      </w:r>
+    </w:p>
+    <w:p>
+      <w:r>
+        <w:t>Click the Manage Environments button:</w:t>
+      </w:r>
+    </w:p>
+    <w:p>
+      <w:r>
+        <w:t xml:space="preserve"> </w:t>
+      </w:r>
+      <w:r>
+        <w:drawing>
+          <wp:inline distT="0" distB="0" distL="0" distR="0" wp14:anchorId="1267A94C" wp14:editId="2DD68348">
+            <wp:extent cx="1814400" cy="997200"/>
+            <wp:effectExtent l="0" t="0" r="0" b="0"/>
+            <wp:docPr id="4" name="Picture 4"/>
+            <wp:cNvGraphicFramePr>
+              <a:graphicFrameLocks xmlns:a="http://schemas.openxmlformats.org/drawingml/2006/main" noChangeAspect="1"/>
+            </wp:cNvGraphicFramePr>
+            <a:graphic xmlns:a="http://schemas.openxmlformats.org/drawingml/2006/main">
+              <a:graphicData uri="http://schemas.openxmlformats.org/drawingml/2006/picture">
+                <pic:pic xmlns:pic="http://schemas.openxmlformats.org/drawingml/2006/picture">
+                  <pic:nvPicPr>
+                    <pic:cNvPr id="0" name=""/>
+                    <pic:cNvPicPr/>
+                  </pic:nvPicPr>
+                  <pic:blipFill>
+                    <a:blip r:embed="rId24"/>
+                    <a:stretch>
+                      <a:fillRect/>
+                    </a:stretch>
+                  </pic:blipFill>
+                  <pic:spPr>
+                    <a:xfrm>
+                      <a:off x="0" y="0"/>
+                      <a:ext cx="1814400" cy="997200"/>
+                    </a:xfrm>
+                    <a:prstGeom prst="rect">
+                      <a:avLst/>
+                    </a:prstGeom>
+                  </pic:spPr>
+                </pic:pic>
+              </a:graphicData>
+            </a:graphic>
+          </wp:inline>
+        </w:drawing>
+      </w:r>
+    </w:p>
+    <w:p/>
+    <w:p>
+      <w:r>
+        <w:t>Add an environment named SpringBoot101:</w:t>
+      </w:r>
+    </w:p>
+    <w:p>
+      <w:r>
+        <w:lastRenderedPageBreak/>
+        <w:drawing>
+          <wp:inline distT="0" distB="0" distL="0" distR="0" wp14:anchorId="726D3A14" wp14:editId="11CD1560">
+            <wp:extent cx="3668400" cy="2768400"/>
+            <wp:effectExtent l="0" t="0" r="8255" b="0"/>
+            <wp:docPr id="5" name="Picture 5"/>
+            <wp:cNvGraphicFramePr>
+              <a:graphicFrameLocks xmlns:a="http://schemas.openxmlformats.org/drawingml/2006/main" noChangeAspect="1"/>
+            </wp:cNvGraphicFramePr>
+            <a:graphic xmlns:a="http://schemas.openxmlformats.org/drawingml/2006/main">
+              <a:graphicData uri="http://schemas.openxmlformats.org/drawingml/2006/picture">
+                <pic:pic xmlns:pic="http://schemas.openxmlformats.org/drawingml/2006/picture">
+                  <pic:nvPicPr>
+                    <pic:cNvPr id="0" name=""/>
+                    <pic:cNvPicPr/>
+                  </pic:nvPicPr>
+                  <pic:blipFill>
+                    <a:blip r:embed="rId25"/>
+                    <a:stretch>
+                      <a:fillRect/>
+                    </a:stretch>
+                  </pic:blipFill>
+                  <pic:spPr>
+                    <a:xfrm>
+                      <a:off x="0" y="0"/>
+                      <a:ext cx="3668400" cy="2768400"/>
+                    </a:xfrm>
+                    <a:prstGeom prst="rect">
+                      <a:avLst/>
+                    </a:prstGeom>
+                  </pic:spPr>
+                </pic:pic>
+              </a:graphicData>
+            </a:graphic>
+          </wp:inline>
+        </w:drawing>
+      </w:r>
+    </w:p>
+    <w:p>
+      <w:r>
+        <w:t>Click the environment to edit it</w:t>
+      </w:r>
+    </w:p>
+    <w:p>
+      <w:r>
+        <w:drawing>
+          <wp:inline distT="0" distB="0" distL="0" distR="0" wp14:anchorId="02F38540" wp14:editId="15EFC844">
+            <wp:extent cx="1314000" cy="1195200"/>
+            <wp:effectExtent l="0" t="0" r="635" b="5080"/>
+            <wp:docPr id="6" name="Picture 6"/>
+            <wp:cNvGraphicFramePr>
+              <a:graphicFrameLocks xmlns:a="http://schemas.openxmlformats.org/drawingml/2006/main" noChangeAspect="1"/>
+            </wp:cNvGraphicFramePr>
+            <a:graphic xmlns:a="http://schemas.openxmlformats.org/drawingml/2006/main">
+              <a:graphicData uri="http://schemas.openxmlformats.org/drawingml/2006/picture">
+                <pic:pic xmlns:pic="http://schemas.openxmlformats.org/drawingml/2006/picture">
+                  <pic:nvPicPr>
+                    <pic:cNvPr id="0" name=""/>
+                    <pic:cNvPicPr/>
+                  </pic:nvPicPr>
+                  <pic:blipFill>
+                    <a:blip r:embed="rId26"/>
+                    <a:stretch>
+                      <a:fillRect/>
+                    </a:stretch>
+                  </pic:blipFill>
+                  <pic:spPr>
+                    <a:xfrm>
+                      <a:off x="0" y="0"/>
+                      <a:ext cx="1314000" cy="1195200"/>
+                    </a:xfrm>
+                    <a:prstGeom prst="rect">
+                      <a:avLst/>
+                    </a:prstGeom>
+                  </pic:spPr>
+                </pic:pic>
+              </a:graphicData>
+            </a:graphic>
+          </wp:inline>
+        </w:drawing>
+      </w:r>
+    </w:p>
+    <w:p/>
+    <w:p>
+      <w:pPr>
+        <w:rPr>
+          <w:noProof/>
+        </w:rPr>
+      </w:pPr>
+      <w:r>
+        <w:rPr>
+          <w:noProof/>
+        </w:rPr>
+        <w:t xml:space="preserve">Add a Key named </w:t>
+      </w:r>
+      <w:r>
+        <w:rPr>
+          <w:noProof/>
+        </w:rPr>
+        <w:t>DRONEBUZZER_API_ENDPOINT</w:t>
+      </w:r>
+      <w:r>
+        <w:rPr>
+          <w:noProof/>
+        </w:rPr>
+        <w:t>, and give it the Value of the ACCS service endpoint:</w:t>
+      </w:r>
+    </w:p>
+    <w:p>
+      <w:r>
+        <w:drawing>
+          <wp:inline distT="0" distB="0" distL="0" distR="0" wp14:anchorId="58E9F1AD" wp14:editId="21E94EAB">
+            <wp:extent cx="3643200" cy="1303200"/>
+            <wp:effectExtent l="0" t="0" r="0" b="0"/>
+            <wp:docPr id="8" name="Picture 8"/>
+            <wp:cNvGraphicFramePr>
+              <a:graphicFrameLocks xmlns:a="http://schemas.openxmlformats.org/drawingml/2006/main" noChangeAspect="1"/>
+            </wp:cNvGraphicFramePr>
+            <a:graphic xmlns:a="http://schemas.openxmlformats.org/drawingml/2006/main">
+              <a:graphicData uri="http://schemas.openxmlformats.org/drawingml/2006/picture">
+                <pic:pic xmlns:pic="http://schemas.openxmlformats.org/drawingml/2006/picture">
+                  <pic:nvPicPr>
+                    <pic:cNvPr id="0" name=""/>
+                    <pic:cNvPicPr/>
+                  </pic:nvPicPr>
+                  <pic:blipFill>
+                    <a:blip r:embed="rId27"/>
+                    <a:stretch>
+                      <a:fillRect/>
+                    </a:stretch>
+                  </pic:blipFill>
+                  <pic:spPr>
+                    <a:xfrm>
+                      <a:off x="0" y="0"/>
+                      <a:ext cx="3643200" cy="1303200"/>
+                    </a:xfrm>
+                    <a:prstGeom prst="rect">
+                      <a:avLst/>
+                    </a:prstGeom>
+                  </pic:spPr>
+                </pic:pic>
+              </a:graphicData>
+            </a:graphic>
+          </wp:inline>
+        </w:drawing>
+      </w:r>
+    </w:p>
+    <w:p>
+      <w:r>
         <w:t xml:space="preserve">Now you can execute the requests and in doing so test the </w:t>
       </w:r>
       <w:proofErr w:type="spellStart"/>
@@ -1846,8 +2154,8 @@
       <w:r>
         <w:rPr>
           <w:noProof/>
-          <w:lang w:val="nl-NL" w:eastAsia="nl-NL"/>
-        </w:rPr>
+        </w:rPr>
+        <w:lastRenderedPageBreak/>
         <w:drawing>
           <wp:inline distT="0" distB="0" distL="0" distR="0" wp14:anchorId="4097302F" wp14:editId="0135A111">
             <wp:extent cx="5972810" cy="3105150"/>
@@ -1864,7 +2172,7 @@
                     <pic:cNvPicPr/>
                   </pic:nvPicPr>
                   <pic:blipFill>
-                    <a:blip r:embed="rId24"/>
+                    <a:blip r:embed="rId28"/>
                     <a:stretch>
                       <a:fillRect/>
                     </a:stretch>
@@ -1887,7 +2195,6 @@
     </w:p>
     <w:p>
       <w:r>
-        <w:lastRenderedPageBreak/>
         <w:t xml:space="preserve">You have managed to take the vanilla Spring Boot application created in Lab 1 and deployed it successfully on Application Container Cloud. Crucial are the correct packaging of the Spring Boot application in a self-contained JAR file and the appropriate configuration of the </w:t>
       </w:r>
       <w:proofErr w:type="spellStart"/>
@@ -1898,6 +2205,8 @@
       <w:r>
         <w:t xml:space="preserve"> file that is the instruction for ACC.</w:t>
       </w:r>
+      <w:bookmarkStart w:id="0" w:name="_GoBack"/>
+      <w:bookmarkEnd w:id="0"/>
     </w:p>
     <w:p>
       <w:pPr>
@@ -1956,7 +2265,7 @@
       <w:r>
         <w:t xml:space="preserve"> - </w:t>
       </w:r>
-      <w:hyperlink r:id="rId25" w:history="1">
+      <w:hyperlink r:id="rId29" w:history="1">
         <w:r>
           <w:rPr>
             <w:rStyle w:val="Hyperlink"/>
@@ -1988,7 +2297,7 @@
       <w:r>
         <w:t xml:space="preserve">: Deploy to ACC with Maven - </w:t>
       </w:r>
-      <w:hyperlink r:id="rId26" w:history="1">
+      <w:hyperlink r:id="rId30" w:history="1">
         <w:r>
           <w:rPr>
             <w:rStyle w:val="Hyperlink"/>
@@ -2020,7 +2329,7 @@
       <w:r>
         <w:t xml:space="preserve"> properties (such as port): </w:t>
       </w:r>
-      <w:hyperlink r:id="rId27" w:history="1">
+      <w:hyperlink r:id="rId31" w:history="1">
         <w:r>
           <w:rPr>
             <w:rStyle w:val="Hyperlink"/>
@@ -2064,7 +2373,7 @@
       <w:r>
         <w:t xml:space="preserve"> (</w:t>
       </w:r>
-      <w:hyperlink r:id="rId28" w:history="1">
+      <w:hyperlink r:id="rId32" w:history="1">
         <w:r>
           <w:rPr>
             <w:rStyle w:val="Hyperlink"/>
@@ -2086,6 +2395,7 @@
         <w:shd w:val="clear" w:color="auto" w:fill="FFFFFF"/>
       </w:pPr>
       <w:r>
+        <w:lastRenderedPageBreak/>
         <w:t xml:space="preserve">Blog: Maarten Smeets: </w:t>
       </w:r>
       <w:r>
@@ -2094,7 +2404,7 @@
       <w:r>
         <w:t xml:space="preserve"> (</w:t>
       </w:r>
-      <w:hyperlink r:id="rId29" w:history="1">
+      <w:hyperlink r:id="rId33" w:history="1">
         <w:r>
           <w:rPr>
             <w:rStyle w:val="Hyperlink"/>
@@ -2130,7 +2440,7 @@
       <w:r>
         <w:t xml:space="preserve"> (</w:t>
       </w:r>
-      <w:hyperlink r:id="rId30" w:history="1">
+      <w:hyperlink r:id="rId34" w:history="1">
         <w:r>
           <w:rPr>
             <w:rStyle w:val="Hyperlink"/>
@@ -2154,7 +2464,7 @@
       <w:r>
         <w:t xml:space="preserve">Documentation Oracle Application Container Cloud Service and Java SE applications: </w:t>
       </w:r>
-      <w:hyperlink r:id="rId31" w:history="1">
+      <w:hyperlink r:id="rId35" w:history="1">
         <w:r>
           <w:rPr>
             <w:rStyle w:val="Hyperlink"/>
@@ -2178,7 +2488,7 @@
       <w:r>
         <w:t xml:space="preserve">Documentation on Meta Data Files for Applications deployed to Application Container Cloud - </w:t>
       </w:r>
-      <w:hyperlink r:id="rId32" w:history="1">
+      <w:hyperlink r:id="rId36" w:history="1">
         <w:r>
           <w:rPr>
             <w:rStyle w:val="Hyperlink"/>
@@ -2196,7 +2506,7 @@
       </w:r>
     </w:p>
     <w:sectPr>
-      <w:headerReference w:type="default" r:id="rId33"/>
+      <w:headerReference w:type="default" r:id="rId37"/>
       <w:pgSz w:w="12240" w:h="15840"/>
       <w:pgMar w:top="1417" w:right="1417" w:bottom="1417" w:left="1417" w:header="708" w:footer="708" w:gutter="0"/>
       <w:cols w:space="708"/>
@@ -2207,7 +2517,7 @@
 </file>
 
 <file path=word/endnotes.xml><?xml version="1.0" encoding="utf-8"?>
-<w:endnotes xmlns:wpc="http://schemas.microsoft.com/office/word/2010/wordprocessingCanvas" xmlns:cx="http://schemas.microsoft.com/office/drawing/2014/chartex" xmlns:cx1="http://schemas.microsoft.com/office/drawing/2015/9/8/chartex" xmlns:mc="http://schemas.openxmlformats.org/markup-compatibility/2006" xmlns:o="urn:schemas-microsoft-com:office:office" xmlns:r="http://schemas.openxmlformats.org/officeDocument/2006/relationships" xmlns:m="http://schemas.openxmlformats.org/officeDocument/2006/math" xmlns:v="urn:schemas-microsoft-com:vml" xmlns:wp14="http://schemas.microsoft.com/office/word/2010/wordprocessingDrawing" xmlns:wp="http://schemas.openxmlformats.org/drawingml/2006/wordprocessingDrawing" xmlns:w10="urn:schemas-microsoft-com:office:word" xmlns:w="http://schemas.openxmlformats.org/wordprocessingml/2006/main" xmlns:w14="http://schemas.microsoft.com/office/word/2010/wordml" xmlns:w15="http://schemas.microsoft.com/office/word/2012/wordml" xmlns:w16se="http://schemas.microsoft.com/office/word/2015/wordml/symex" xmlns:wpg="http://schemas.microsoft.com/office/word/2010/wordprocessingGroup" xmlns:wpi="http://schemas.microsoft.com/office/word/2010/wordprocessingInk" xmlns:wne="http://schemas.microsoft.com/office/word/2006/wordml" xmlns:wps="http://schemas.microsoft.com/office/word/2010/wordprocessingShape" mc:Ignorable="w14 w15 w16se wp14">
+<w:endnotes xmlns:wpc="http://schemas.microsoft.com/office/word/2010/wordprocessingCanvas" xmlns:mc="http://schemas.openxmlformats.org/markup-compatibility/2006" xmlns:o="urn:schemas-microsoft-com:office:office" xmlns:r="http://schemas.openxmlformats.org/officeDocument/2006/relationships" xmlns:m="http://schemas.openxmlformats.org/officeDocument/2006/math" xmlns:v="urn:schemas-microsoft-com:vml" xmlns:wp14="http://schemas.microsoft.com/office/word/2010/wordprocessingDrawing" xmlns:wp="http://schemas.openxmlformats.org/drawingml/2006/wordprocessingDrawing" xmlns:w10="urn:schemas-microsoft-com:office:word" xmlns:w="http://schemas.openxmlformats.org/wordprocessingml/2006/main" xmlns:w14="http://schemas.microsoft.com/office/word/2010/wordml" xmlns:wpg="http://schemas.microsoft.com/office/word/2010/wordprocessingGroup" xmlns:wpi="http://schemas.microsoft.com/office/word/2010/wordprocessingInk" xmlns:wne="http://schemas.microsoft.com/office/word/2006/wordml" xmlns:wps="http://schemas.microsoft.com/office/word/2010/wordprocessingShape" mc:Ignorable="w14 wp14">
   <w:endnote w:type="separator" w:id="-1">
     <w:p>
       <w:pPr>
@@ -2232,7 +2542,7 @@
 </file>
 
 <file path=word/footnotes.xml><?xml version="1.0" encoding="utf-8"?>
-<w:footnotes xmlns:wpc="http://schemas.microsoft.com/office/word/2010/wordprocessingCanvas" xmlns:cx="http://schemas.microsoft.com/office/drawing/2014/chartex" xmlns:cx1="http://schemas.microsoft.com/office/drawing/2015/9/8/chartex" xmlns:mc="http://schemas.openxmlformats.org/markup-compatibility/2006" xmlns:o="urn:schemas-microsoft-com:office:office" xmlns:r="http://schemas.openxmlformats.org/officeDocument/2006/relationships" xmlns:m="http://schemas.openxmlformats.org/officeDocument/2006/math" xmlns:v="urn:schemas-microsoft-com:vml" xmlns:wp14="http://schemas.microsoft.com/office/word/2010/wordprocessingDrawing" xmlns:wp="http://schemas.openxmlformats.org/drawingml/2006/wordprocessingDrawing" xmlns:w10="urn:schemas-microsoft-com:office:word" xmlns:w="http://schemas.openxmlformats.org/wordprocessingml/2006/main" xmlns:w14="http://schemas.microsoft.com/office/word/2010/wordml" xmlns:w15="http://schemas.microsoft.com/office/word/2012/wordml" xmlns:w16se="http://schemas.microsoft.com/office/word/2015/wordml/symex" xmlns:wpg="http://schemas.microsoft.com/office/word/2010/wordprocessingGroup" xmlns:wpi="http://schemas.microsoft.com/office/word/2010/wordprocessingInk" xmlns:wne="http://schemas.microsoft.com/office/word/2006/wordml" xmlns:wps="http://schemas.microsoft.com/office/word/2010/wordprocessingShape" mc:Ignorable="w14 w15 w16se wp14">
+<w:footnotes xmlns:wpc="http://schemas.microsoft.com/office/word/2010/wordprocessingCanvas" xmlns:mc="http://schemas.openxmlformats.org/markup-compatibility/2006" xmlns:o="urn:schemas-microsoft-com:office:office" xmlns:r="http://schemas.openxmlformats.org/officeDocument/2006/relationships" xmlns:m="http://schemas.openxmlformats.org/officeDocument/2006/math" xmlns:v="urn:schemas-microsoft-com:vml" xmlns:wp14="http://schemas.microsoft.com/office/word/2010/wordprocessingDrawing" xmlns:wp="http://schemas.openxmlformats.org/drawingml/2006/wordprocessingDrawing" xmlns:w10="urn:schemas-microsoft-com:office:word" xmlns:w="http://schemas.openxmlformats.org/wordprocessingml/2006/main" xmlns:w14="http://schemas.microsoft.com/office/word/2010/wordml" xmlns:wpg="http://schemas.microsoft.com/office/word/2010/wordprocessingGroup" xmlns:wpi="http://schemas.microsoft.com/office/word/2010/wordprocessingInk" xmlns:wne="http://schemas.microsoft.com/office/word/2006/wordml" xmlns:wps="http://schemas.microsoft.com/office/word/2010/wordprocessingShape" mc:Ignorable="w14 wp14">
   <w:footnote w:type="separator" w:id="-1">
     <w:p>
       <w:pPr>
@@ -2257,7 +2567,7 @@
 </file>
 
 <file path=word/header1.xml><?xml version="1.0" encoding="utf-8"?>
-<w:hdr xmlns:wpc="http://schemas.microsoft.com/office/word/2010/wordprocessingCanvas" xmlns:cx="http://schemas.microsoft.com/office/drawing/2014/chartex" xmlns:cx1="http://schemas.microsoft.com/office/drawing/2015/9/8/chartex" xmlns:mc="http://schemas.openxmlformats.org/markup-compatibility/2006" xmlns:o="urn:schemas-microsoft-com:office:office" xmlns:r="http://schemas.openxmlformats.org/officeDocument/2006/relationships" xmlns:m="http://schemas.openxmlformats.org/officeDocument/2006/math" xmlns:v="urn:schemas-microsoft-com:vml" xmlns:wp14="http://schemas.microsoft.com/office/word/2010/wordprocessingDrawing" xmlns:wp="http://schemas.openxmlformats.org/drawingml/2006/wordprocessingDrawing" xmlns:w10="urn:schemas-microsoft-com:office:word" xmlns:w="http://schemas.openxmlformats.org/wordprocessingml/2006/main" xmlns:w14="http://schemas.microsoft.com/office/word/2010/wordml" xmlns:w15="http://schemas.microsoft.com/office/word/2012/wordml" xmlns:w16se="http://schemas.microsoft.com/office/word/2015/wordml/symex" xmlns:wpg="http://schemas.microsoft.com/office/word/2010/wordprocessingGroup" xmlns:wpi="http://schemas.microsoft.com/office/word/2010/wordprocessingInk" xmlns:wne="http://schemas.microsoft.com/office/word/2006/wordml" xmlns:wps="http://schemas.microsoft.com/office/word/2010/wordprocessingShape" mc:Ignorable="w14 w15 w16se wp14">
+<w:hdr xmlns:wpc="http://schemas.microsoft.com/office/word/2010/wordprocessingCanvas" xmlns:mc="http://schemas.openxmlformats.org/markup-compatibility/2006" xmlns:o="urn:schemas-microsoft-com:office:office" xmlns:r="http://schemas.openxmlformats.org/officeDocument/2006/relationships" xmlns:m="http://schemas.openxmlformats.org/officeDocument/2006/math" xmlns:v="urn:schemas-microsoft-com:vml" xmlns:wp14="http://schemas.microsoft.com/office/word/2010/wordprocessingDrawing" xmlns:wp="http://schemas.openxmlformats.org/drawingml/2006/wordprocessingDrawing" xmlns:w10="urn:schemas-microsoft-com:office:word" xmlns:w="http://schemas.openxmlformats.org/wordprocessingml/2006/main" xmlns:w14="http://schemas.microsoft.com/office/word/2010/wordml" xmlns:wpg="http://schemas.microsoft.com/office/word/2010/wordprocessingGroup" xmlns:wpi="http://schemas.microsoft.com/office/word/2010/wordprocessingInk" xmlns:wne="http://schemas.microsoft.com/office/word/2006/wordml" xmlns:wps="http://schemas.microsoft.com/office/word/2010/wordprocessingShape" mc:Ignorable="w14 wp14">
   <w:p>
     <w:pPr>
       <w:pBdr>
@@ -2298,7 +2608,6 @@
     <w:r>
       <w:rPr>
         <w:noProof/>
-        <w:lang w:val="nl-NL" w:eastAsia="nl-NL"/>
       </w:rPr>
       <w:drawing>
         <wp:inline distT="0" distB="0" distL="0" distR="0" wp14:anchorId="41906DBA" wp14:editId="5CCE47B1">
@@ -2347,8 +2656,8 @@
 </file>
 
 <file path=word/numbering.xml><?xml version="1.0" encoding="utf-8"?>
-<w:numbering xmlns:wpc="http://schemas.microsoft.com/office/word/2010/wordprocessingCanvas" xmlns:cx="http://schemas.microsoft.com/office/drawing/2014/chartex" xmlns:cx1="http://schemas.microsoft.com/office/drawing/2015/9/8/chartex" xmlns:mc="http://schemas.openxmlformats.org/markup-compatibility/2006" xmlns:o="urn:schemas-microsoft-com:office:office" xmlns:r="http://schemas.openxmlformats.org/officeDocument/2006/relationships" xmlns:m="http://schemas.openxmlformats.org/officeDocument/2006/math" xmlns:v="urn:schemas-microsoft-com:vml" xmlns:wp14="http://schemas.microsoft.com/office/word/2010/wordprocessingDrawing" xmlns:wp="http://schemas.openxmlformats.org/drawingml/2006/wordprocessingDrawing" xmlns:w10="urn:schemas-microsoft-com:office:word" xmlns:w="http://schemas.openxmlformats.org/wordprocessingml/2006/main" xmlns:w14="http://schemas.microsoft.com/office/word/2010/wordml" xmlns:w15="http://schemas.microsoft.com/office/word/2012/wordml" xmlns:w16se="http://schemas.microsoft.com/office/word/2015/wordml/symex" xmlns:wpg="http://schemas.microsoft.com/office/word/2010/wordprocessingGroup" xmlns:wpi="http://schemas.microsoft.com/office/word/2010/wordprocessingInk" xmlns:wne="http://schemas.microsoft.com/office/word/2006/wordml" xmlns:wps="http://schemas.microsoft.com/office/word/2010/wordprocessingShape" mc:Ignorable="w14 w15 w16se wp14">
-  <w:abstractNum w:abstractNumId="0" w15:restartNumberingAfterBreak="0">
+<w:numbering xmlns:wpc="http://schemas.microsoft.com/office/word/2010/wordprocessingCanvas" xmlns:mc="http://schemas.openxmlformats.org/markup-compatibility/2006" xmlns:o="urn:schemas-microsoft-com:office:office" xmlns:r="http://schemas.openxmlformats.org/officeDocument/2006/relationships" xmlns:m="http://schemas.openxmlformats.org/officeDocument/2006/math" xmlns:v="urn:schemas-microsoft-com:vml" xmlns:wp14="http://schemas.microsoft.com/office/word/2010/wordprocessingDrawing" xmlns:wp="http://schemas.openxmlformats.org/drawingml/2006/wordprocessingDrawing" xmlns:w10="urn:schemas-microsoft-com:office:word" xmlns:w="http://schemas.openxmlformats.org/wordprocessingml/2006/main" xmlns:w14="http://schemas.microsoft.com/office/word/2010/wordml" xmlns:wpg="http://schemas.microsoft.com/office/word/2010/wordprocessingGroup" xmlns:wpi="http://schemas.microsoft.com/office/word/2010/wordprocessingInk" xmlns:wne="http://schemas.microsoft.com/office/word/2006/wordml" xmlns:wps="http://schemas.microsoft.com/office/word/2010/wordprocessingShape" mc:Ignorable="w14 wp14">
+  <w:abstractNum w:abstractNumId="0">
     <w:nsid w:val="000F746E"/>
     <w:multiLevelType w:val="hybridMultilevel"/>
     <w:tmpl w:val="93BAEB26"/>
@@ -2434,7 +2743,7 @@
       </w:pPr>
     </w:lvl>
   </w:abstractNum>
-  <w:abstractNum w:abstractNumId="1" w15:restartNumberingAfterBreak="0">
+  <w:abstractNum w:abstractNumId="1">
     <w:nsid w:val="08AF5A8F"/>
     <w:multiLevelType w:val="hybridMultilevel"/>
     <w:tmpl w:val="E2E4C694"/>
@@ -2547,7 +2856,7 @@
       </w:rPr>
     </w:lvl>
   </w:abstractNum>
-  <w:abstractNum w:abstractNumId="2" w15:restartNumberingAfterBreak="0">
+  <w:abstractNum w:abstractNumId="2">
     <w:nsid w:val="0A8B3476"/>
     <w:multiLevelType w:val="hybridMultilevel"/>
     <w:tmpl w:val="20A6C95E"/>
@@ -2633,7 +2942,7 @@
       </w:pPr>
     </w:lvl>
   </w:abstractNum>
-  <w:abstractNum w:abstractNumId="3" w15:restartNumberingAfterBreak="0">
+  <w:abstractNum w:abstractNumId="3">
     <w:nsid w:val="13346824"/>
     <w:multiLevelType w:val="hybridMultilevel"/>
     <w:tmpl w:val="0270EB08"/>
@@ -2745,7 +3054,7 @@
       </w:rPr>
     </w:lvl>
   </w:abstractNum>
-  <w:abstractNum w:abstractNumId="4" w15:restartNumberingAfterBreak="0">
+  <w:abstractNum w:abstractNumId="4">
     <w:nsid w:val="14292501"/>
     <w:multiLevelType w:val="hybridMultilevel"/>
     <w:tmpl w:val="6450E72A"/>
@@ -2831,7 +3140,7 @@
       </w:pPr>
     </w:lvl>
   </w:abstractNum>
-  <w:abstractNum w:abstractNumId="5" w15:restartNumberingAfterBreak="0">
+  <w:abstractNum w:abstractNumId="5">
     <w:nsid w:val="14DD08D9"/>
     <w:multiLevelType w:val="hybridMultilevel"/>
     <w:tmpl w:val="7D3CDF6C"/>
@@ -2917,7 +3226,7 @@
       </w:pPr>
     </w:lvl>
   </w:abstractNum>
-  <w:abstractNum w:abstractNumId="6" w15:restartNumberingAfterBreak="0">
+  <w:abstractNum w:abstractNumId="6">
     <w:nsid w:val="21E343CB"/>
     <w:multiLevelType w:val="hybridMultilevel"/>
     <w:tmpl w:val="441C5D5E"/>
@@ -3003,7 +3312,7 @@
       </w:pPr>
     </w:lvl>
   </w:abstractNum>
-  <w:abstractNum w:abstractNumId="7" w15:restartNumberingAfterBreak="0">
+  <w:abstractNum w:abstractNumId="7">
     <w:nsid w:val="2F5B013A"/>
     <w:multiLevelType w:val="hybridMultilevel"/>
     <w:tmpl w:val="7ED422AC"/>
@@ -3089,7 +3398,7 @@
       </w:pPr>
     </w:lvl>
   </w:abstractNum>
-  <w:abstractNum w:abstractNumId="8" w15:restartNumberingAfterBreak="0">
+  <w:abstractNum w:abstractNumId="8">
     <w:nsid w:val="317C2461"/>
     <w:multiLevelType w:val="hybridMultilevel"/>
     <w:tmpl w:val="178A5470"/>
@@ -3175,7 +3484,7 @@
       </w:pPr>
     </w:lvl>
   </w:abstractNum>
-  <w:abstractNum w:abstractNumId="9" w15:restartNumberingAfterBreak="0">
+  <w:abstractNum w:abstractNumId="9">
     <w:nsid w:val="325402E5"/>
     <w:multiLevelType w:val="hybridMultilevel"/>
     <w:tmpl w:val="5A889BF6"/>
@@ -3261,7 +3570,7 @@
       </w:pPr>
     </w:lvl>
   </w:abstractNum>
-  <w:abstractNum w:abstractNumId="10" w15:restartNumberingAfterBreak="0">
+  <w:abstractNum w:abstractNumId="10">
     <w:nsid w:val="3BFE2F32"/>
     <w:multiLevelType w:val="hybridMultilevel"/>
     <w:tmpl w:val="0B92498A"/>
@@ -3350,7 +3659,7 @@
       </w:pPr>
     </w:lvl>
   </w:abstractNum>
-  <w:abstractNum w:abstractNumId="11" w15:restartNumberingAfterBreak="0">
+  <w:abstractNum w:abstractNumId="11">
     <w:nsid w:val="447F6EA5"/>
     <w:multiLevelType w:val="hybridMultilevel"/>
     <w:tmpl w:val="F0E2A558"/>
@@ -3436,7 +3745,7 @@
       </w:pPr>
     </w:lvl>
   </w:abstractNum>
-  <w:abstractNum w:abstractNumId="12" w15:restartNumberingAfterBreak="0">
+  <w:abstractNum w:abstractNumId="12">
     <w:nsid w:val="4B3C74EB"/>
     <w:multiLevelType w:val="hybridMultilevel"/>
     <w:tmpl w:val="21B69A58"/>
@@ -3522,7 +3831,7 @@
       </w:pPr>
     </w:lvl>
   </w:abstractNum>
-  <w:abstractNum w:abstractNumId="13" w15:restartNumberingAfterBreak="0">
+  <w:abstractNum w:abstractNumId="13">
     <w:nsid w:val="4DEC1596"/>
     <w:multiLevelType w:val="hybridMultilevel"/>
     <w:tmpl w:val="A8821B72"/>
@@ -3608,7 +3917,7 @@
       </w:pPr>
     </w:lvl>
   </w:abstractNum>
-  <w:abstractNum w:abstractNumId="14" w15:restartNumberingAfterBreak="0">
+  <w:abstractNum w:abstractNumId="14">
     <w:nsid w:val="541A3C83"/>
     <w:multiLevelType w:val="hybridMultilevel"/>
     <w:tmpl w:val="439E70C8"/>
@@ -3721,7 +4030,7 @@
       </w:rPr>
     </w:lvl>
   </w:abstractNum>
-  <w:abstractNum w:abstractNumId="15" w15:restartNumberingAfterBreak="0">
+  <w:abstractNum w:abstractNumId="15">
     <w:nsid w:val="55974DBF"/>
     <w:multiLevelType w:val="hybridMultilevel"/>
     <w:tmpl w:val="81E6FC08"/>
@@ -3807,7 +4116,7 @@
       </w:pPr>
     </w:lvl>
   </w:abstractNum>
-  <w:abstractNum w:abstractNumId="16" w15:restartNumberingAfterBreak="0">
+  <w:abstractNum w:abstractNumId="16">
     <w:nsid w:val="5C9F0A11"/>
     <w:multiLevelType w:val="hybridMultilevel"/>
     <w:tmpl w:val="8550DE54"/>
@@ -3893,7 +4202,119 @@
       </w:pPr>
     </w:lvl>
   </w:abstractNum>
-  <w:abstractNum w:abstractNumId="17" w15:restartNumberingAfterBreak="0">
+  <w:abstractNum w:abstractNumId="17">
+    <w:nsid w:val="606D0886"/>
+    <w:multiLevelType w:val="hybridMultilevel"/>
+    <w:tmpl w:val="0D945D06"/>
+    <w:lvl w:ilvl="0" w:tplc="00EA6444">
+      <w:numFmt w:val="bullet"/>
+      <w:lvlText w:val="-"/>
+      <w:lvlJc w:val="left"/>
+      <w:pPr>
+        <w:ind w:left="360" w:hanging="360"/>
+      </w:pPr>
+      <w:rPr>
+        <w:rFonts w:ascii="Calibri" w:eastAsiaTheme="minorHAnsi" w:hAnsi="Calibri" w:cstheme="minorBidi" w:hint="default"/>
+      </w:rPr>
+    </w:lvl>
+    <w:lvl w:ilvl="1" w:tplc="04090003">
+      <w:start w:val="1"/>
+      <w:numFmt w:val="bullet"/>
+      <w:lvlText w:val="o"/>
+      <w:lvlJc w:val="left"/>
+      <w:pPr>
+        <w:ind w:left="1080" w:hanging="360"/>
+      </w:pPr>
+      <w:rPr>
+        <w:rFonts w:ascii="Courier New" w:hAnsi="Courier New" w:cs="Courier New" w:hint="default"/>
+      </w:rPr>
+    </w:lvl>
+    <w:lvl w:ilvl="2" w:tplc="04090005" w:tentative="1">
+      <w:start w:val="1"/>
+      <w:numFmt w:val="bullet"/>
+      <w:lvlText w:val=""/>
+      <w:lvlJc w:val="left"/>
+      <w:pPr>
+        <w:ind w:left="1800" w:hanging="360"/>
+      </w:pPr>
+      <w:rPr>
+        <w:rFonts w:ascii="Wingdings" w:hAnsi="Wingdings" w:hint="default"/>
+      </w:rPr>
+    </w:lvl>
+    <w:lvl w:ilvl="3" w:tplc="04090001" w:tentative="1">
+      <w:start w:val="1"/>
+      <w:numFmt w:val="bullet"/>
+      <w:lvlText w:val=""/>
+      <w:lvlJc w:val="left"/>
+      <w:pPr>
+        <w:ind w:left="2520" w:hanging="360"/>
+      </w:pPr>
+      <w:rPr>
+        <w:rFonts w:ascii="Symbol" w:hAnsi="Symbol" w:hint="default"/>
+      </w:rPr>
+    </w:lvl>
+    <w:lvl w:ilvl="4" w:tplc="04090003" w:tentative="1">
+      <w:start w:val="1"/>
+      <w:numFmt w:val="bullet"/>
+      <w:lvlText w:val="o"/>
+      <w:lvlJc w:val="left"/>
+      <w:pPr>
+        <w:ind w:left="3240" w:hanging="360"/>
+      </w:pPr>
+      <w:rPr>
+        <w:rFonts w:ascii="Courier New" w:hAnsi="Courier New" w:cs="Courier New" w:hint="default"/>
+      </w:rPr>
+    </w:lvl>
+    <w:lvl w:ilvl="5" w:tplc="04090005" w:tentative="1">
+      <w:start w:val="1"/>
+      <w:numFmt w:val="bullet"/>
+      <w:lvlText w:val=""/>
+      <w:lvlJc w:val="left"/>
+      <w:pPr>
+        <w:ind w:left="3960" w:hanging="360"/>
+      </w:pPr>
+      <w:rPr>
+        <w:rFonts w:ascii="Wingdings" w:hAnsi="Wingdings" w:hint="default"/>
+      </w:rPr>
+    </w:lvl>
+    <w:lvl w:ilvl="6" w:tplc="04090001" w:tentative="1">
+      <w:start w:val="1"/>
+      <w:numFmt w:val="bullet"/>
+      <w:lvlText w:val=""/>
+      <w:lvlJc w:val="left"/>
+      <w:pPr>
+        <w:ind w:left="4680" w:hanging="360"/>
+      </w:pPr>
+      <w:rPr>
+        <w:rFonts w:ascii="Symbol" w:hAnsi="Symbol" w:hint="default"/>
+      </w:rPr>
+    </w:lvl>
+    <w:lvl w:ilvl="7" w:tplc="04090003" w:tentative="1">
+      <w:start w:val="1"/>
+      <w:numFmt w:val="bullet"/>
+      <w:lvlText w:val="o"/>
+      <w:lvlJc w:val="left"/>
+      <w:pPr>
+        <w:ind w:left="5400" w:hanging="360"/>
+      </w:pPr>
+      <w:rPr>
+        <w:rFonts w:ascii="Courier New" w:hAnsi="Courier New" w:cs="Courier New" w:hint="default"/>
+      </w:rPr>
+    </w:lvl>
+    <w:lvl w:ilvl="8" w:tplc="04090005" w:tentative="1">
+      <w:start w:val="1"/>
+      <w:numFmt w:val="bullet"/>
+      <w:lvlText w:val=""/>
+      <w:lvlJc w:val="left"/>
+      <w:pPr>
+        <w:ind w:left="6120" w:hanging="360"/>
+      </w:pPr>
+      <w:rPr>
+        <w:rFonts w:ascii="Wingdings" w:hAnsi="Wingdings" w:hint="default"/>
+      </w:rPr>
+    </w:lvl>
+  </w:abstractNum>
+  <w:abstractNum w:abstractNumId="18">
     <w:nsid w:val="632E1C17"/>
     <w:multiLevelType w:val="hybridMultilevel"/>
     <w:tmpl w:val="C890BB1A"/>
@@ -4006,7 +4427,7 @@
       </w:rPr>
     </w:lvl>
   </w:abstractNum>
-  <w:abstractNum w:abstractNumId="18" w15:restartNumberingAfterBreak="0">
+  <w:abstractNum w:abstractNumId="19">
     <w:nsid w:val="6C554DFE"/>
     <w:multiLevelType w:val="hybridMultilevel"/>
     <w:tmpl w:val="9DDEDED0"/>
@@ -4092,7 +4513,7 @@
       </w:pPr>
     </w:lvl>
   </w:abstractNum>
-  <w:abstractNum w:abstractNumId="19" w15:restartNumberingAfterBreak="0">
+  <w:abstractNum w:abstractNumId="20">
     <w:nsid w:val="6ED0601B"/>
     <w:multiLevelType w:val="hybridMultilevel"/>
     <w:tmpl w:val="86FCEC3E"/>
@@ -4178,7 +4599,7 @@
       </w:pPr>
     </w:lvl>
   </w:abstractNum>
-  <w:abstractNum w:abstractNumId="20" w15:restartNumberingAfterBreak="0">
+  <w:abstractNum w:abstractNumId="21">
     <w:nsid w:val="7226632B"/>
     <w:multiLevelType w:val="hybridMultilevel"/>
     <w:tmpl w:val="08564AD2"/>
@@ -4264,7 +4685,7 @@
       </w:pPr>
     </w:lvl>
   </w:abstractNum>
-  <w:abstractNum w:abstractNumId="21" w15:restartNumberingAfterBreak="0">
+  <w:abstractNum w:abstractNumId="22">
     <w:nsid w:val="72D5215E"/>
     <w:multiLevelType w:val="hybridMultilevel"/>
     <w:tmpl w:val="CFDA5A28"/>
@@ -4350,7 +4771,7 @@
       </w:pPr>
     </w:lvl>
   </w:abstractNum>
-  <w:abstractNum w:abstractNumId="22" w15:restartNumberingAfterBreak="0">
+  <w:abstractNum w:abstractNumId="23">
     <w:nsid w:val="7DDA7A44"/>
     <w:multiLevelType w:val="hybridMultilevel"/>
     <w:tmpl w:val="BF3A8396"/>
@@ -4437,10 +4858,10 @@
     </w:lvl>
   </w:abstractNum>
   <w:num w:numId="1">
-    <w:abstractNumId w:val="22"/>
+    <w:abstractNumId w:val="23"/>
   </w:num>
   <w:num w:numId="2">
-    <w:abstractNumId w:val="21"/>
+    <w:abstractNumId w:val="22"/>
   </w:num>
   <w:num w:numId="3">
     <w:abstractNumId w:val="2"/>
@@ -4455,7 +4876,7 @@
     <w:abstractNumId w:val="9"/>
   </w:num>
   <w:num w:numId="7">
-    <w:abstractNumId w:val="18"/>
+    <w:abstractNumId w:val="19"/>
   </w:num>
   <w:num w:numId="8">
     <w:abstractNumId w:val="16"/>
@@ -4470,7 +4891,7 @@
     <w:abstractNumId w:val="15"/>
   </w:num>
   <w:num w:numId="12">
-    <w:abstractNumId w:val="19"/>
+    <w:abstractNumId w:val="20"/>
   </w:num>
   <w:num w:numId="13">
     <w:abstractNumId w:val="11"/>
@@ -4488,7 +4909,7 @@
     <w:abstractNumId w:val="1"/>
   </w:num>
   <w:num w:numId="18">
-    <w:abstractNumId w:val="17"/>
+    <w:abstractNumId w:val="18"/>
   </w:num>
   <w:num w:numId="19">
     <w:abstractNumId w:val="5"/>
@@ -4497,7 +4918,7 @@
     <w:abstractNumId w:val="12"/>
   </w:num>
   <w:num w:numId="21">
-    <w:abstractNumId w:val="20"/>
+    <w:abstractNumId w:val="21"/>
   </w:num>
   <w:num w:numId="22">
     <w:abstractNumId w:val="6"/>
@@ -4505,11 +4926,14 @@
   <w:num w:numId="23">
     <w:abstractNumId w:val="13"/>
   </w:num>
+  <w:num w:numId="24">
+    <w:abstractNumId w:val="17"/>
+  </w:num>
 </w:numbering>
 </file>
 
 <file path=word/styles.xml><?xml version="1.0" encoding="utf-8"?>
-<w:styles xmlns:mc="http://schemas.openxmlformats.org/markup-compatibility/2006" xmlns:r="http://schemas.openxmlformats.org/officeDocument/2006/relationships" xmlns:w="http://schemas.openxmlformats.org/wordprocessingml/2006/main" xmlns:w14="http://schemas.microsoft.com/office/word/2010/wordml" xmlns:w15="http://schemas.microsoft.com/office/word/2012/wordml" xmlns:w16se="http://schemas.microsoft.com/office/word/2015/wordml/symex" mc:Ignorable="w14 w15 w16se">
+<w:styles xmlns:mc="http://schemas.openxmlformats.org/markup-compatibility/2006" xmlns:r="http://schemas.openxmlformats.org/officeDocument/2006/relationships" xmlns:w="http://schemas.openxmlformats.org/wordprocessingml/2006/main" xmlns:w14="http://schemas.microsoft.com/office/word/2010/wordml" mc:Ignorable="w14">
   <w:docDefaults>
     <w:rPrDefault>
       <w:rPr>
@@ -4525,378 +4949,843 @@
       </w:pPr>
     </w:pPrDefault>
   </w:docDefaults>
-  <w:latentStyles w:defLockedState="0" w:defUIPriority="99" w:defSemiHidden="0" w:defUnhideWhenUsed="0" w:defQFormat="0" w:count="371">
-    <w:lsdException w:name="Normal" w:uiPriority="0" w:qFormat="1"/>
-    <w:lsdException w:name="heading 1" w:uiPriority="9" w:qFormat="1"/>
-    <w:lsdException w:name="heading 2" w:semiHidden="1" w:uiPriority="9" w:unhideWhenUsed="1" w:qFormat="1"/>
-    <w:lsdException w:name="heading 3" w:semiHidden="1" w:uiPriority="9" w:unhideWhenUsed="1" w:qFormat="1"/>
-    <w:lsdException w:name="heading 4" w:semiHidden="1" w:uiPriority="9" w:unhideWhenUsed="1" w:qFormat="1"/>
-    <w:lsdException w:name="heading 5" w:semiHidden="1" w:uiPriority="9" w:unhideWhenUsed="1" w:qFormat="1"/>
-    <w:lsdException w:name="heading 6" w:semiHidden="1" w:uiPriority="9" w:unhideWhenUsed="1" w:qFormat="1"/>
-    <w:lsdException w:name="heading 7" w:semiHidden="1" w:uiPriority="9" w:unhideWhenUsed="1" w:qFormat="1"/>
-    <w:lsdException w:name="heading 8" w:semiHidden="1" w:uiPriority="9" w:unhideWhenUsed="1" w:qFormat="1"/>
-    <w:lsdException w:name="heading 9" w:semiHidden="1" w:uiPriority="9" w:unhideWhenUsed="1" w:qFormat="1"/>
-    <w:lsdException w:name="index 1" w:semiHidden="1" w:unhideWhenUsed="1"/>
-    <w:lsdException w:name="index 2" w:semiHidden="1" w:unhideWhenUsed="1"/>
-    <w:lsdException w:name="index 3" w:semiHidden="1" w:unhideWhenUsed="1"/>
-    <w:lsdException w:name="index 4" w:semiHidden="1" w:unhideWhenUsed="1"/>
-    <w:lsdException w:name="index 5" w:semiHidden="1" w:unhideWhenUsed="1"/>
-    <w:lsdException w:name="index 6" w:semiHidden="1" w:unhideWhenUsed="1"/>
-    <w:lsdException w:name="index 7" w:semiHidden="1" w:unhideWhenUsed="1"/>
-    <w:lsdException w:name="index 8" w:semiHidden="1" w:unhideWhenUsed="1"/>
-    <w:lsdException w:name="index 9" w:semiHidden="1" w:unhideWhenUsed="1"/>
-    <w:lsdException w:name="toc 1" w:semiHidden="1" w:uiPriority="39" w:unhideWhenUsed="1"/>
-    <w:lsdException w:name="toc 2" w:semiHidden="1" w:uiPriority="39" w:unhideWhenUsed="1"/>
-    <w:lsdException w:name="toc 3" w:semiHidden="1" w:uiPriority="39" w:unhideWhenUsed="1"/>
-    <w:lsdException w:name="toc 4" w:semiHidden="1" w:uiPriority="39" w:unhideWhenUsed="1"/>
-    <w:lsdException w:name="toc 5" w:semiHidden="1" w:uiPriority="39" w:unhideWhenUsed="1"/>
-    <w:lsdException w:name="toc 6" w:semiHidden="1" w:uiPriority="39" w:unhideWhenUsed="1"/>
-    <w:lsdException w:name="toc 7" w:semiHidden="1" w:uiPriority="39" w:unhideWhenUsed="1"/>
-    <w:lsdException w:name="toc 8" w:semiHidden="1" w:uiPriority="39" w:unhideWhenUsed="1"/>
-    <w:lsdException w:name="toc 9" w:semiHidden="1" w:uiPriority="39" w:unhideWhenUsed="1"/>
-    <w:lsdException w:name="Normal Indent" w:semiHidden="1" w:unhideWhenUsed="1"/>
-    <w:lsdException w:name="footnote text" w:semiHidden="1" w:unhideWhenUsed="1"/>
-    <w:lsdException w:name="annotation text" w:semiHidden="1" w:unhideWhenUsed="1"/>
-    <w:lsdException w:name="header" w:semiHidden="1" w:unhideWhenUsed="1"/>
-    <w:lsdException w:name="footer" w:semiHidden="1" w:unhideWhenUsed="1"/>
-    <w:lsdException w:name="index heading" w:semiHidden="1" w:unhideWhenUsed="1"/>
-    <w:lsdException w:name="caption" w:semiHidden="1" w:uiPriority="35" w:unhideWhenUsed="1" w:qFormat="1"/>
-    <w:lsdException w:name="table of figures" w:semiHidden="1" w:unhideWhenUsed="1"/>
-    <w:lsdException w:name="envelope address" w:semiHidden="1" w:unhideWhenUsed="1"/>
-    <w:lsdException w:name="envelope return" w:semiHidden="1" w:unhideWhenUsed="1"/>
-    <w:lsdException w:name="footnote reference" w:semiHidden="1" w:unhideWhenUsed="1"/>
-    <w:lsdException w:name="annotation reference" w:semiHidden="1" w:unhideWhenUsed="1"/>
-    <w:lsdException w:name="line number" w:semiHidden="1" w:unhideWhenUsed="1"/>
-    <w:lsdException w:name="page number" w:semiHidden="1" w:unhideWhenUsed="1"/>
-    <w:lsdException w:name="endnote reference" w:semiHidden="1" w:unhideWhenUsed="1"/>
-    <w:lsdException w:name="endnote text" w:semiHidden="1" w:unhideWhenUsed="1"/>
-    <w:lsdException w:name="table of authorities" w:semiHidden="1" w:unhideWhenUsed="1"/>
-    <w:lsdException w:name="macro" w:semiHidden="1" w:unhideWhenUsed="1"/>
-    <w:lsdException w:name="toa heading" w:semiHidden="1" w:unhideWhenUsed="1"/>
-    <w:lsdException w:name="List" w:semiHidden="1" w:unhideWhenUsed="1"/>
-    <w:lsdException w:name="List Bullet" w:semiHidden="1" w:unhideWhenUsed="1"/>
-    <w:lsdException w:name="List Number" w:semiHidden="1" w:unhideWhenUsed="1"/>
-    <w:lsdException w:name="List 2" w:semiHidden="1" w:unhideWhenUsed="1"/>
-    <w:lsdException w:name="List 3" w:semiHidden="1" w:unhideWhenUsed="1"/>
-    <w:lsdException w:name="List 4" w:semiHidden="1" w:unhideWhenUsed="1"/>
-    <w:lsdException w:name="List 5" w:semiHidden="1" w:unhideWhenUsed="1"/>
-    <w:lsdException w:name="List Bullet 2" w:semiHidden="1" w:unhideWhenUsed="1"/>
-    <w:lsdException w:name="List Bullet 3" w:semiHidden="1" w:unhideWhenUsed="1"/>
-    <w:lsdException w:name="List Bullet 4" w:semiHidden="1" w:unhideWhenUsed="1"/>
-    <w:lsdException w:name="List Bullet 5" w:semiHidden="1" w:unhideWhenUsed="1"/>
-    <w:lsdException w:name="List Number 2" w:semiHidden="1" w:unhideWhenUsed="1"/>
-    <w:lsdException w:name="List Number 3" w:semiHidden="1" w:unhideWhenUsed="1"/>
-    <w:lsdException w:name="List Number 4" w:semiHidden="1" w:unhideWhenUsed="1"/>
-    <w:lsdException w:name="List Number 5" w:semiHidden="1" w:unhideWhenUsed="1"/>
-    <w:lsdException w:name="Title" w:uiPriority="10" w:qFormat="1"/>
-    <w:lsdException w:name="Closing" w:semiHidden="1" w:unhideWhenUsed="1"/>
-    <w:lsdException w:name="Signature" w:semiHidden="1" w:unhideWhenUsed="1"/>
-    <w:lsdException w:name="Default Paragraph Font" w:semiHidden="1" w:uiPriority="1" w:unhideWhenUsed="1"/>
-    <w:lsdException w:name="Body Text" w:semiHidden="1" w:unhideWhenUsed="1"/>
-    <w:lsdException w:name="Body Text Indent" w:semiHidden="1" w:unhideWhenUsed="1"/>
-    <w:lsdException w:name="List Continue" w:semiHidden="1" w:unhideWhenUsed="1"/>
-    <w:lsdException w:name="List Continue 2" w:semiHidden="1" w:unhideWhenUsed="1"/>
-    <w:lsdException w:name="List Continue 3" w:semiHidden="1" w:unhideWhenUsed="1"/>
-    <w:lsdException w:name="List Continue 4" w:semiHidden="1" w:unhideWhenUsed="1"/>
-    <w:lsdException w:name="List Continue 5" w:semiHidden="1" w:unhideWhenUsed="1"/>
-    <w:lsdException w:name="Message Header" w:semiHidden="1" w:unhideWhenUsed="1"/>
-    <w:lsdException w:name="Subtitle" w:uiPriority="11" w:qFormat="1"/>
-    <w:lsdException w:name="Salutation" w:semiHidden="1" w:unhideWhenUsed="1"/>
-    <w:lsdException w:name="Date" w:semiHidden="1" w:unhideWhenUsed="1"/>
-    <w:lsdException w:name="Body Text First Indent" w:semiHidden="1" w:unhideWhenUsed="1"/>
-    <w:lsdException w:name="Body Text First Indent 2" w:semiHidden="1" w:unhideWhenUsed="1"/>
-    <w:lsdException w:name="Note Heading" w:semiHidden="1" w:unhideWhenUsed="1"/>
-    <w:lsdException w:name="Body Text 2" w:semiHidden="1" w:unhideWhenUsed="1"/>
-    <w:lsdException w:name="Body Text 3" w:semiHidden="1" w:unhideWhenUsed="1"/>
-    <w:lsdException w:name="Body Text Indent 2" w:semiHidden="1" w:unhideWhenUsed="1"/>
-    <w:lsdException w:name="Body Text Indent 3" w:semiHidden="1" w:unhideWhenUsed="1"/>
-    <w:lsdException w:name="Block Text" w:semiHidden="1" w:unhideWhenUsed="1"/>
-    <w:lsdException w:name="Hyperlink" w:semiHidden="1" w:unhideWhenUsed="1"/>
-    <w:lsdException w:name="FollowedHyperlink" w:semiHidden="1" w:unhideWhenUsed="1"/>
-    <w:lsdException w:name="Strong" w:uiPriority="22" w:qFormat="1"/>
-    <w:lsdException w:name="Emphasis" w:uiPriority="20" w:qFormat="1"/>
-    <w:lsdException w:name="Document Map" w:semiHidden="1" w:unhideWhenUsed="1"/>
-    <w:lsdException w:name="Plain Text" w:semiHidden="1" w:unhideWhenUsed="1"/>
-    <w:lsdException w:name="E-mail Signature" w:semiHidden="1" w:unhideWhenUsed="1"/>
-    <w:lsdException w:name="HTML Top of Form" w:semiHidden="1" w:unhideWhenUsed="1"/>
-    <w:lsdException w:name="HTML Bottom of Form" w:semiHidden="1" w:unhideWhenUsed="1"/>
-    <w:lsdException w:name="Normal (Web)" w:semiHidden="1" w:unhideWhenUsed="1"/>
-    <w:lsdException w:name="HTML Acronym" w:semiHidden="1" w:unhideWhenUsed="1"/>
-    <w:lsdException w:name="HTML Address" w:semiHidden="1" w:unhideWhenUsed="1"/>
-    <w:lsdException w:name="HTML Cite" w:semiHidden="1" w:unhideWhenUsed="1"/>
-    <w:lsdException w:name="HTML Code" w:semiHidden="1" w:unhideWhenUsed="1"/>
-    <w:lsdException w:name="HTML Definition" w:semiHidden="1" w:unhideWhenUsed="1"/>
-    <w:lsdException w:name="HTML Keyboard" w:semiHidden="1" w:unhideWhenUsed="1"/>
-    <w:lsdException w:name="HTML Preformatted" w:semiHidden="1" w:unhideWhenUsed="1"/>
-    <w:lsdException w:name="HTML Sample" w:semiHidden="1" w:unhideWhenUsed="1"/>
-    <w:lsdException w:name="HTML Typewriter" w:semiHidden="1" w:unhideWhenUsed="1"/>
-    <w:lsdException w:name="HTML Variable" w:semiHidden="1" w:unhideWhenUsed="1"/>
-    <w:lsdException w:name="Normal Table" w:semiHidden="1" w:unhideWhenUsed="1"/>
-    <w:lsdException w:name="annotation subject" w:semiHidden="1" w:unhideWhenUsed="1"/>
-    <w:lsdException w:name="No List" w:semiHidden="1" w:unhideWhenUsed="1"/>
-    <w:lsdException w:name="Outline List 1" w:semiHidden="1" w:unhideWhenUsed="1"/>
-    <w:lsdException w:name="Outline List 2" w:semiHidden="1" w:unhideWhenUsed="1"/>
-    <w:lsdException w:name="Outline List 3" w:semiHidden="1" w:unhideWhenUsed="1"/>
-    <w:lsdException w:name="Table Simple 1" w:semiHidden="1" w:unhideWhenUsed="1"/>
-    <w:lsdException w:name="Table Simple 2" w:semiHidden="1" w:unhideWhenUsed="1"/>
-    <w:lsdException w:name="Table Simple 3" w:semiHidden="1" w:unhideWhenUsed="1"/>
-    <w:lsdException w:name="Table Classic 1" w:semiHidden="1" w:unhideWhenUsed="1"/>
-    <w:lsdException w:name="Table Classic 2" w:semiHidden="1" w:unhideWhenUsed="1"/>
-    <w:lsdException w:name="Table Classic 3" w:semiHidden="1" w:unhideWhenUsed="1"/>
-    <w:lsdException w:name="Table Classic 4" w:semiHidden="1" w:unhideWhenUsed="1"/>
-    <w:lsdException w:name="Table Colorful 1" w:semiHidden="1" w:unhideWhenUsed="1"/>
-    <w:lsdException w:name="Table Colorful 2" w:semiHidden="1" w:unhideWhenUsed="1"/>
-    <w:lsdException w:name="Table Colorful 3" w:semiHidden="1" w:unhideWhenUsed="1"/>
-    <w:lsdException w:name="Table Columns 1" w:semiHidden="1" w:unhideWhenUsed="1"/>
-    <w:lsdException w:name="Table Columns 2" w:semiHidden="1" w:unhideWhenUsed="1"/>
-    <w:lsdException w:name="Table Columns 3" w:semiHidden="1" w:unhideWhenUsed="1"/>
-    <w:lsdException w:name="Table Columns 4" w:semiHidden="1" w:unhideWhenUsed="1"/>
-    <w:lsdException w:name="Table Columns 5" w:semiHidden="1" w:unhideWhenUsed="1"/>
-    <w:lsdException w:name="Table Grid 1" w:semiHidden="1" w:unhideWhenUsed="1"/>
-    <w:lsdException w:name="Table Grid 2" w:semiHidden="1" w:unhideWhenUsed="1"/>
-    <w:lsdException w:name="Table Grid 3" w:semiHidden="1" w:unhideWhenUsed="1"/>
-    <w:lsdException w:name="Table Grid 4" w:semiHidden="1" w:unhideWhenUsed="1"/>
-    <w:lsdException w:name="Table Grid 5" w:semiHidden="1" w:unhideWhenUsed="1"/>
-    <w:lsdException w:name="Table Grid 6" w:semiHidden="1" w:unhideWhenUsed="1"/>
-    <w:lsdException w:name="Table Grid 7" w:semiHidden="1" w:unhideWhenUsed="1"/>
-    <w:lsdException w:name="Table Grid 8" w:semiHidden="1" w:unhideWhenUsed="1"/>
-    <w:lsdException w:name="Table List 1" w:semiHidden="1" w:unhideWhenUsed="1"/>
-    <w:lsdException w:name="Table List 2" w:semiHidden="1" w:unhideWhenUsed="1"/>
-    <w:lsdException w:name="Table List 3" w:semiHidden="1" w:unhideWhenUsed="1"/>
-    <w:lsdException w:name="Table List 4" w:semiHidden="1" w:unhideWhenUsed="1"/>
-    <w:lsdException w:name="Table List 5" w:semiHidden="1" w:unhideWhenUsed="1"/>
-    <w:lsdException w:name="Table List 6" w:semiHidden="1" w:unhideWhenUsed="1"/>
-    <w:lsdException w:name="Table List 7" w:semiHidden="1" w:unhideWhenUsed="1"/>
-    <w:lsdException w:name="Table List 8" w:semiHidden="1" w:unhideWhenUsed="1"/>
-    <w:lsdException w:name="Table 3D effects 1" w:semiHidden="1" w:unhideWhenUsed="1"/>
-    <w:lsdException w:name="Table 3D effects 2" w:semiHidden="1" w:unhideWhenUsed="1"/>
-    <w:lsdException w:name="Table 3D effects 3" w:semiHidden="1" w:unhideWhenUsed="1"/>
-    <w:lsdException w:name="Table Contemporary" w:semiHidden="1" w:unhideWhenUsed="1"/>
-    <w:lsdException w:name="Table Elegant" w:semiHidden="1" w:unhideWhenUsed="1"/>
-    <w:lsdException w:name="Table Professional" w:semiHidden="1" w:unhideWhenUsed="1"/>
-    <w:lsdException w:name="Table Subtle 1" w:semiHidden="1" w:unhideWhenUsed="1"/>
-    <w:lsdException w:name="Table Subtle 2" w:semiHidden="1" w:unhideWhenUsed="1"/>
-    <w:lsdException w:name="Table Web 1" w:semiHidden="1" w:unhideWhenUsed="1"/>
-    <w:lsdException w:name="Table Web 2" w:semiHidden="1" w:unhideWhenUsed="1"/>
-    <w:lsdException w:name="Table Web 3" w:semiHidden="1" w:unhideWhenUsed="1"/>
-    <w:lsdException w:name="Balloon Text" w:semiHidden="1" w:unhideWhenUsed="1"/>
-    <w:lsdException w:name="Table Grid" w:uiPriority="59"/>
-    <w:lsdException w:name="Table Theme" w:semiHidden="1" w:unhideWhenUsed="1"/>
-    <w:lsdException w:name="Placeholder Text" w:semiHidden="1"/>
-    <w:lsdException w:name="No Spacing" w:uiPriority="1" w:qFormat="1"/>
-    <w:lsdException w:name="Light Shading" w:uiPriority="60"/>
-    <w:lsdException w:name="Light List" w:uiPriority="61"/>
-    <w:lsdException w:name="Light Grid" w:uiPriority="62"/>
-    <w:lsdException w:name="Medium Shading 1" w:uiPriority="63"/>
-    <w:lsdException w:name="Medium Shading 2" w:uiPriority="64"/>
-    <w:lsdException w:name="Medium List 1" w:uiPriority="65"/>
-    <w:lsdException w:name="Medium List 2" w:uiPriority="66"/>
-    <w:lsdException w:name="Medium Grid 1" w:uiPriority="67"/>
-    <w:lsdException w:name="Medium Grid 2" w:uiPriority="68"/>
-    <w:lsdException w:name="Medium Grid 3" w:uiPriority="69"/>
-    <w:lsdException w:name="Dark List" w:uiPriority="70"/>
-    <w:lsdException w:name="Colorful Shading" w:uiPriority="71"/>
-    <w:lsdException w:name="Colorful List" w:uiPriority="72"/>
-    <w:lsdException w:name="Colorful Grid" w:uiPriority="73"/>
-    <w:lsdException w:name="Light Shading Accent 1" w:uiPriority="60"/>
-    <w:lsdException w:name="Light List Accent 1" w:uiPriority="61"/>
-    <w:lsdException w:name="Light Grid Accent 1" w:uiPriority="62"/>
-    <w:lsdException w:name="Medium Shading 1 Accent 1" w:uiPriority="63"/>
-    <w:lsdException w:name="Medium Shading 2 Accent 1" w:uiPriority="64"/>
-    <w:lsdException w:name="Medium List 1 Accent 1" w:uiPriority="65"/>
-    <w:lsdException w:name="Revision" w:semiHidden="1"/>
-    <w:lsdException w:name="List Paragraph" w:uiPriority="34" w:qFormat="1"/>
-    <w:lsdException w:name="Quote" w:uiPriority="29" w:qFormat="1"/>
-    <w:lsdException w:name="Intense Quote" w:uiPriority="30" w:qFormat="1"/>
-    <w:lsdException w:name="Medium List 2 Accent 1" w:uiPriority="66"/>
-    <w:lsdException w:name="Medium Grid 1 Accent 1" w:uiPriority="67"/>
-    <w:lsdException w:name="Medium Grid 2 Accent 1" w:uiPriority="68"/>
-    <w:lsdException w:name="Medium Grid 3 Accent 1" w:uiPriority="69"/>
-    <w:lsdException w:name="Dark List Accent 1" w:uiPriority="70"/>
-    <w:lsdException w:name="Colorful Shading Accent 1" w:uiPriority="71"/>
-    <w:lsdException w:name="Colorful List Accent 1" w:uiPriority="72"/>
-    <w:lsdException w:name="Colorful Grid Accent 1" w:uiPriority="73"/>
-    <w:lsdException w:name="Light Shading Accent 2" w:uiPriority="60"/>
-    <w:lsdException w:name="Light List Accent 2" w:uiPriority="61"/>
-    <w:lsdException w:name="Light Grid Accent 2" w:uiPriority="62"/>
-    <w:lsdException w:name="Medium Shading 1 Accent 2" w:uiPriority="63"/>
-    <w:lsdException w:name="Medium Shading 2 Accent 2" w:uiPriority="64"/>
-    <w:lsdException w:name="Medium List 1 Accent 2" w:uiPriority="65"/>
-    <w:lsdException w:name="Medium List 2 Accent 2" w:uiPriority="66"/>
-    <w:lsdException w:name="Medium Grid 1 Accent 2" w:uiPriority="67"/>
-    <w:lsdException w:name="Medium Grid 2 Accent 2" w:uiPriority="68"/>
-    <w:lsdException w:name="Medium Grid 3 Accent 2" w:uiPriority="69"/>
-    <w:lsdException w:name="Dark List Accent 2" w:uiPriority="70"/>
-    <w:lsdException w:name="Colorful Shading Accent 2" w:uiPriority="71"/>
-    <w:lsdException w:name="Colorful List Accent 2" w:uiPriority="72"/>
-    <w:lsdException w:name="Colorful Grid Accent 2" w:uiPriority="73"/>
-    <w:lsdException w:name="Light Shading Accent 3" w:uiPriority="60"/>
-    <w:lsdException w:name="Light List Accent 3" w:uiPriority="61"/>
-    <w:lsdException w:name="Light Grid Accent 3" w:uiPriority="62"/>
-    <w:lsdException w:name="Medium Shading 1 Accent 3" w:uiPriority="63"/>
-    <w:lsdException w:name="Medium Shading 2 Accent 3" w:uiPriority="64"/>
-    <w:lsdException w:name="Medium List 1 Accent 3" w:uiPriority="65"/>
-    <w:lsdException w:name="Medium List 2 Accent 3" w:uiPriority="66"/>
-    <w:lsdException w:name="Medium Grid 1 Accent 3" w:uiPriority="67"/>
-    <w:lsdException w:name="Medium Grid 2 Accent 3" w:uiPriority="68"/>
-    <w:lsdException w:name="Medium Grid 3 Accent 3" w:uiPriority="69"/>
-    <w:lsdException w:name="Dark List Accent 3" w:uiPriority="70"/>
-    <w:lsdException w:name="Colorful Shading Accent 3" w:uiPriority="71"/>
-    <w:lsdException w:name="Colorful List Accent 3" w:uiPriority="72"/>
-    <w:lsdException w:name="Colorful Grid Accent 3" w:uiPriority="73"/>
-    <w:lsdException w:name="Light Shading Accent 4" w:uiPriority="60"/>
-    <w:lsdException w:name="Light List Accent 4" w:uiPriority="61"/>
-    <w:lsdException w:name="Light Grid Accent 4" w:uiPriority="62"/>
-    <w:lsdException w:name="Medium Shading 1 Accent 4" w:uiPriority="63"/>
-    <w:lsdException w:name="Medium Shading 2 Accent 4" w:uiPriority="64"/>
-    <w:lsdException w:name="Medium List 1 Accent 4" w:uiPriority="65"/>
-    <w:lsdException w:name="Medium List 2 Accent 4" w:uiPriority="66"/>
-    <w:lsdException w:name="Medium Grid 1 Accent 4" w:uiPriority="67"/>
-    <w:lsdException w:name="Medium Grid 2 Accent 4" w:uiPriority="68"/>
-    <w:lsdException w:name="Medium Grid 3 Accent 4" w:uiPriority="69"/>
-    <w:lsdException w:name="Dark List Accent 4" w:uiPriority="70"/>
-    <w:lsdException w:name="Colorful Shading Accent 4" w:uiPriority="71"/>
-    <w:lsdException w:name="Colorful List Accent 4" w:uiPriority="72"/>
-    <w:lsdException w:name="Colorful Grid Accent 4" w:uiPriority="73"/>
-    <w:lsdException w:name="Light Shading Accent 5" w:uiPriority="60"/>
-    <w:lsdException w:name="Light List Accent 5" w:uiPriority="61"/>
-    <w:lsdException w:name="Light Grid Accent 5" w:uiPriority="62"/>
-    <w:lsdException w:name="Medium Shading 1 Accent 5" w:uiPriority="63"/>
-    <w:lsdException w:name="Medium Shading 2 Accent 5" w:uiPriority="64"/>
-    <w:lsdException w:name="Medium List 1 Accent 5" w:uiPriority="65"/>
-    <w:lsdException w:name="Medium List 2 Accent 5" w:uiPriority="66"/>
-    <w:lsdException w:name="Medium Grid 1 Accent 5" w:uiPriority="67"/>
-    <w:lsdException w:name="Medium Grid 2 Accent 5" w:uiPriority="68"/>
-    <w:lsdException w:name="Medium Grid 3 Accent 5" w:uiPriority="69"/>
-    <w:lsdException w:name="Dark List Accent 5" w:uiPriority="70"/>
-    <w:lsdException w:name="Colorful Shading Accent 5" w:uiPriority="71"/>
-    <w:lsdException w:name="Colorful List Accent 5" w:uiPriority="72"/>
-    <w:lsdException w:name="Colorful Grid Accent 5" w:uiPriority="73"/>
-    <w:lsdException w:name="Light Shading Accent 6" w:uiPriority="60"/>
-    <w:lsdException w:name="Light List Accent 6" w:uiPriority="61"/>
-    <w:lsdException w:name="Light Grid Accent 6" w:uiPriority="62"/>
-    <w:lsdException w:name="Medium Shading 1 Accent 6" w:uiPriority="63"/>
-    <w:lsdException w:name="Medium Shading 2 Accent 6" w:uiPriority="64"/>
-    <w:lsdException w:name="Medium List 1 Accent 6" w:uiPriority="65"/>
-    <w:lsdException w:name="Medium List 2 Accent 6" w:uiPriority="66"/>
-    <w:lsdException w:name="Medium Grid 1 Accent 6" w:uiPriority="67"/>
-    <w:lsdException w:name="Medium Grid 2 Accent 6" w:uiPriority="68"/>
-    <w:lsdException w:name="Medium Grid 3 Accent 6" w:uiPriority="69"/>
-    <w:lsdException w:name="Dark List Accent 6" w:uiPriority="70"/>
-    <w:lsdException w:name="Colorful Shading Accent 6" w:uiPriority="71"/>
-    <w:lsdException w:name="Colorful List Accent 6" w:uiPriority="72"/>
-    <w:lsdException w:name="Colorful Grid Accent 6" w:uiPriority="73"/>
-    <w:lsdException w:name="Subtle Emphasis" w:uiPriority="19" w:qFormat="1"/>
-    <w:lsdException w:name="Intense Emphasis" w:uiPriority="21" w:qFormat="1"/>
-    <w:lsdException w:name="Subtle Reference" w:uiPriority="31" w:qFormat="1"/>
-    <w:lsdException w:name="Intense Reference" w:uiPriority="32" w:qFormat="1"/>
-    <w:lsdException w:name="Book Title" w:uiPriority="33" w:qFormat="1"/>
-    <w:lsdException w:name="Bibliography" w:semiHidden="1" w:uiPriority="37" w:unhideWhenUsed="1"/>
-    <w:lsdException w:name="TOC Heading" w:semiHidden="1" w:uiPriority="39" w:unhideWhenUsed="1" w:qFormat="1"/>
-    <w:lsdException w:name="Plain Table 1" w:uiPriority="41"/>
-    <w:lsdException w:name="Plain Table 2" w:uiPriority="42"/>
-    <w:lsdException w:name="Plain Table 3" w:uiPriority="43"/>
-    <w:lsdException w:name="Plain Table 4" w:uiPriority="44"/>
-    <w:lsdException w:name="Plain Table 5" w:uiPriority="45"/>
-    <w:lsdException w:name="Grid Table Light" w:uiPriority="40"/>
-    <w:lsdException w:name="Grid Table 1 Light" w:uiPriority="46"/>
-    <w:lsdException w:name="Grid Table 2" w:uiPriority="47"/>
-    <w:lsdException w:name="Grid Table 3" w:uiPriority="48"/>
-    <w:lsdException w:name="Grid Table 4" w:uiPriority="49"/>
-    <w:lsdException w:name="Grid Table 5 Dark" w:uiPriority="50"/>
-    <w:lsdException w:name="Grid Table 6 Colorful" w:uiPriority="51"/>
-    <w:lsdException w:name="Grid Table 7 Colorful" w:uiPriority="52"/>
-    <w:lsdException w:name="Grid Table 1 Light Accent 1" w:uiPriority="46"/>
-    <w:lsdException w:name="Grid Table 2 Accent 1" w:uiPriority="47"/>
-    <w:lsdException w:name="Grid Table 3 Accent 1" w:uiPriority="48"/>
-    <w:lsdException w:name="Grid Table 4 Accent 1" w:uiPriority="49"/>
-    <w:lsdException w:name="Grid Table 5 Dark Accent 1" w:uiPriority="50"/>
-    <w:lsdException w:name="Grid Table 6 Colorful Accent 1" w:uiPriority="51"/>
-    <w:lsdException w:name="Grid Table 7 Colorful Accent 1" w:uiPriority="52"/>
-    <w:lsdException w:name="Grid Table 1 Light Accent 2" w:uiPriority="46"/>
-    <w:lsdException w:name="Grid Table 2 Accent 2" w:uiPriority="47"/>
-    <w:lsdException w:name="Grid Table 3 Accent 2" w:uiPriority="48"/>
-    <w:lsdException w:name="Grid Table 4 Accent 2" w:uiPriority="49"/>
-    <w:lsdException w:name="Grid Table 5 Dark Accent 2" w:uiPriority="50"/>
-    <w:lsdException w:name="Grid Table 6 Colorful Accent 2" w:uiPriority="51"/>
-    <w:lsdException w:name="Grid Table 7 Colorful Accent 2" w:uiPriority="52"/>
-    <w:lsdException w:name="Grid Table 1 Light Accent 3" w:uiPriority="46"/>
-    <w:lsdException w:name="Grid Table 2 Accent 3" w:uiPriority="47"/>
-    <w:lsdException w:name="Grid Table 3 Accent 3" w:uiPriority="48"/>
-    <w:lsdException w:name="Grid Table 4 Accent 3" w:uiPriority="49"/>
-    <w:lsdException w:name="Grid Table 5 Dark Accent 3" w:uiPriority="50"/>
-    <w:lsdException w:name="Grid Table 6 Colorful Accent 3" w:uiPriority="51"/>
-    <w:lsdException w:name="Grid Table 7 Colorful Accent 3" w:uiPriority="52"/>
-    <w:lsdException w:name="Grid Table 1 Light Accent 4" w:uiPriority="46"/>
-    <w:lsdException w:name="Grid Table 2 Accent 4" w:uiPriority="47"/>
-    <w:lsdException w:name="Grid Table 3 Accent 4" w:uiPriority="48"/>
-    <w:lsdException w:name="Grid Table 4 Accent 4" w:uiPriority="49"/>
-    <w:lsdException w:name="Grid Table 5 Dark Accent 4" w:uiPriority="50"/>
-    <w:lsdException w:name="Grid Table 6 Colorful Accent 4" w:uiPriority="51"/>
-    <w:lsdException w:name="Grid Table 7 Colorful Accent 4" w:uiPriority="52"/>
-    <w:lsdException w:name="Grid Table 1 Light Accent 5" w:uiPriority="46"/>
-    <w:lsdException w:name="Grid Table 2 Accent 5" w:uiPriority="47"/>
-    <w:lsdException w:name="Grid Table 3 Accent 5" w:uiPriority="48"/>
-    <w:lsdException w:name="Grid Table 4 Accent 5" w:uiPriority="49"/>
-    <w:lsdException w:name="Grid Table 5 Dark Accent 5" w:uiPriority="50"/>
-    <w:lsdException w:name="Grid Table 6 Colorful Accent 5" w:uiPriority="51"/>
-    <w:lsdException w:name="Grid Table 7 Colorful Accent 5" w:uiPriority="52"/>
-    <w:lsdException w:name="Grid Table 1 Light Accent 6" w:uiPriority="46"/>
-    <w:lsdException w:name="Grid Table 2 Accent 6" w:uiPriority="47"/>
-    <w:lsdException w:name="Grid Table 3 Accent 6" w:uiPriority="48"/>
-    <w:lsdException w:name="Grid Table 4 Accent 6" w:uiPriority="49"/>
-    <w:lsdException w:name="Grid Table 5 Dark Accent 6" w:uiPriority="50"/>
-    <w:lsdException w:name="Grid Table 6 Colorful Accent 6" w:uiPriority="51"/>
-    <w:lsdException w:name="Grid Table 7 Colorful Accent 6" w:uiPriority="52"/>
-    <w:lsdException w:name="List Table 1 Light" w:uiPriority="46"/>
-    <w:lsdException w:name="List Table 2" w:uiPriority="47"/>
-    <w:lsdException w:name="List Table 3" w:uiPriority="48"/>
-    <w:lsdException w:name="List Table 4" w:uiPriority="49"/>
-    <w:lsdException w:name="List Table 5 Dark" w:uiPriority="50"/>
-    <w:lsdException w:name="List Table 6 Colorful" w:uiPriority="51"/>
-    <w:lsdException w:name="List Table 7 Colorful" w:uiPriority="52"/>
-    <w:lsdException w:name="List Table 1 Light Accent 1" w:uiPriority="46"/>
-    <w:lsdException w:name="List Table 2 Accent 1" w:uiPriority="47"/>
-    <w:lsdException w:name="List Table 3 Accent 1" w:uiPriority="48"/>
-    <w:lsdException w:name="List Table 4 Accent 1" w:uiPriority="49"/>
-    <w:lsdException w:name="List Table 5 Dark Accent 1" w:uiPriority="50"/>
-    <w:lsdException w:name="List Table 6 Colorful Accent 1" w:uiPriority="51"/>
-    <w:lsdException w:name="List Table 7 Colorful Accent 1" w:uiPriority="52"/>
-    <w:lsdException w:name="List Table 1 Light Accent 2" w:uiPriority="46"/>
-    <w:lsdException w:name="List Table 2 Accent 2" w:uiPriority="47"/>
-    <w:lsdException w:name="List Table 3 Accent 2" w:uiPriority="48"/>
-    <w:lsdException w:name="List Table 4 Accent 2" w:uiPriority="49"/>
-    <w:lsdException w:name="List Table 5 Dark Accent 2" w:uiPriority="50"/>
-    <w:lsdException w:name="List Table 6 Colorful Accent 2" w:uiPriority="51"/>
-    <w:lsdException w:name="List Table 7 Colorful Accent 2" w:uiPriority="52"/>
-    <w:lsdException w:name="List Table 1 Light Accent 3" w:uiPriority="46"/>
-    <w:lsdException w:name="List Table 2 Accent 3" w:uiPriority="47"/>
-    <w:lsdException w:name="List Table 3 Accent 3" w:uiPriority="48"/>
-    <w:lsdException w:name="List Table 4 Accent 3" w:uiPriority="49"/>
-    <w:lsdException w:name="List Table 5 Dark Accent 3" w:uiPriority="50"/>
-    <w:lsdException w:name="List Table 6 Colorful Accent 3" w:uiPriority="51"/>
-    <w:lsdException w:name="List Table 7 Colorful Accent 3" w:uiPriority="52"/>
-    <w:lsdException w:name="List Table 1 Light Accent 4" w:uiPriority="46"/>
-    <w:lsdException w:name="List Table 2 Accent 4" w:uiPriority="47"/>
-    <w:lsdException w:name="List Table 3 Accent 4" w:uiPriority="48"/>
-    <w:lsdException w:name="List Table 4 Accent 4" w:uiPriority="49"/>
-    <w:lsdException w:name="List Table 5 Dark Accent 4" w:uiPriority="50"/>
-    <w:lsdException w:name="List Table 6 Colorful Accent 4" w:uiPriority="51"/>
-    <w:lsdException w:name="List Table 7 Colorful Accent 4" w:uiPriority="52"/>
-    <w:lsdException w:name="List Table 1 Light Accent 5" w:uiPriority="46"/>
-    <w:lsdException w:name="List Table 2 Accent 5" w:uiPriority="47"/>
-    <w:lsdException w:name="List Table 3 Accent 5" w:uiPriority="48"/>
-    <w:lsdException w:name="List Table 4 Accent 5" w:uiPriority="49"/>
-    <w:lsdException w:name="List Table 5 Dark Accent 5" w:uiPriority="50"/>
-    <w:lsdException w:name="List Table 6 Colorful Accent 5" w:uiPriority="51"/>
-    <w:lsdException w:name="List Table 7 Colorful Accent 5" w:uiPriority="52"/>
-    <w:lsdException w:name="List Table 1 Light Accent 6" w:uiPriority="46"/>
-    <w:lsdException w:name="List Table 2 Accent 6" w:uiPriority="47"/>
-    <w:lsdException w:name="List Table 3 Accent 6" w:uiPriority="48"/>
-    <w:lsdException w:name="List Table 4 Accent 6" w:uiPriority="49"/>
-    <w:lsdException w:name="List Table 5 Dark Accent 6" w:uiPriority="50"/>
-    <w:lsdException w:name="List Table 6 Colorful Accent 6" w:uiPriority="51"/>
-    <w:lsdException w:name="List Table 7 Colorful Accent 6" w:uiPriority="52"/>
+  <w:latentStyles w:defLockedState="0" w:defUIPriority="99" w:defSemiHidden="1" w:defUnhideWhenUsed="1" w:defQFormat="0" w:count="267">
+    <w:lsdException w:name="Normal" w:semiHidden="0" w:uiPriority="0" w:unhideWhenUsed="0" w:qFormat="1"/>
+    <w:lsdException w:name="heading 1" w:semiHidden="0" w:uiPriority="9" w:unhideWhenUsed="0" w:qFormat="1"/>
+    <w:lsdException w:name="heading 2" w:uiPriority="9" w:qFormat="1"/>
+    <w:lsdException w:name="heading 3" w:uiPriority="9" w:qFormat="1"/>
+    <w:lsdException w:name="heading 4" w:uiPriority="9" w:qFormat="1"/>
+    <w:lsdException w:name="heading 5" w:uiPriority="9" w:qFormat="1"/>
+    <w:lsdException w:name="heading 6" w:uiPriority="9" w:qFormat="1"/>
+    <w:lsdException w:name="heading 7" w:uiPriority="9" w:qFormat="1"/>
+    <w:lsdException w:name="heading 8" w:uiPriority="9" w:qFormat="1"/>
+    <w:lsdException w:name="heading 9" w:uiPriority="9" w:qFormat="1"/>
+    <w:lsdException w:name="toc 1" w:uiPriority="39"/>
+    <w:lsdException w:name="toc 2" w:uiPriority="39"/>
+    <w:lsdException w:name="toc 3" w:uiPriority="39"/>
+    <w:lsdException w:name="toc 4" w:uiPriority="39"/>
+    <w:lsdException w:name="toc 5" w:uiPriority="39"/>
+    <w:lsdException w:name="toc 6" w:uiPriority="39"/>
+    <w:lsdException w:name="toc 7" w:uiPriority="39"/>
+    <w:lsdException w:name="toc 8" w:uiPriority="39"/>
+    <w:lsdException w:name="toc 9" w:uiPriority="39"/>
+    <w:lsdException w:name="caption" w:uiPriority="35" w:qFormat="1"/>
+    <w:lsdException w:name="Title" w:semiHidden="0" w:uiPriority="10" w:unhideWhenUsed="0" w:qFormat="1"/>
+    <w:lsdException w:name="Default Paragraph Font" w:uiPriority="1"/>
+    <w:lsdException w:name="Subtitle" w:semiHidden="0" w:uiPriority="11" w:unhideWhenUsed="0" w:qFormat="1"/>
+    <w:lsdException w:name="Strong" w:semiHidden="0" w:uiPriority="22" w:unhideWhenUsed="0" w:qFormat="1"/>
+    <w:lsdException w:name="Emphasis" w:semiHidden="0" w:uiPriority="20" w:unhideWhenUsed="0" w:qFormat="1"/>
+    <w:lsdException w:name="Table Grid" w:semiHidden="0" w:uiPriority="59" w:unhideWhenUsed="0"/>
+    <w:lsdException w:name="Placeholder Text" w:unhideWhenUsed="0"/>
+    <w:lsdException w:name="No Spacing" w:semiHidden="0" w:uiPriority="1" w:unhideWhenUsed="0" w:qFormat="1"/>
+    <w:lsdException w:name="Light Shading" w:semiHidden="0" w:uiPriority="60" w:unhideWhenUsed="0"/>
+    <w:lsdException w:name="Light List" w:semiHidden="0" w:uiPriority="61" w:unhideWhenUsed="0"/>
+    <w:lsdException w:name="Light Grid" w:semiHidden="0" w:uiPriority="62" w:unhideWhenUsed="0"/>
+    <w:lsdException w:name="Medium Shading 1" w:semiHidden="0" w:uiPriority="63" w:unhideWhenUsed="0"/>
+    <w:lsdException w:name="Medium Shading 2" w:semiHidden="0" w:uiPriority="64" w:unhideWhenUsed="0"/>
+    <w:lsdException w:name="Medium List 1" w:semiHidden="0" w:uiPriority="65" w:unhideWhenUsed="0"/>
+    <w:lsdException w:name="Medium List 2" w:semiHidden="0" w:uiPriority="66" w:unhideWhenUsed="0"/>
+    <w:lsdException w:name="Medium Grid 1" w:semiHidden="0" w:uiPriority="67" w:unhideWhenUsed="0"/>
+    <w:lsdException w:name="Medium Grid 2" w:semiHidden="0" w:uiPriority="68" w:unhideWhenUsed="0"/>
+    <w:lsdException w:name="Medium Grid 3" w:semiHidden="0" w:uiPriority="69" w:unhideWhenUsed="0"/>
+    <w:lsdException w:name="Dark List" w:semiHidden="0" w:uiPriority="70" w:unhideWhenUsed="0"/>
+    <w:lsdException w:name="Colorful Shading" w:semiHidden="0" w:uiPriority="71" w:unhideWhenUsed="0"/>
+    <w:lsdException w:name="Colorful List" w:semiHidden="0" w:uiPriority="72" w:unhideWhenUsed="0"/>
+    <w:lsdException w:name="Colorful Grid" w:semiHidden="0" w:uiPriority="73" w:unhideWhenUsed="0"/>
+    <w:lsdException w:name="Light Shading Accent 1" w:semiHidden="0" w:uiPriority="60" w:unhideWhenUsed="0"/>
+    <w:lsdException w:name="Light List Accent 1" w:semiHidden="0" w:uiPriority="61" w:unhideWhenUsed="0"/>
+    <w:lsdException w:name="Light Grid Accent 1" w:semiHidden="0" w:uiPriority="62" w:unhideWhenUsed="0"/>
+    <w:lsdException w:name="Medium Shading 1 Accent 1" w:semiHidden="0" w:uiPriority="63" w:unhideWhenUsed="0"/>
+    <w:lsdException w:name="Medium Shading 2 Accent 1" w:semiHidden="0" w:uiPriority="64" w:unhideWhenUsed="0"/>
+    <w:lsdException w:name="Medium List 1 Accent 1" w:semiHidden="0" w:uiPriority="65" w:unhideWhenUsed="0"/>
+    <w:lsdException w:name="Revision" w:unhideWhenUsed="0"/>
+    <w:lsdException w:name="List Paragraph" w:semiHidden="0" w:uiPriority="34" w:unhideWhenUsed="0" w:qFormat="1"/>
+    <w:lsdException w:name="Quote" w:semiHidden="0" w:uiPriority="29" w:unhideWhenUsed="0" w:qFormat="1"/>
+    <w:lsdException w:name="Intense Quote" w:semiHidden="0" w:uiPriority="30" w:unhideWhenUsed="0" w:qFormat="1"/>
+    <w:lsdException w:name="Medium List 2 Accent 1" w:semiHidden="0" w:uiPriority="66" w:unhideWhenUsed="0"/>
+    <w:lsdException w:name="Medium Grid 1 Accent 1" w:semiHidden="0" w:uiPriority="67" w:unhideWhenUsed="0"/>
+    <w:lsdException w:name="Medium Grid 2 Accent 1" w:semiHidden="0" w:uiPriority="68" w:unhideWhenUsed="0"/>
+    <w:lsdException w:name="Medium Grid 3 Accent 1" w:semiHidden="0" w:uiPriority="69" w:unhideWhenUsed="0"/>
+    <w:lsdException w:name="Dark List Accent 1" w:semiHidden="0" w:uiPriority="70" w:unhideWhenUsed="0"/>
+    <w:lsdException w:name="Colorful Shading Accent 1" w:semiHidden="0" w:uiPriority="71" w:unhideWhenUsed="0"/>
+    <w:lsdException w:name="Colorful List Accent 1" w:semiHidden="0" w:uiPriority="72" w:unhideWhenUsed="0"/>
+    <w:lsdException w:name="Colorful Grid Accent 1" w:semiHidden="0" w:uiPriority="73" w:unhideWhenUsed="0"/>
+    <w:lsdException w:name="Light Shading Accent 2" w:semiHidden="0" w:uiPriority="60" w:unhideWhenUsed="0"/>
+    <w:lsdException w:name="Light List Accent 2" w:semiHidden="0" w:uiPriority="61" w:unhideWhenUsed="0"/>
+    <w:lsdException w:name="Light Grid Accent 2" w:semiHidden="0" w:uiPriority="62" w:unhideWhenUsed="0"/>
+    <w:lsdException w:name="Medium Shading 1 Accent 2" w:semiHidden="0" w:uiPriority="63" w:unhideWhenUsed="0"/>
+    <w:lsdException w:name="Medium Shading 2 Accent 2" w:semiHidden="0" w:uiPriority="64" w:unhideWhenUsed="0"/>
+    <w:lsdException w:name="Medium List 1 Accent 2" w:semiHidden="0" w:uiPriority="65" w:unhideWhenUsed="0"/>
+    <w:lsdException w:name="Medium List 2 Accent 2" w:semiHidden="0" w:uiPriority="66" w:unhideWhenUsed="0"/>
+    <w:lsdException w:name="Medium Grid 1 Accent 2" w:semiHidden="0" w:uiPriority="67" w:unhideWhenUsed="0"/>
+    <w:lsdException w:name="Medium Grid 2 Accent 2" w:semiHidden="0" w:uiPriority="68" w:unhideWhenUsed="0"/>
+    <w:lsdException w:name="Medium Grid 3 Accent 2" w:semiHidden="0" w:uiPriority="69" w:unhideWhenUsed="0"/>
+    <w:lsdException w:name="Dark List Accent 2" w:semiHidden="0" w:uiPriority="70" w:unhideWhenUsed="0"/>
+    <w:lsdException w:name="Colorful Shading Accent 2" w:semiHidden="0" w:uiPriority="71" w:unhideWhenUsed="0"/>
+    <w:lsdException w:name="Colorful List Accent 2" w:semiHidden="0" w:uiPriority="72" w:unhideWhenUsed="0"/>
+    <w:lsdException w:name="Colorful Grid Accent 2" w:semiHidden="0" w:uiPriority="73" w:unhideWhenUsed="0"/>
+    <w:lsdException w:name="Light Shading Accent 3" w:semiHidden="0" w:uiPriority="60" w:unhideWhenUsed="0"/>
+    <w:lsdException w:name="Light List Accent 3" w:semiHidden="0" w:uiPriority="61" w:unhideWhenUsed="0"/>
+    <w:lsdException w:name="Light Grid Accent 3" w:semiHidden="0" w:uiPriority="62" w:unhideWhenUsed="0"/>
+    <w:lsdException w:name="Medium Shading 1 Accent 3" w:semiHidden="0" w:uiPriority="63" w:unhideWhenUsed="0"/>
+    <w:lsdException w:name="Medium Shading 2 Accent 3" w:semiHidden="0" w:uiPriority="64" w:unhideWhenUsed="0"/>
+    <w:lsdException w:name="Medium List 1 Accent 3" w:semiHidden="0" w:uiPriority="65" w:unhideWhenUsed="0"/>
+    <w:lsdException w:name="Medium List 2 Accent 3" w:semiHidden="0" w:uiPriority="66" w:unhideWhenUsed="0"/>
+    <w:lsdException w:name="Medium Grid 1 Accent 3" w:semiHidden="0" w:uiPriority="67" w:unhideWhenUsed="0"/>
+    <w:lsdException w:name="Medium Grid 2 Accent 3" w:semiHidden="0" w:uiPriority="68" w:unhideWhenUsed="0"/>
+    <w:lsdException w:name="Medium Grid 3 Accent 3" w:semiHidden="0" w:uiPriority="69" w:unhideWhenUsed="0"/>
+    <w:lsdException w:name="Dark List Accent 3" w:semiHidden="0" w:uiPriority="70" w:unhideWhenUsed="0"/>
+    <w:lsdException w:name="Colorful Shading Accent 3" w:semiHidden="0" w:uiPriority="71" w:unhideWhenUsed="0"/>
+    <w:lsdException w:name="Colorful List Accent 3" w:semiHidden="0" w:uiPriority="72" w:unhideWhenUsed="0"/>
+    <w:lsdException w:name="Colorful Grid Accent 3" w:semiHidden="0" w:uiPriority="73" w:unhideWhenUsed="0"/>
+    <w:lsdException w:name="Light Shading Accent 4" w:semiHidden="0" w:uiPriority="60" w:unhideWhenUsed="0"/>
+    <w:lsdException w:name="Light List Accent 4" w:semiHidden="0" w:uiPriority="61" w:unhideWhenUsed="0"/>
+    <w:lsdException w:name="Light Grid Accent 4" w:semiHidden="0" w:uiPriority="62" w:unhideWhenUsed="0"/>
+    <w:lsdException w:name="Medium Shading 1 Accent 4" w:semiHidden="0" w:uiPriority="63" w:unhideWhenUsed="0"/>
+    <w:lsdException w:name="Medium Shading 2 Accent 4" w:semiHidden="0" w:uiPriority="64" w:unhideWhenUsed="0"/>
+    <w:lsdException w:name="Medium List 1 Accent 4" w:semiHidden="0" w:uiPriority="65" w:unhideWhenUsed="0"/>
+    <w:lsdException w:name="Medium List 2 Accent 4" w:semiHidden="0" w:uiPriority="66" w:unhideWhenUsed="0"/>
+    <w:lsdException w:name="Medium Grid 1 Accent 4" w:semiHidden="0" w:uiPriority="67" w:unhideWhenUsed="0"/>
+    <w:lsdException w:name="Medium Grid 2 Accent 4" w:semiHidden="0" w:uiPriority="68" w:unhideWhenUsed="0"/>
+    <w:lsdException w:name="Medium Grid 3 Accent 4" w:semiHidden="0" w:uiPriority="69" w:unhideWhenUsed="0"/>
+    <w:lsdException w:name="Dark List Accent 4" w:semiHidden="0" w:uiPriority="70" w:unhideWhenUsed="0"/>
+    <w:lsdException w:name="Colorful Shading Accent 4" w:semiHidden="0" w:uiPriority="71" w:unhideWhenUsed="0"/>
+    <w:lsdException w:name="Colorful List Accent 4" w:semiHidden="0" w:uiPriority="72" w:unhideWhenUsed="0"/>
+    <w:lsdException w:name="Colorful Grid Accent 4" w:semiHidden="0" w:uiPriority="73" w:unhideWhenUsed="0"/>
+    <w:lsdException w:name="Light Shading Accent 5" w:semiHidden="0" w:uiPriority="60" w:unhideWhenUsed="0"/>
+    <w:lsdException w:name="Light List Accent 5" w:semiHidden="0" w:uiPriority="61" w:unhideWhenUsed="0"/>
+    <w:lsdException w:name="Light Grid Accent 5" w:semiHidden="0" w:uiPriority="62" w:unhideWhenUsed="0"/>
+    <w:lsdException w:name="Medium Shading 1 Accent 5" w:semiHidden="0" w:uiPriority="63" w:unhideWhenUsed="0"/>
+    <w:lsdException w:name="Medium Shading 2 Accent 5" w:semiHidden="0" w:uiPriority="64" w:unhideWhenUsed="0"/>
+    <w:lsdException w:name="Medium List 1 Accent 5" w:semiHidden="0" w:uiPriority="65" w:unhideWhenUsed="0"/>
+    <w:lsdException w:name="Medium List 2 Accent 5" w:semiHidden="0" w:uiPriority="66" w:unhideWhenUsed="0"/>
+    <w:lsdException w:name="Medium Grid 1 Accent 5" w:semiHidden="0" w:uiPriority="67" w:unhideWhenUsed="0"/>
+    <w:lsdException w:name="Medium Grid 2 Accent 5" w:semiHidden="0" w:uiPriority="68" w:unhideWhenUsed="0"/>
+    <w:lsdException w:name="Medium Grid 3 Accent 5" w:semiHidden="0" w:uiPriority="69" w:unhideWhenUsed="0"/>
+    <w:lsdException w:name="Dark List Accent 5" w:semiHidden="0" w:uiPriority="70" w:unhideWhenUsed="0"/>
+    <w:lsdException w:name="Colorful Shading Accent 5" w:semiHidden="0" w:uiPriority="71" w:unhideWhenUsed="0"/>
+    <w:lsdException w:name="Colorful List Accent 5" w:semiHidden="0" w:uiPriority="72" w:unhideWhenUsed="0"/>
+    <w:lsdException w:name="Colorful Grid Accent 5" w:semiHidden="0" w:uiPriority="73" w:unhideWhenUsed="0"/>
+    <w:lsdException w:name="Light Shading Accent 6" w:semiHidden="0" w:uiPriority="60" w:unhideWhenUsed="0"/>
+    <w:lsdException w:name="Light List Accent 6" w:semiHidden="0" w:uiPriority="61" w:unhideWhenUsed="0"/>
+    <w:lsdException w:name="Light Grid Accent 6" w:semiHidden="0" w:uiPriority="62" w:unhideWhenUsed="0"/>
+    <w:lsdException w:name="Medium Shading 1 Accent 6" w:semiHidden="0" w:uiPriority="63" w:unhideWhenUsed="0"/>
+    <w:lsdException w:name="Medium Shading 2 Accent 6" w:semiHidden="0" w:uiPriority="64" w:unhideWhenUsed="0"/>
+    <w:lsdException w:name="Medium List 1 Accent 6" w:semiHidden="0" w:uiPriority="65" w:unhideWhenUsed="0"/>
+    <w:lsdException w:name="Medium List 2 Accent 6" w:semiHidden="0" w:uiPriority="66" w:unhideWhenUsed="0"/>
+    <w:lsdException w:name="Medium Grid 1 Accent 6" w:semiHidden="0" w:uiPriority="67" w:unhideWhenUsed="0"/>
+    <w:lsdException w:name="Medium Grid 2 Accent 6" w:semiHidden="0" w:uiPriority="68" w:unhideWhenUsed="0"/>
+    <w:lsdException w:name="Medium Grid 3 Accent 6" w:semiHidden="0" w:uiPriority="69" w:unhideWhenUsed="0"/>
+    <w:lsdException w:name="Dark List Accent 6" w:semiHidden="0" w:uiPriority="70" w:unhideWhenUsed="0"/>
+    <w:lsdException w:name="Colorful Shading Accent 6" w:semiHidden="0" w:uiPriority="71" w:unhideWhenUsed="0"/>
+    <w:lsdException w:name="Colorful List Accent 6" w:semiHidden="0" w:uiPriority="72" w:unhideWhenUsed="0"/>
+    <w:lsdException w:name="Colorful Grid Accent 6" w:semiHidden="0" w:uiPriority="73" w:unhideWhenUsed="0"/>
+    <w:lsdException w:name="Subtle Emphasis" w:semiHidden="0" w:uiPriority="19" w:unhideWhenUsed="0" w:qFormat="1"/>
+    <w:lsdException w:name="Intense Emphasis" w:semiHidden="0" w:uiPriority="21" w:unhideWhenUsed="0" w:qFormat="1"/>
+    <w:lsdException w:name="Subtle Reference" w:semiHidden="0" w:uiPriority="31" w:unhideWhenUsed="0" w:qFormat="1"/>
+    <w:lsdException w:name="Intense Reference" w:semiHidden="0" w:uiPriority="32" w:unhideWhenUsed="0" w:qFormat="1"/>
+    <w:lsdException w:name="Book Title" w:semiHidden="0" w:uiPriority="33" w:unhideWhenUsed="0" w:qFormat="1"/>
+    <w:lsdException w:name="Bibliography" w:uiPriority="37"/>
+    <w:lsdException w:name="TOC Heading" w:uiPriority="39" w:qFormat="1"/>
+  </w:latentStyles>
+  <w:style w:type="paragraph" w:default="1" w:styleId="Normal">
+    <w:name w:val="Normal"/>
+    <w:qFormat/>
+  </w:style>
+  <w:style w:type="paragraph" w:styleId="Heading1">
+    <w:name w:val="heading 1"/>
+    <w:basedOn w:val="Normal"/>
+    <w:next w:val="Normal"/>
+    <w:link w:val="Heading1Char"/>
+    <w:uiPriority w:val="9"/>
+    <w:qFormat/>
+    <w:rsid w:val="004A7CB0"/>
+    <w:pPr>
+      <w:keepNext/>
+      <w:keepLines/>
+      <w:spacing w:before="480" w:after="0"/>
+      <w:outlineLvl w:val="0"/>
+    </w:pPr>
+    <w:rPr>
+      <w:rFonts w:asciiTheme="majorHAnsi" w:eastAsiaTheme="majorEastAsia" w:hAnsiTheme="majorHAnsi" w:cstheme="majorBidi"/>
+      <w:b/>
+      <w:bCs/>
+      <w:color w:val="365F91" w:themeColor="accent1" w:themeShade="BF"/>
+      <w:sz w:val="28"/>
+      <w:szCs w:val="28"/>
+    </w:rPr>
+  </w:style>
+  <w:style w:type="paragraph" w:styleId="Heading2">
+    <w:name w:val="heading 2"/>
+    <w:basedOn w:val="Normal"/>
+    <w:next w:val="Normal"/>
+    <w:link w:val="Heading2Char"/>
+    <w:uiPriority w:val="9"/>
+    <w:unhideWhenUsed/>
+    <w:qFormat/>
+    <w:rsid w:val="004A7CB0"/>
+    <w:pPr>
+      <w:keepNext/>
+      <w:keepLines/>
+      <w:spacing w:before="200" w:after="0"/>
+      <w:outlineLvl w:val="1"/>
+    </w:pPr>
+    <w:rPr>
+      <w:rFonts w:asciiTheme="majorHAnsi" w:eastAsiaTheme="majorEastAsia" w:hAnsiTheme="majorHAnsi" w:cstheme="majorBidi"/>
+      <w:b/>
+      <w:bCs/>
+      <w:color w:val="4F81BD" w:themeColor="accent1"/>
+      <w:sz w:val="26"/>
+      <w:szCs w:val="26"/>
+    </w:rPr>
+  </w:style>
+  <w:style w:type="paragraph" w:styleId="Heading3">
+    <w:name w:val="heading 3"/>
+    <w:basedOn w:val="Normal"/>
+    <w:next w:val="Normal"/>
+    <w:link w:val="Heading3Char"/>
+    <w:uiPriority w:val="9"/>
+    <w:semiHidden/>
+    <w:unhideWhenUsed/>
+    <w:qFormat/>
+    <w:rsid w:val="00C34079"/>
+    <w:pPr>
+      <w:keepNext/>
+      <w:keepLines/>
+      <w:spacing w:before="40" w:after="0"/>
+      <w:outlineLvl w:val="2"/>
+    </w:pPr>
+    <w:rPr>
+      <w:rFonts w:asciiTheme="majorHAnsi" w:eastAsiaTheme="majorEastAsia" w:hAnsiTheme="majorHAnsi" w:cstheme="majorBidi"/>
+      <w:color w:val="243F60" w:themeColor="accent1" w:themeShade="7F"/>
+      <w:sz w:val="24"/>
+      <w:szCs w:val="24"/>
+    </w:rPr>
+  </w:style>
+  <w:style w:type="character" w:default="1" w:styleId="DefaultParagraphFont">
+    <w:name w:val="Default Paragraph Font"/>
+    <w:uiPriority w:val="1"/>
+    <w:semiHidden/>
+    <w:unhideWhenUsed/>
+  </w:style>
+  <w:style w:type="table" w:default="1" w:styleId="TableNormal">
+    <w:name w:val="Normal Table"/>
+    <w:uiPriority w:val="99"/>
+    <w:semiHidden/>
+    <w:unhideWhenUsed/>
+    <w:tblPr>
+      <w:tblInd w:w="0" w:type="dxa"/>
+      <w:tblCellMar>
+        <w:top w:w="0" w:type="dxa"/>
+        <w:left w:w="108" w:type="dxa"/>
+        <w:bottom w:w="0" w:type="dxa"/>
+        <w:right w:w="108" w:type="dxa"/>
+      </w:tblCellMar>
+    </w:tblPr>
+  </w:style>
+  <w:style w:type="numbering" w:default="1" w:styleId="NoList">
+    <w:name w:val="No List"/>
+    <w:uiPriority w:val="99"/>
+    <w:semiHidden/>
+    <w:unhideWhenUsed/>
+  </w:style>
+  <w:style w:type="paragraph" w:styleId="Header">
+    <w:name w:val="header"/>
+    <w:basedOn w:val="Normal"/>
+    <w:link w:val="HeaderChar"/>
+    <w:uiPriority w:val="99"/>
+    <w:unhideWhenUsed/>
+    <w:rsid w:val="004A7CB0"/>
+    <w:pPr>
+      <w:tabs>
+        <w:tab w:val="center" w:pos="4703"/>
+        <w:tab w:val="right" w:pos="9406"/>
+      </w:tabs>
+      <w:spacing w:after="0" w:line="240" w:lineRule="auto"/>
+    </w:pPr>
+  </w:style>
+  <w:style w:type="character" w:customStyle="1" w:styleId="HeaderChar">
+    <w:name w:val="Header Char"/>
+    <w:basedOn w:val="DefaultParagraphFont"/>
+    <w:link w:val="Header"/>
+    <w:uiPriority w:val="99"/>
+    <w:rsid w:val="004A7CB0"/>
+  </w:style>
+  <w:style w:type="paragraph" w:styleId="Footer">
+    <w:name w:val="footer"/>
+    <w:basedOn w:val="Normal"/>
+    <w:link w:val="FooterChar"/>
+    <w:uiPriority w:val="99"/>
+    <w:unhideWhenUsed/>
+    <w:rsid w:val="004A7CB0"/>
+    <w:pPr>
+      <w:tabs>
+        <w:tab w:val="center" w:pos="4703"/>
+        <w:tab w:val="right" w:pos="9406"/>
+      </w:tabs>
+      <w:spacing w:after="0" w:line="240" w:lineRule="auto"/>
+    </w:pPr>
+  </w:style>
+  <w:style w:type="character" w:customStyle="1" w:styleId="FooterChar">
+    <w:name w:val="Footer Char"/>
+    <w:basedOn w:val="DefaultParagraphFont"/>
+    <w:link w:val="Footer"/>
+    <w:uiPriority w:val="99"/>
+    <w:rsid w:val="004A7CB0"/>
+  </w:style>
+  <w:style w:type="paragraph" w:styleId="BalloonText">
+    <w:name w:val="Balloon Text"/>
+    <w:basedOn w:val="Normal"/>
+    <w:link w:val="BalloonTextChar"/>
+    <w:uiPriority w:val="99"/>
+    <w:semiHidden/>
+    <w:unhideWhenUsed/>
+    <w:rsid w:val="004A7CB0"/>
+    <w:pPr>
+      <w:spacing w:after="0" w:line="240" w:lineRule="auto"/>
+    </w:pPr>
+    <w:rPr>
+      <w:rFonts w:ascii="Tahoma" w:hAnsi="Tahoma" w:cs="Tahoma"/>
+      <w:sz w:val="16"/>
+      <w:szCs w:val="16"/>
+    </w:rPr>
+  </w:style>
+  <w:style w:type="character" w:customStyle="1" w:styleId="BalloonTextChar">
+    <w:name w:val="Balloon Text Char"/>
+    <w:basedOn w:val="DefaultParagraphFont"/>
+    <w:link w:val="BalloonText"/>
+    <w:uiPriority w:val="99"/>
+    <w:semiHidden/>
+    <w:rsid w:val="004A7CB0"/>
+    <w:rPr>
+      <w:rFonts w:ascii="Tahoma" w:hAnsi="Tahoma" w:cs="Tahoma"/>
+      <w:sz w:val="16"/>
+      <w:szCs w:val="16"/>
+    </w:rPr>
+  </w:style>
+  <w:style w:type="character" w:customStyle="1" w:styleId="Heading1Char">
+    <w:name w:val="Heading 1 Char"/>
+    <w:basedOn w:val="DefaultParagraphFont"/>
+    <w:link w:val="Heading1"/>
+    <w:uiPriority w:val="9"/>
+    <w:rsid w:val="004A7CB0"/>
+    <w:rPr>
+      <w:rFonts w:asciiTheme="majorHAnsi" w:eastAsiaTheme="majorEastAsia" w:hAnsiTheme="majorHAnsi" w:cstheme="majorBidi"/>
+      <w:b/>
+      <w:bCs/>
+      <w:color w:val="365F91" w:themeColor="accent1" w:themeShade="BF"/>
+      <w:sz w:val="28"/>
+      <w:szCs w:val="28"/>
+    </w:rPr>
+  </w:style>
+  <w:style w:type="character" w:customStyle="1" w:styleId="Heading2Char">
+    <w:name w:val="Heading 2 Char"/>
+    <w:basedOn w:val="DefaultParagraphFont"/>
+    <w:link w:val="Heading2"/>
+    <w:uiPriority w:val="9"/>
+    <w:rsid w:val="004A7CB0"/>
+    <w:rPr>
+      <w:rFonts w:asciiTheme="majorHAnsi" w:eastAsiaTheme="majorEastAsia" w:hAnsiTheme="majorHAnsi" w:cstheme="majorBidi"/>
+      <w:b/>
+      <w:bCs/>
+      <w:color w:val="4F81BD" w:themeColor="accent1"/>
+      <w:sz w:val="26"/>
+      <w:szCs w:val="26"/>
+    </w:rPr>
+  </w:style>
+  <w:style w:type="paragraph" w:styleId="Title">
+    <w:name w:val="Title"/>
+    <w:basedOn w:val="Normal"/>
+    <w:next w:val="Normal"/>
+    <w:link w:val="TitleChar"/>
+    <w:uiPriority w:val="10"/>
+    <w:qFormat/>
+    <w:rsid w:val="004A7CB0"/>
+    <w:pPr>
+      <w:pBdr>
+        <w:bottom w:val="single" w:sz="8" w:space="4" w:color="4F81BD" w:themeColor="accent1"/>
+      </w:pBdr>
+      <w:spacing w:after="300" w:line="240" w:lineRule="auto"/>
+      <w:contextualSpacing/>
+    </w:pPr>
+    <w:rPr>
+      <w:rFonts w:asciiTheme="majorHAnsi" w:eastAsiaTheme="majorEastAsia" w:hAnsiTheme="majorHAnsi" w:cstheme="majorBidi"/>
+      <w:color w:val="17365D" w:themeColor="text2" w:themeShade="BF"/>
+      <w:spacing w:val="5"/>
+      <w:kern w:val="28"/>
+      <w:sz w:val="52"/>
+      <w:szCs w:val="52"/>
+    </w:rPr>
+  </w:style>
+  <w:style w:type="character" w:customStyle="1" w:styleId="TitleChar">
+    <w:name w:val="Title Char"/>
+    <w:basedOn w:val="DefaultParagraphFont"/>
+    <w:link w:val="Title"/>
+    <w:uiPriority w:val="10"/>
+    <w:rsid w:val="004A7CB0"/>
+    <w:rPr>
+      <w:rFonts w:asciiTheme="majorHAnsi" w:eastAsiaTheme="majorEastAsia" w:hAnsiTheme="majorHAnsi" w:cstheme="majorBidi"/>
+      <w:color w:val="17365D" w:themeColor="text2" w:themeShade="BF"/>
+      <w:spacing w:val="5"/>
+      <w:kern w:val="28"/>
+      <w:sz w:val="52"/>
+      <w:szCs w:val="52"/>
+    </w:rPr>
+  </w:style>
+  <w:style w:type="paragraph" w:styleId="ListParagraph">
+    <w:name w:val="List Paragraph"/>
+    <w:basedOn w:val="Normal"/>
+    <w:uiPriority w:val="34"/>
+    <w:qFormat/>
+    <w:rsid w:val="00EC4356"/>
+    <w:pPr>
+      <w:ind w:left="720"/>
+      <w:contextualSpacing/>
+    </w:pPr>
+  </w:style>
+  <w:style w:type="character" w:styleId="Hyperlink">
+    <w:name w:val="Hyperlink"/>
+    <w:basedOn w:val="DefaultParagraphFont"/>
+    <w:uiPriority w:val="99"/>
+    <w:unhideWhenUsed/>
+    <w:rsid w:val="00575D98"/>
+    <w:rPr>
+      <w:color w:val="0000FF" w:themeColor="hyperlink"/>
+      <w:u w:val="single"/>
+    </w:rPr>
+  </w:style>
+  <w:style w:type="character" w:styleId="FollowedHyperlink">
+    <w:name w:val="FollowedHyperlink"/>
+    <w:basedOn w:val="DefaultParagraphFont"/>
+    <w:uiPriority w:val="99"/>
+    <w:semiHidden/>
+    <w:unhideWhenUsed/>
+    <w:rsid w:val="00791AD6"/>
+    <w:rPr>
+      <w:color w:val="800080" w:themeColor="followedHyperlink"/>
+      <w:u w:val="single"/>
+    </w:rPr>
+  </w:style>
+  <w:style w:type="table" w:styleId="TableGrid">
+    <w:name w:val="Table Grid"/>
+    <w:basedOn w:val="TableNormal"/>
+    <w:uiPriority w:val="59"/>
+    <w:rsid w:val="00AC2CEB"/>
+    <w:pPr>
+      <w:spacing w:after="0" w:line="240" w:lineRule="auto"/>
+    </w:pPr>
+    <w:tblPr>
+      <w:tblBorders>
+        <w:top w:val="single" w:sz="4" w:space="0" w:color="auto"/>
+        <w:left w:val="single" w:sz="4" w:space="0" w:color="auto"/>
+        <w:bottom w:val="single" w:sz="4" w:space="0" w:color="auto"/>
+        <w:right w:val="single" w:sz="4" w:space="0" w:color="auto"/>
+        <w:insideH w:val="single" w:sz="4" w:space="0" w:color="auto"/>
+        <w:insideV w:val="single" w:sz="4" w:space="0" w:color="auto"/>
+      </w:tblBorders>
+    </w:tblPr>
+  </w:style>
+  <w:style w:type="table" w:styleId="LightList-Accent1">
+    <w:name w:val="Light List Accent 1"/>
+    <w:basedOn w:val="TableNormal"/>
+    <w:uiPriority w:val="61"/>
+    <w:rsid w:val="00A40701"/>
+    <w:pPr>
+      <w:spacing w:after="0" w:line="240" w:lineRule="auto"/>
+    </w:pPr>
+    <w:tblPr>
+      <w:tblStyleRowBandSize w:val="1"/>
+      <w:tblStyleColBandSize w:val="1"/>
+      <w:tblBorders>
+        <w:top w:val="single" w:sz="8" w:space="0" w:color="4F81BD" w:themeColor="accent1"/>
+        <w:left w:val="single" w:sz="8" w:space="0" w:color="4F81BD" w:themeColor="accent1"/>
+        <w:bottom w:val="single" w:sz="8" w:space="0" w:color="4F81BD" w:themeColor="accent1"/>
+        <w:right w:val="single" w:sz="8" w:space="0" w:color="4F81BD" w:themeColor="accent1"/>
+      </w:tblBorders>
+    </w:tblPr>
+    <w:tblStylePr w:type="firstRow">
+      <w:pPr>
+        <w:spacing w:before="0" w:after="0" w:line="240" w:lineRule="auto"/>
+      </w:pPr>
+      <w:rPr>
+        <w:b/>
+        <w:bCs/>
+        <w:color w:val="FFFFFF" w:themeColor="background1"/>
+      </w:rPr>
+      <w:tblPr/>
+      <w:tcPr>
+        <w:shd w:val="clear" w:color="auto" w:fill="4F81BD" w:themeFill="accent1"/>
+      </w:tcPr>
+    </w:tblStylePr>
+    <w:tblStylePr w:type="lastRow">
+      <w:pPr>
+        <w:spacing w:before="0" w:after="0" w:line="240" w:lineRule="auto"/>
+      </w:pPr>
+      <w:rPr>
+        <w:b/>
+        <w:bCs/>
+      </w:rPr>
+      <w:tblPr/>
+      <w:tcPr>
+        <w:tcBorders>
+          <w:top w:val="double" w:sz="6" w:space="0" w:color="4F81BD" w:themeColor="accent1"/>
+          <w:left w:val="single" w:sz="8" w:space="0" w:color="4F81BD" w:themeColor="accent1"/>
+          <w:bottom w:val="single" w:sz="8" w:space="0" w:color="4F81BD" w:themeColor="accent1"/>
+          <w:right w:val="single" w:sz="8" w:space="0" w:color="4F81BD" w:themeColor="accent1"/>
+        </w:tcBorders>
+      </w:tcPr>
+    </w:tblStylePr>
+    <w:tblStylePr w:type="firstCol">
+      <w:rPr>
+        <w:b/>
+        <w:bCs/>
+      </w:rPr>
+    </w:tblStylePr>
+    <w:tblStylePr w:type="lastCol">
+      <w:rPr>
+        <w:b/>
+        <w:bCs/>
+      </w:rPr>
+    </w:tblStylePr>
+    <w:tblStylePr w:type="band1Vert">
+      <w:tblPr/>
+      <w:tcPr>
+        <w:tcBorders>
+          <w:top w:val="single" w:sz="8" w:space="0" w:color="4F81BD" w:themeColor="accent1"/>
+          <w:left w:val="single" w:sz="8" w:space="0" w:color="4F81BD" w:themeColor="accent1"/>
+          <w:bottom w:val="single" w:sz="8" w:space="0" w:color="4F81BD" w:themeColor="accent1"/>
+          <w:right w:val="single" w:sz="8" w:space="0" w:color="4F81BD" w:themeColor="accent1"/>
+        </w:tcBorders>
+      </w:tcPr>
+    </w:tblStylePr>
+    <w:tblStylePr w:type="band1Horz">
+      <w:tblPr/>
+      <w:tcPr>
+        <w:tcBorders>
+          <w:top w:val="single" w:sz="8" w:space="0" w:color="4F81BD" w:themeColor="accent1"/>
+          <w:left w:val="single" w:sz="8" w:space="0" w:color="4F81BD" w:themeColor="accent1"/>
+          <w:bottom w:val="single" w:sz="8" w:space="0" w:color="4F81BD" w:themeColor="accent1"/>
+          <w:right w:val="single" w:sz="8" w:space="0" w:color="4F81BD" w:themeColor="accent1"/>
+        </w:tcBorders>
+      </w:tcPr>
+    </w:tblStylePr>
+  </w:style>
+  <w:style w:type="table" w:styleId="MediumShading1-Accent5">
+    <w:name w:val="Medium Shading 1 Accent 5"/>
+    <w:basedOn w:val="TableNormal"/>
+    <w:uiPriority w:val="63"/>
+    <w:rsid w:val="00652D0B"/>
+    <w:pPr>
+      <w:spacing w:after="0" w:line="240" w:lineRule="auto"/>
+    </w:pPr>
+    <w:tblPr>
+      <w:tblStyleRowBandSize w:val="1"/>
+      <w:tblStyleColBandSize w:val="1"/>
+      <w:tblBorders>
+        <w:top w:val="single" w:sz="8" w:space="0" w:color="78C0D4" w:themeColor="accent5" w:themeTint="BF"/>
+        <w:left w:val="single" w:sz="8" w:space="0" w:color="78C0D4" w:themeColor="accent5" w:themeTint="BF"/>
+        <w:bottom w:val="single" w:sz="8" w:space="0" w:color="78C0D4" w:themeColor="accent5" w:themeTint="BF"/>
+        <w:right w:val="single" w:sz="8" w:space="0" w:color="78C0D4" w:themeColor="accent5" w:themeTint="BF"/>
+        <w:insideH w:val="single" w:sz="8" w:space="0" w:color="78C0D4" w:themeColor="accent5" w:themeTint="BF"/>
+      </w:tblBorders>
+    </w:tblPr>
+    <w:tblStylePr w:type="firstRow">
+      <w:pPr>
+        <w:spacing w:before="0" w:after="0" w:line="240" w:lineRule="auto"/>
+      </w:pPr>
+      <w:rPr>
+        <w:b/>
+        <w:bCs/>
+        <w:color w:val="FFFFFF" w:themeColor="background1"/>
+      </w:rPr>
+      <w:tblPr/>
+      <w:tcPr>
+        <w:tcBorders>
+          <w:top w:val="single" w:sz="8" w:space="0" w:color="78C0D4" w:themeColor="accent5" w:themeTint="BF"/>
+          <w:left w:val="single" w:sz="8" w:space="0" w:color="78C0D4" w:themeColor="accent5" w:themeTint="BF"/>
+          <w:bottom w:val="single" w:sz="8" w:space="0" w:color="78C0D4" w:themeColor="accent5" w:themeTint="BF"/>
+          <w:right w:val="single" w:sz="8" w:space="0" w:color="78C0D4" w:themeColor="accent5" w:themeTint="BF"/>
+          <w:insideH w:val="nil"/>
+          <w:insideV w:val="nil"/>
+        </w:tcBorders>
+        <w:shd w:val="clear" w:color="auto" w:fill="4BACC6" w:themeFill="accent5"/>
+      </w:tcPr>
+    </w:tblStylePr>
+    <w:tblStylePr w:type="lastRow">
+      <w:pPr>
+        <w:spacing w:before="0" w:after="0" w:line="240" w:lineRule="auto"/>
+      </w:pPr>
+      <w:rPr>
+        <w:b/>
+        <w:bCs/>
+      </w:rPr>
+      <w:tblPr/>
+      <w:tcPr>
+        <w:tcBorders>
+          <w:top w:val="double" w:sz="6" w:space="0" w:color="78C0D4" w:themeColor="accent5" w:themeTint="BF"/>
+          <w:left w:val="single" w:sz="8" w:space="0" w:color="78C0D4" w:themeColor="accent5" w:themeTint="BF"/>
+          <w:bottom w:val="single" w:sz="8" w:space="0" w:color="78C0D4" w:themeColor="accent5" w:themeTint="BF"/>
+          <w:right w:val="single" w:sz="8" w:space="0" w:color="78C0D4" w:themeColor="accent5" w:themeTint="BF"/>
+          <w:insideH w:val="nil"/>
+          <w:insideV w:val="nil"/>
+        </w:tcBorders>
+      </w:tcPr>
+    </w:tblStylePr>
+    <w:tblStylePr w:type="firstCol">
+      <w:rPr>
+        <w:b/>
+        <w:bCs/>
+      </w:rPr>
+    </w:tblStylePr>
+    <w:tblStylePr w:type="lastCol">
+      <w:rPr>
+        <w:b/>
+        <w:bCs/>
+      </w:rPr>
+    </w:tblStylePr>
+    <w:tblStylePr w:type="band1Vert">
+      <w:tblPr/>
+      <w:tcPr>
+        <w:shd w:val="clear" w:color="auto" w:fill="D2EAF1" w:themeFill="accent5" w:themeFillTint="3F"/>
+      </w:tcPr>
+    </w:tblStylePr>
+    <w:tblStylePr w:type="band1Horz">
+      <w:tblPr/>
+      <w:tcPr>
+        <w:tcBorders>
+          <w:insideH w:val="nil"/>
+          <w:insideV w:val="nil"/>
+        </w:tcBorders>
+        <w:shd w:val="clear" w:color="auto" w:fill="D2EAF1" w:themeFill="accent5" w:themeFillTint="3F"/>
+      </w:tcPr>
+    </w:tblStylePr>
+    <w:tblStylePr w:type="band2Horz">
+      <w:tblPr/>
+      <w:tcPr>
+        <w:tcBorders>
+          <w:insideH w:val="nil"/>
+          <w:insideV w:val="nil"/>
+        </w:tcBorders>
+      </w:tcPr>
+    </w:tblStylePr>
+  </w:style>
+  <w:style w:type="character" w:customStyle="1" w:styleId="Heading3Char">
+    <w:name w:val="Heading 3 Char"/>
+    <w:basedOn w:val="DefaultParagraphFont"/>
+    <w:link w:val="Heading3"/>
+    <w:uiPriority w:val="9"/>
+    <w:semiHidden/>
+    <w:rsid w:val="00C34079"/>
+    <w:rPr>
+      <w:rFonts w:asciiTheme="majorHAnsi" w:eastAsiaTheme="majorEastAsia" w:hAnsiTheme="majorHAnsi" w:cstheme="majorBidi"/>
+      <w:color w:val="243F60" w:themeColor="accent1" w:themeShade="7F"/>
+      <w:sz w:val="24"/>
+      <w:szCs w:val="24"/>
+    </w:rPr>
+  </w:style>
+  <w:style w:type="character" w:customStyle="1" w:styleId="crayon-e">
+    <w:name w:val="crayon-e"/>
+    <w:basedOn w:val="DefaultParagraphFont"/>
+    <w:rsid w:val="009131B8"/>
+  </w:style>
+  <w:style w:type="character" w:customStyle="1" w:styleId="crayon-v">
+    <w:name w:val="crayon-v"/>
+    <w:basedOn w:val="DefaultParagraphFont"/>
+    <w:rsid w:val="009131B8"/>
+  </w:style>
+  <w:style w:type="character" w:customStyle="1" w:styleId="crayon-sy">
+    <w:name w:val="crayon-sy"/>
+    <w:basedOn w:val="DefaultParagraphFont"/>
+    <w:rsid w:val="009131B8"/>
+  </w:style>
+  <w:style w:type="character" w:styleId="HTMLCode">
+    <w:name w:val="HTML Code"/>
+    <w:basedOn w:val="DefaultParagraphFont"/>
+    <w:uiPriority w:val="99"/>
+    <w:semiHidden/>
+    <w:unhideWhenUsed/>
+    <w:rsid w:val="00DC6E73"/>
+    <w:rPr>
+      <w:rFonts w:ascii="Courier New" w:eastAsia="Times New Roman" w:hAnsi="Courier New" w:cs="Courier New"/>
+      <w:sz w:val="20"/>
+      <w:szCs w:val="20"/>
+    </w:rPr>
+  </w:style>
+  <w:style w:type="paragraph" w:styleId="NormalWeb">
+    <w:name w:val="Normal (Web)"/>
+    <w:basedOn w:val="Normal"/>
+    <w:uiPriority w:val="99"/>
+    <w:semiHidden/>
+    <w:unhideWhenUsed/>
+    <w:rsid w:val="001E1057"/>
+    <w:pPr>
+      <w:spacing w:before="100" w:beforeAutospacing="1" w:after="100" w:afterAutospacing="1" w:line="240" w:lineRule="auto"/>
+    </w:pPr>
+    <w:rPr>
+      <w:rFonts w:ascii="Times New Roman" w:eastAsia="Times New Roman" w:hAnsi="Times New Roman" w:cs="Times New Roman"/>
+      <w:sz w:val="24"/>
+      <w:szCs w:val="24"/>
+      <w:lang w:val="nl-NL" w:eastAsia="nl-NL"/>
+    </w:rPr>
+  </w:style>
+</w:styles>
+</file>
+
+<file path=word/stylesWithEffects.xml><?xml version="1.0" encoding="utf-8"?>
+<w:styles xmlns:wpc="http://schemas.microsoft.com/office/word/2010/wordprocessingCanvas" xmlns:mc="http://schemas.openxmlformats.org/markup-compatibility/2006" xmlns:o="urn:schemas-microsoft-com:office:office" xmlns:r="http://schemas.openxmlformats.org/officeDocument/2006/relationships" xmlns:m="http://schemas.openxmlformats.org/officeDocument/2006/math" xmlns:v="urn:schemas-microsoft-com:vml" xmlns:wp14="http://schemas.microsoft.com/office/word/2010/wordprocessingDrawing" xmlns:wp="http://schemas.openxmlformats.org/drawingml/2006/wordprocessingDrawing" xmlns:w10="urn:schemas-microsoft-com:office:word" xmlns:w="http://schemas.openxmlformats.org/wordprocessingml/2006/main" xmlns:w14="http://schemas.microsoft.com/office/word/2010/wordml" xmlns:wpg="http://schemas.microsoft.com/office/word/2010/wordprocessingGroup" xmlns:wpi="http://schemas.microsoft.com/office/word/2010/wordprocessingInk" xmlns:wne="http://schemas.microsoft.com/office/word/2006/wordml" xmlns:wps="http://schemas.microsoft.com/office/word/2010/wordprocessingShape" mc:Ignorable="w14 wp14">
+  <w:docDefaults>
+    <w:rPrDefault>
+      <w:rPr>
+        <w:rFonts w:asciiTheme="minorHAnsi" w:eastAsiaTheme="minorHAnsi" w:hAnsiTheme="minorHAnsi" w:cstheme="minorBidi"/>
+        <w:sz w:val="22"/>
+        <w:szCs w:val="22"/>
+        <w:lang w:val="en-US" w:eastAsia="en-US" w:bidi="ar-SA"/>
+      </w:rPr>
+    </w:rPrDefault>
+    <w:pPrDefault>
+      <w:pPr>
+        <w:spacing w:after="200" w:line="276" w:lineRule="auto"/>
+      </w:pPr>
+    </w:pPrDefault>
+  </w:docDefaults>
+  <w:latentStyles w:defLockedState="0" w:defUIPriority="99" w:defSemiHidden="1" w:defUnhideWhenUsed="1" w:defQFormat="0" w:count="267">
+    <w:lsdException w:name="Normal" w:semiHidden="0" w:uiPriority="0" w:unhideWhenUsed="0" w:qFormat="1"/>
+    <w:lsdException w:name="heading 1" w:semiHidden="0" w:uiPriority="9" w:unhideWhenUsed="0" w:qFormat="1"/>
+    <w:lsdException w:name="heading 2" w:uiPriority="9" w:qFormat="1"/>
+    <w:lsdException w:name="heading 3" w:uiPriority="9" w:qFormat="1"/>
+    <w:lsdException w:name="heading 4" w:uiPriority="9" w:qFormat="1"/>
+    <w:lsdException w:name="heading 5" w:uiPriority="9" w:qFormat="1"/>
+    <w:lsdException w:name="heading 6" w:uiPriority="9" w:qFormat="1"/>
+    <w:lsdException w:name="heading 7" w:uiPriority="9" w:qFormat="1"/>
+    <w:lsdException w:name="heading 8" w:uiPriority="9" w:qFormat="1"/>
+    <w:lsdException w:name="heading 9" w:uiPriority="9" w:qFormat="1"/>
+    <w:lsdException w:name="toc 1" w:uiPriority="39"/>
+    <w:lsdException w:name="toc 2" w:uiPriority="39"/>
+    <w:lsdException w:name="toc 3" w:uiPriority="39"/>
+    <w:lsdException w:name="toc 4" w:uiPriority="39"/>
+    <w:lsdException w:name="toc 5" w:uiPriority="39"/>
+    <w:lsdException w:name="toc 6" w:uiPriority="39"/>
+    <w:lsdException w:name="toc 7" w:uiPriority="39"/>
+    <w:lsdException w:name="toc 8" w:uiPriority="39"/>
+    <w:lsdException w:name="toc 9" w:uiPriority="39"/>
+    <w:lsdException w:name="caption" w:uiPriority="35" w:qFormat="1"/>
+    <w:lsdException w:name="Title" w:semiHidden="0" w:uiPriority="10" w:unhideWhenUsed="0" w:qFormat="1"/>
+    <w:lsdException w:name="Default Paragraph Font" w:uiPriority="1"/>
+    <w:lsdException w:name="Subtitle" w:semiHidden="0" w:uiPriority="11" w:unhideWhenUsed="0" w:qFormat="1"/>
+    <w:lsdException w:name="Strong" w:semiHidden="0" w:uiPriority="22" w:unhideWhenUsed="0" w:qFormat="1"/>
+    <w:lsdException w:name="Emphasis" w:semiHidden="0" w:uiPriority="20" w:unhideWhenUsed="0" w:qFormat="1"/>
+    <w:lsdException w:name="Table Grid" w:semiHidden="0" w:uiPriority="59" w:unhideWhenUsed="0"/>
+    <w:lsdException w:name="Placeholder Text" w:unhideWhenUsed="0"/>
+    <w:lsdException w:name="No Spacing" w:semiHidden="0" w:uiPriority="1" w:unhideWhenUsed="0" w:qFormat="1"/>
+    <w:lsdException w:name="Light Shading" w:semiHidden="0" w:uiPriority="60" w:unhideWhenUsed="0"/>
+    <w:lsdException w:name="Light List" w:semiHidden="0" w:uiPriority="61" w:unhideWhenUsed="0"/>
+    <w:lsdException w:name="Light Grid" w:semiHidden="0" w:uiPriority="62" w:unhideWhenUsed="0"/>
+    <w:lsdException w:name="Medium Shading 1" w:semiHidden="0" w:uiPriority="63" w:unhideWhenUsed="0"/>
+    <w:lsdException w:name="Medium Shading 2" w:semiHidden="0" w:uiPriority="64" w:unhideWhenUsed="0"/>
+    <w:lsdException w:name="Medium List 1" w:semiHidden="0" w:uiPriority="65" w:unhideWhenUsed="0"/>
+    <w:lsdException w:name="Medium List 2" w:semiHidden="0" w:uiPriority="66" w:unhideWhenUsed="0"/>
+    <w:lsdException w:name="Medium Grid 1" w:semiHidden="0" w:uiPriority="67" w:unhideWhenUsed="0"/>
+    <w:lsdException w:name="Medium Grid 2" w:semiHidden="0" w:uiPriority="68" w:unhideWhenUsed="0"/>
+    <w:lsdException w:name="Medium Grid 3" w:semiHidden="0" w:uiPriority="69" w:unhideWhenUsed="0"/>
+    <w:lsdException w:name="Dark List" w:semiHidden="0" w:uiPriority="70" w:unhideWhenUsed="0"/>
+    <w:lsdException w:name="Colorful Shading" w:semiHidden="0" w:uiPriority="71" w:unhideWhenUsed="0"/>
+    <w:lsdException w:name="Colorful List" w:semiHidden="0" w:uiPriority="72" w:unhideWhenUsed="0"/>
+    <w:lsdException w:name="Colorful Grid" w:semiHidden="0" w:uiPriority="73" w:unhideWhenUsed="0"/>
+    <w:lsdException w:name="Light Shading Accent 1" w:semiHidden="0" w:uiPriority="60" w:unhideWhenUsed="0"/>
+    <w:lsdException w:name="Light List Accent 1" w:semiHidden="0" w:uiPriority="61" w:unhideWhenUsed="0"/>
+    <w:lsdException w:name="Light Grid Accent 1" w:semiHidden="0" w:uiPriority="62" w:unhideWhenUsed="0"/>
+    <w:lsdException w:name="Medium Shading 1 Accent 1" w:semiHidden="0" w:uiPriority="63" w:unhideWhenUsed="0"/>
+    <w:lsdException w:name="Medium Shading 2 Accent 1" w:semiHidden="0" w:uiPriority="64" w:unhideWhenUsed="0"/>
+    <w:lsdException w:name="Medium List 1 Accent 1" w:semiHidden="0" w:uiPriority="65" w:unhideWhenUsed="0"/>
+    <w:lsdException w:name="Revision" w:unhideWhenUsed="0"/>
+    <w:lsdException w:name="List Paragraph" w:semiHidden="0" w:uiPriority="34" w:unhideWhenUsed="0" w:qFormat="1"/>
+    <w:lsdException w:name="Quote" w:semiHidden="0" w:uiPriority="29" w:unhideWhenUsed="0" w:qFormat="1"/>
+    <w:lsdException w:name="Intense Quote" w:semiHidden="0" w:uiPriority="30" w:unhideWhenUsed="0" w:qFormat="1"/>
+    <w:lsdException w:name="Medium List 2 Accent 1" w:semiHidden="0" w:uiPriority="66" w:unhideWhenUsed="0"/>
+    <w:lsdException w:name="Medium Grid 1 Accent 1" w:semiHidden="0" w:uiPriority="67" w:unhideWhenUsed="0"/>
+    <w:lsdException w:name="Medium Grid 2 Accent 1" w:semiHidden="0" w:uiPriority="68" w:unhideWhenUsed="0"/>
+    <w:lsdException w:name="Medium Grid 3 Accent 1" w:semiHidden="0" w:uiPriority="69" w:unhideWhenUsed="0"/>
+    <w:lsdException w:name="Dark List Accent 1" w:semiHidden="0" w:uiPriority="70" w:unhideWhenUsed="0"/>
+    <w:lsdException w:name="Colorful Shading Accent 1" w:semiHidden="0" w:uiPriority="71" w:unhideWhenUsed="0"/>
+    <w:lsdException w:name="Colorful List Accent 1" w:semiHidden="0" w:uiPriority="72" w:unhideWhenUsed="0"/>
+    <w:lsdException w:name="Colorful Grid Accent 1" w:semiHidden="0" w:uiPriority="73" w:unhideWhenUsed="0"/>
+    <w:lsdException w:name="Light Shading Accent 2" w:semiHidden="0" w:uiPriority="60" w:unhideWhenUsed="0"/>
+    <w:lsdException w:name="Light List Accent 2" w:semiHidden="0" w:uiPriority="61" w:unhideWhenUsed="0"/>
+    <w:lsdException w:name="Light Grid Accent 2" w:semiHidden="0" w:uiPriority="62" w:unhideWhenUsed="0"/>
+    <w:lsdException w:name="Medium Shading 1 Accent 2" w:semiHidden="0" w:uiPriority="63" w:unhideWhenUsed="0"/>
+    <w:lsdException w:name="Medium Shading 2 Accent 2" w:semiHidden="0" w:uiPriority="64" w:unhideWhenUsed="0"/>
+    <w:lsdException w:name="Medium List 1 Accent 2" w:semiHidden="0" w:uiPriority="65" w:unhideWhenUsed="0"/>
+    <w:lsdException w:name="Medium List 2 Accent 2" w:semiHidden="0" w:uiPriority="66" w:unhideWhenUsed="0"/>
+    <w:lsdException w:name="Medium Grid 1 Accent 2" w:semiHidden="0" w:uiPriority="67" w:unhideWhenUsed="0"/>
+    <w:lsdException w:name="Medium Grid 2 Accent 2" w:semiHidden="0" w:uiPriority="68" w:unhideWhenUsed="0"/>
+    <w:lsdException w:name="Medium Grid 3 Accent 2" w:semiHidden="0" w:uiPriority="69" w:unhideWhenUsed="0"/>
+    <w:lsdException w:name="Dark List Accent 2" w:semiHidden="0" w:uiPriority="70" w:unhideWhenUsed="0"/>
+    <w:lsdException w:name="Colorful Shading Accent 2" w:semiHidden="0" w:uiPriority="71" w:unhideWhenUsed="0"/>
+    <w:lsdException w:name="Colorful List Accent 2" w:semiHidden="0" w:uiPriority="72" w:unhideWhenUsed="0"/>
+    <w:lsdException w:name="Colorful Grid Accent 2" w:semiHidden="0" w:uiPriority="73" w:unhideWhenUsed="0"/>
+    <w:lsdException w:name="Light Shading Accent 3" w:semiHidden="0" w:uiPriority="60" w:unhideWhenUsed="0"/>
+    <w:lsdException w:name="Light List Accent 3" w:semiHidden="0" w:uiPriority="61" w:unhideWhenUsed="0"/>
+    <w:lsdException w:name="Light Grid Accent 3" w:semiHidden="0" w:uiPriority="62" w:unhideWhenUsed="0"/>
+    <w:lsdException w:name="Medium Shading 1 Accent 3" w:semiHidden="0" w:uiPriority="63" w:unhideWhenUsed="0"/>
+    <w:lsdException w:name="Medium Shading 2 Accent 3" w:semiHidden="0" w:uiPriority="64" w:unhideWhenUsed="0"/>
+    <w:lsdException w:name="Medium List 1 Accent 3" w:semiHidden="0" w:uiPriority="65" w:unhideWhenUsed="0"/>
+    <w:lsdException w:name="Medium List 2 Accent 3" w:semiHidden="0" w:uiPriority="66" w:unhideWhenUsed="0"/>
+    <w:lsdException w:name="Medium Grid 1 Accent 3" w:semiHidden="0" w:uiPriority="67" w:unhideWhenUsed="0"/>
+    <w:lsdException w:name="Medium Grid 2 Accent 3" w:semiHidden="0" w:uiPriority="68" w:unhideWhenUsed="0"/>
+    <w:lsdException w:name="Medium Grid 3 Accent 3" w:semiHidden="0" w:uiPriority="69" w:unhideWhenUsed="0"/>
+    <w:lsdException w:name="Dark List Accent 3" w:semiHidden="0" w:uiPriority="70" w:unhideWhenUsed="0"/>
+    <w:lsdException w:name="Colorful Shading Accent 3" w:semiHidden="0" w:uiPriority="71" w:unhideWhenUsed="0"/>
+    <w:lsdException w:name="Colorful List Accent 3" w:semiHidden="0" w:uiPriority="72" w:unhideWhenUsed="0"/>
+    <w:lsdException w:name="Colorful Grid Accent 3" w:semiHidden="0" w:uiPriority="73" w:unhideWhenUsed="0"/>
+    <w:lsdException w:name="Light Shading Accent 4" w:semiHidden="0" w:uiPriority="60" w:unhideWhenUsed="0"/>
+    <w:lsdException w:name="Light List Accent 4" w:semiHidden="0" w:uiPriority="61" w:unhideWhenUsed="0"/>
+    <w:lsdException w:name="Light Grid Accent 4" w:semiHidden="0" w:uiPriority="62" w:unhideWhenUsed="0"/>
+    <w:lsdException w:name="Medium Shading 1 Accent 4" w:semiHidden="0" w:uiPriority="63" w:unhideWhenUsed="0"/>
+    <w:lsdException w:name="Medium Shading 2 Accent 4" w:semiHidden="0" w:uiPriority="64" w:unhideWhenUsed="0"/>
+    <w:lsdException w:name="Medium List 1 Accent 4" w:semiHidden="0" w:uiPriority="65" w:unhideWhenUsed="0"/>
+    <w:lsdException w:name="Medium List 2 Accent 4" w:semiHidden="0" w:uiPriority="66" w:unhideWhenUsed="0"/>
+    <w:lsdException w:name="Medium Grid 1 Accent 4" w:semiHidden="0" w:uiPriority="67" w:unhideWhenUsed="0"/>
+    <w:lsdException w:name="Medium Grid 2 Accent 4" w:semiHidden="0" w:uiPriority="68" w:unhideWhenUsed="0"/>
+    <w:lsdException w:name="Medium Grid 3 Accent 4" w:semiHidden="0" w:uiPriority="69" w:unhideWhenUsed="0"/>
+    <w:lsdException w:name="Dark List Accent 4" w:semiHidden="0" w:uiPriority="70" w:unhideWhenUsed="0"/>
+    <w:lsdException w:name="Colorful Shading Accent 4" w:semiHidden="0" w:uiPriority="71" w:unhideWhenUsed="0"/>
+    <w:lsdException w:name="Colorful List Accent 4" w:semiHidden="0" w:uiPriority="72" w:unhideWhenUsed="0"/>
+    <w:lsdException w:name="Colorful Grid Accent 4" w:semiHidden="0" w:uiPriority="73" w:unhideWhenUsed="0"/>
+    <w:lsdException w:name="Light Shading Accent 5" w:semiHidden="0" w:uiPriority="60" w:unhideWhenUsed="0"/>
+    <w:lsdException w:name="Light List Accent 5" w:semiHidden="0" w:uiPriority="61" w:unhideWhenUsed="0"/>
+    <w:lsdException w:name="Light Grid Accent 5" w:semiHidden="0" w:uiPriority="62" w:unhideWhenUsed="0"/>
+    <w:lsdException w:name="Medium Shading 1 Accent 5" w:semiHidden="0" w:uiPriority="63" w:unhideWhenUsed="0"/>
+    <w:lsdException w:name="Medium Shading 2 Accent 5" w:semiHidden="0" w:uiPriority="64" w:unhideWhenUsed="0"/>
+    <w:lsdException w:name="Medium List 1 Accent 5" w:semiHidden="0" w:uiPriority="65" w:unhideWhenUsed="0"/>
+    <w:lsdException w:name="Medium List 2 Accent 5" w:semiHidden="0" w:uiPriority="66" w:unhideWhenUsed="0"/>
+    <w:lsdException w:name="Medium Grid 1 Accent 5" w:semiHidden="0" w:uiPriority="67" w:unhideWhenUsed="0"/>
+    <w:lsdException w:name="Medium Grid 2 Accent 5" w:semiHidden="0" w:uiPriority="68" w:unhideWhenUsed="0"/>
+    <w:lsdException w:name="Medium Grid 3 Accent 5" w:semiHidden="0" w:uiPriority="69" w:unhideWhenUsed="0"/>
+    <w:lsdException w:name="Dark List Accent 5" w:semiHidden="0" w:uiPriority="70" w:unhideWhenUsed="0"/>
+    <w:lsdException w:name="Colorful Shading Accent 5" w:semiHidden="0" w:uiPriority="71" w:unhideWhenUsed="0"/>
+    <w:lsdException w:name="Colorful List Accent 5" w:semiHidden="0" w:uiPriority="72" w:unhideWhenUsed="0"/>
+    <w:lsdException w:name="Colorful Grid Accent 5" w:semiHidden="0" w:uiPriority="73" w:unhideWhenUsed="0"/>
+    <w:lsdException w:name="Light Shading Accent 6" w:semiHidden="0" w:uiPriority="60" w:unhideWhenUsed="0"/>
+    <w:lsdException w:name="Light List Accent 6" w:semiHidden="0" w:uiPriority="61" w:unhideWhenUsed="0"/>
+    <w:lsdException w:name="Light Grid Accent 6" w:semiHidden="0" w:uiPriority="62" w:unhideWhenUsed="0"/>
+    <w:lsdException w:name="Medium Shading 1 Accent 6" w:semiHidden="0" w:uiPriority="63" w:unhideWhenUsed="0"/>
+    <w:lsdException w:name="Medium Shading 2 Accent 6" w:semiHidden="0" w:uiPriority="64" w:unhideWhenUsed="0"/>
+    <w:lsdException w:name="Medium List 1 Accent 6" w:semiHidden="0" w:uiPriority="65" w:unhideWhenUsed="0"/>
+    <w:lsdException w:name="Medium List 2 Accent 6" w:semiHidden="0" w:uiPriority="66" w:unhideWhenUsed="0"/>
+    <w:lsdException w:name="Medium Grid 1 Accent 6" w:semiHidden="0" w:uiPriority="67" w:unhideWhenUsed="0"/>
+    <w:lsdException w:name="Medium Grid 2 Accent 6" w:semiHidden="0" w:uiPriority="68" w:unhideWhenUsed="0"/>
+    <w:lsdException w:name="Medium Grid 3 Accent 6" w:semiHidden="0" w:uiPriority="69" w:unhideWhenUsed="0"/>
+    <w:lsdException w:name="Dark List Accent 6" w:semiHidden="0" w:uiPriority="70" w:unhideWhenUsed="0"/>
+    <w:lsdException w:name="Colorful Shading Accent 6" w:semiHidden="0" w:uiPriority="71" w:unhideWhenUsed="0"/>
+    <w:lsdException w:name="Colorful List Accent 6" w:semiHidden="0" w:uiPriority="72" w:unhideWhenUsed="0"/>
+    <w:lsdException w:name="Colorful Grid Accent 6" w:semiHidden="0" w:uiPriority="73" w:unhideWhenUsed="0"/>
+    <w:lsdException w:name="Subtle Emphasis" w:semiHidden="0" w:uiPriority="19" w:unhideWhenUsed="0" w:qFormat="1"/>
+    <w:lsdException w:name="Intense Emphasis" w:semiHidden="0" w:uiPriority="21" w:unhideWhenUsed="0" w:qFormat="1"/>
+    <w:lsdException w:name="Subtle Reference" w:semiHidden="0" w:uiPriority="31" w:unhideWhenUsed="0" w:qFormat="1"/>
+    <w:lsdException w:name="Intense Reference" w:semiHidden="0" w:uiPriority="32" w:unhideWhenUsed="0" w:qFormat="1"/>
+    <w:lsdException w:name="Book Title" w:semiHidden="0" w:uiPriority="33" w:unhideWhenUsed="0" w:qFormat="1"/>
+    <w:lsdException w:name="Bibliography" w:uiPriority="37"/>
+    <w:lsdException w:name="TOC Heading" w:uiPriority="39" w:qFormat="1"/>
   </w:latentStyles>
   <w:style w:type="paragraph" w:default="1" w:styleId="Normal">
     <w:name w:val="Normal"/>

</xml_diff>